<commit_message>
Updated summary to include information about the Home Component
</commit_message>
<xml_diff>
--- a/Proj2 - Video Game Page/Proj2 Summary.docx
+++ b/Proj2 - Video Game Page/Proj2 Summary.docx
@@ -139,35 +139,7 @@
         <w:rPr>
           <w:highlight w:val="yellow"/>
         </w:rPr>
-        <w:t>ng new ng-video-game-</w:t>
-      </w:r>
-      <w:proofErr w:type="spellStart"/>
-      <w:r>
-        <w:rPr>
-          <w:highlight w:val="yellow"/>
-        </w:rPr>
-        <w:t>db</w:t>
-      </w:r>
-      <w:proofErr w:type="spellEnd"/>
-      <w:r>
-        <w:rPr>
-          <w:highlight w:val="yellow"/>
-        </w:rPr>
-        <w:t xml:space="preserve">  --style=</w:t>
-      </w:r>
-      <w:proofErr w:type="spellStart"/>
-      <w:r>
-        <w:rPr>
-          <w:highlight w:val="yellow"/>
-        </w:rPr>
-        <w:t>scss</w:t>
-      </w:r>
-      <w:proofErr w:type="spellEnd"/>
-      <w:r>
-        <w:rPr>
-          <w:highlight w:val="yellow"/>
-        </w:rPr>
-        <w:t xml:space="preserve"> --routing=true</w:t>
+        <w:t>ng new ng-video-game-db  --style=scss --routing=true</w:t>
       </w:r>
     </w:p>
     <w:p>
@@ -461,13 +433,8 @@
         </w:numPr>
       </w:pPr>
       <w:r>
-        <w:t xml:space="preserve">Import modules into </w:t>
-      </w:r>
-      <w:proofErr w:type="spellStart"/>
-      <w:r>
-        <w:t>app.module.ts</w:t>
-      </w:r>
-      <w:proofErr w:type="spellEnd"/>
+        <w:t>Import modules into app.module.ts</w:t>
+      </w:r>
     </w:p>
     <w:p>
       <w:pPr>
@@ -536,21 +503,7 @@
         <w:rPr>
           <w:color w:val="FF0000"/>
         </w:rPr>
-        <w:t xml:space="preserve">Adding </w:t>
-      </w:r>
-      <w:proofErr w:type="spellStart"/>
-      <w:r>
-        <w:rPr>
-          <w:color w:val="FF0000"/>
-        </w:rPr>
-        <w:t>AppRoutingModule</w:t>
-      </w:r>
-      <w:proofErr w:type="spellEnd"/>
-      <w:r>
-        <w:rPr>
-          <w:color w:val="FF0000"/>
-        </w:rPr>
-        <w:t xml:space="preserve"> </w:t>
+        <w:t xml:space="preserve">Adding AppRoutingModule </w:t>
       </w:r>
     </w:p>
     <w:p>
@@ -674,21 +627,8 @@
           <w:numId w:val="2"/>
         </w:numPr>
       </w:pPr>
-      <w:proofErr w:type="spellStart"/>
-      <w:r>
-        <w:t>NullInjectorError</w:t>
-      </w:r>
-      <w:proofErr w:type="spellEnd"/>
-      <w:r>
-        <w:t>: R3InjectorError(</w:t>
-      </w:r>
-      <w:proofErr w:type="spellStart"/>
-      <w:r>
-        <w:t>AppModule</w:t>
-      </w:r>
-      <w:proofErr w:type="spellEnd"/>
-      <w:r>
-        <w:t>)[Router -&gt; Router -&gt; Router];</w:t>
+      <w:r>
+        <w:t>NullInjectorError: R3InjectorError(AppModule)[Router -&gt; Router -&gt; Router];</w:t>
       </w:r>
     </w:p>
     <w:p>
@@ -699,13 +639,8 @@
           <w:numId w:val="2"/>
         </w:numPr>
       </w:pPr>
-      <w:proofErr w:type="spellStart"/>
-      <w:r>
-        <w:t>NullInjectorError</w:t>
-      </w:r>
-      <w:proofErr w:type="spellEnd"/>
-      <w:r>
-        <w:t>: No provider for Router</w:t>
+      <w:r>
+        <w:t>NullInjectorError: No provider for Router</w:t>
       </w:r>
     </w:p>
     <w:p>
@@ -737,15 +672,7 @@
         </w:numPr>
       </w:pPr>
       <w:r>
-        <w:t xml:space="preserve">The route seems to work when you define a path in the routes and setup the routes and </w:t>
-      </w:r>
-      <w:proofErr w:type="spellStart"/>
-      <w:r>
-        <w:t>routermodule</w:t>
-      </w:r>
-      <w:proofErr w:type="spellEnd"/>
-      <w:r>
-        <w:t xml:space="preserve"> as seen below</w:t>
+        <w:t>The route seems to work when you define a path in the routes and setup the routes and routermodule as seen below</w:t>
       </w:r>
     </w:p>
     <w:p>
@@ -920,15 +847,7 @@
         </w:numPr>
       </w:pPr>
       <w:r>
-        <w:t xml:space="preserve">Go into </w:t>
-      </w:r>
-      <w:proofErr w:type="spellStart"/>
-      <w:r>
-        <w:t>src</w:t>
-      </w:r>
-      <w:proofErr w:type="spellEnd"/>
-      <w:r>
-        <w:t>/app directory and make new directory</w:t>
+        <w:t>Go into src/app directory and make new directory</w:t>
       </w:r>
     </w:p>
     <w:p>
@@ -1029,13 +948,8 @@
         </w:drawing>
       </w:r>
       <w:r>
-        <w:t xml:space="preserve"> cd into components </w:t>
-      </w:r>
-      <w:proofErr w:type="spellStart"/>
-      <w:r>
-        <w:t>dir</w:t>
-      </w:r>
-      <w:proofErr w:type="spellEnd"/>
+        <w:t xml:space="preserve"> cd into components dir</w:t>
+      </w:r>
     </w:p>
     <w:p/>
     <w:p>
@@ -1120,15 +1034,7 @@
         </w:numPr>
       </w:pPr>
       <w:r>
-        <w:t xml:space="preserve">Add the selector for the component from </w:t>
-      </w:r>
-      <w:proofErr w:type="spellStart"/>
-      <w:r>
-        <w:t>component.ts</w:t>
-      </w:r>
-      <w:proofErr w:type="spellEnd"/>
-      <w:r>
-        <w:t xml:space="preserve"> file</w:t>
+        <w:t>Add the selector for the component from component.ts file</w:t>
       </w:r>
       <w:r>
         <w:t xml:space="preserve"> into the app.component.html</w:t>
@@ -1195,6 +1101,9 @@
       </w:pPr>
       <w:r>
         <w:t>Surround text with html tag</w:t>
+      </w:r>
+      <w:r>
+        <w:t xml:space="preserve"> &amp; SCSS</w:t>
       </w:r>
     </w:p>
     <w:p>
@@ -1684,22 +1593,22 @@
     </w:p>
     <w:p>
       <w:pPr>
-        <w:pStyle w:val="ListParagraph"/>
-        <w:numPr>
-          <w:ilvl w:val="0"/>
-          <w:numId w:val="2"/>
-        </w:numPr>
-      </w:pPr>
-      <w:r>
-        <w:t xml:space="preserve">Setting up the </w:t>
-      </w:r>
-      <w:proofErr w:type="spellStart"/>
-      <w:r>
-        <w:t>onSubmit</w:t>
-      </w:r>
-      <w:proofErr w:type="spellEnd"/>
-      <w:r>
-        <w:t xml:space="preserve"> </w:t>
+        <w:pStyle w:val="Heading2"/>
+      </w:pPr>
+      <w:r>
+        <w:t>OnSubmit Form</w:t>
+      </w:r>
+    </w:p>
+    <w:p>
+      <w:pPr>
+        <w:pStyle w:val="ListParagraph"/>
+        <w:numPr>
+          <w:ilvl w:val="0"/>
+          <w:numId w:val="2"/>
+        </w:numPr>
+      </w:pPr>
+      <w:r>
+        <w:t xml:space="preserve">Setting up the onSubmit </w:t>
       </w:r>
       <w:r>
         <w:t>for the search button</w:t>
@@ -1778,6 +1687,7 @@
         <w:rPr>
           <w:noProof/>
         </w:rPr>
+        <w:lastRenderedPageBreak/>
         <w:drawing>
           <wp:inline distT="0" distB="0" distL="0" distR="0" wp14:anchorId="512A057C" wp14:editId="1349A81B">
             <wp:extent cx="5943600" cy="2680970"/>
@@ -1892,6 +1802,7 @@
         </w:numPr>
       </w:pPr>
       <w:r>
+        <w:lastRenderedPageBreak/>
         <w:drawing>
           <wp:inline distT="0" distB="0" distL="0" distR="0" wp14:anchorId="6ADBAC62" wp14:editId="7E4C5E9D">
             <wp:extent cx="5943600" cy="3101340"/>
@@ -1943,7 +1854,6 @@
         </w:numPr>
       </w:pPr>
       <w:r>
-        <w:lastRenderedPageBreak/>
         <w:drawing>
           <wp:inline distT="0" distB="0" distL="0" distR="0" wp14:anchorId="790E88F6" wp14:editId="07A26F73">
             <wp:extent cx="5191850" cy="3400900"/>
@@ -1988,165 +1898,828 @@
     </w:p>
     <w:p>
       <w:pPr>
-        <w:pStyle w:val="ListParagraph"/>
-        <w:numPr>
-          <w:ilvl w:val="0"/>
-          <w:numId w:val="2"/>
-        </w:numPr>
-      </w:pPr>
-    </w:p>
-    <w:p>
-      <w:pPr>
-        <w:pStyle w:val="ListParagraph"/>
-        <w:numPr>
-          <w:ilvl w:val="0"/>
-          <w:numId w:val="2"/>
-        </w:numPr>
-      </w:pPr>
-    </w:p>
-    <w:p>
-      <w:pPr>
-        <w:pStyle w:val="ListParagraph"/>
-        <w:numPr>
-          <w:ilvl w:val="0"/>
-          <w:numId w:val="2"/>
-        </w:numPr>
-      </w:pPr>
-    </w:p>
-    <w:p>
-      <w:pPr>
-        <w:pStyle w:val="ListParagraph"/>
-        <w:numPr>
-          <w:ilvl w:val="0"/>
-          <w:numId w:val="2"/>
-        </w:numPr>
-      </w:pPr>
-    </w:p>
-    <w:p>
-      <w:pPr>
-        <w:pStyle w:val="ListParagraph"/>
-        <w:numPr>
-          <w:ilvl w:val="0"/>
-          <w:numId w:val="2"/>
-        </w:numPr>
-      </w:pPr>
-    </w:p>
-    <w:p>
-      <w:pPr>
-        <w:pStyle w:val="ListParagraph"/>
-        <w:numPr>
-          <w:ilvl w:val="0"/>
-          <w:numId w:val="2"/>
-        </w:numPr>
-      </w:pPr>
-    </w:p>
-    <w:p>
-      <w:pPr>
-        <w:pStyle w:val="ListParagraph"/>
-        <w:numPr>
-          <w:ilvl w:val="0"/>
-          <w:numId w:val="2"/>
-        </w:numPr>
-      </w:pPr>
-    </w:p>
-    <w:p>
-      <w:pPr>
-        <w:pStyle w:val="ListParagraph"/>
-        <w:numPr>
-          <w:ilvl w:val="0"/>
-          <w:numId w:val="2"/>
-        </w:numPr>
-      </w:pPr>
-    </w:p>
-    <w:p>
-      <w:pPr>
-        <w:pStyle w:val="ListParagraph"/>
-        <w:numPr>
-          <w:ilvl w:val="0"/>
-          <w:numId w:val="2"/>
-        </w:numPr>
-      </w:pPr>
-    </w:p>
-    <w:p>
-      <w:pPr>
-        <w:pStyle w:val="ListParagraph"/>
-        <w:numPr>
-          <w:ilvl w:val="0"/>
-          <w:numId w:val="2"/>
-        </w:numPr>
-      </w:pPr>
-    </w:p>
-    <w:p>
-      <w:pPr>
-        <w:pStyle w:val="ListParagraph"/>
-        <w:numPr>
-          <w:ilvl w:val="0"/>
-          <w:numId w:val="2"/>
-        </w:numPr>
-      </w:pPr>
-    </w:p>
-    <w:p>
-      <w:pPr>
-        <w:pStyle w:val="ListParagraph"/>
-        <w:numPr>
-          <w:ilvl w:val="0"/>
-          <w:numId w:val="2"/>
-        </w:numPr>
-      </w:pPr>
-    </w:p>
-    <w:p>
-      <w:pPr>
-        <w:pStyle w:val="ListParagraph"/>
-        <w:numPr>
-          <w:ilvl w:val="0"/>
-          <w:numId w:val="2"/>
-        </w:numPr>
-      </w:pPr>
-    </w:p>
-    <w:p>
-      <w:pPr>
-        <w:pStyle w:val="ListParagraph"/>
-        <w:numPr>
-          <w:ilvl w:val="0"/>
-          <w:numId w:val="2"/>
-        </w:numPr>
-      </w:pPr>
-    </w:p>
-    <w:p>
-      <w:pPr>
-        <w:pStyle w:val="ListParagraph"/>
-        <w:numPr>
-          <w:ilvl w:val="0"/>
-          <w:numId w:val="2"/>
-        </w:numPr>
-      </w:pPr>
-    </w:p>
-    <w:p>
-      <w:pPr>
-        <w:pStyle w:val="ListParagraph"/>
-        <w:numPr>
-          <w:ilvl w:val="0"/>
-          <w:numId w:val="2"/>
-        </w:numPr>
-      </w:pPr>
-    </w:p>
-    <w:p>
-      <w:pPr>
-        <w:pStyle w:val="ListParagraph"/>
-        <w:numPr>
-          <w:ilvl w:val="0"/>
-          <w:numId w:val="2"/>
-        </w:numPr>
-      </w:pPr>
-    </w:p>
-    <w:p>
-      <w:pPr>
-        <w:pStyle w:val="ListParagraph"/>
-        <w:numPr>
-          <w:ilvl w:val="0"/>
-          <w:numId w:val="2"/>
-        </w:numPr>
-      </w:pPr>
+        <w:pStyle w:val="Heading1"/>
+      </w:pPr>
+      <w:r>
+        <w:lastRenderedPageBreak/>
+        <w:t>Home Component</w:t>
+      </w:r>
+    </w:p>
+    <w:p>
+      <w:pPr>
+        <w:pStyle w:val="Heading2"/>
+      </w:pPr>
+      <w:r>
+        <w:t>Adding the component to the app</w:t>
+      </w:r>
+    </w:p>
+    <w:p>
+      <w:pPr>
+        <w:pStyle w:val="ListParagraph"/>
+        <w:numPr>
+          <w:ilvl w:val="0"/>
+          <w:numId w:val="2"/>
+        </w:numPr>
+      </w:pPr>
+      <w:r>
+        <w:drawing>
+          <wp:inline distT="0" distB="0" distL="0" distR="0" wp14:anchorId="2E2068B6" wp14:editId="2C5DE868">
+            <wp:extent cx="4401164" cy="3353268"/>
+            <wp:effectExtent l="0" t="0" r="0" b="0"/>
+            <wp:docPr id="32" name="Picture 32" descr="Text&#10;&#10;Description automatically generated"/>
+            <wp:cNvGraphicFramePr>
+              <a:graphicFrameLocks xmlns:a="http://schemas.openxmlformats.org/drawingml/2006/main" noChangeAspect="1"/>
+            </wp:cNvGraphicFramePr>
+            <a:graphic xmlns:a="http://schemas.openxmlformats.org/drawingml/2006/main">
+              <a:graphicData uri="http://schemas.openxmlformats.org/drawingml/2006/picture">
+                <pic:pic xmlns:pic="http://schemas.openxmlformats.org/drawingml/2006/picture">
+                  <pic:nvPicPr>
+                    <pic:cNvPr id="32" name="Picture 32" descr="Text&#10;&#10;Description automatically generated"/>
+                    <pic:cNvPicPr/>
+                  </pic:nvPicPr>
+                  <pic:blipFill>
+                    <a:blip r:embed="rId36"/>
+                    <a:stretch>
+                      <a:fillRect/>
+                    </a:stretch>
+                  </pic:blipFill>
+                  <pic:spPr>
+                    <a:xfrm>
+                      <a:off x="0" y="0"/>
+                      <a:ext cx="4401164" cy="3353268"/>
+                    </a:xfrm>
+                    <a:prstGeom prst="rect">
+                      <a:avLst/>
+                    </a:prstGeom>
+                  </pic:spPr>
+                </pic:pic>
+              </a:graphicData>
+            </a:graphic>
+          </wp:inline>
+        </w:drawing>
+      </w:r>
+    </w:p>
+    <w:p>
+      <w:pPr>
+        <w:pStyle w:val="ListParagraph"/>
+        <w:numPr>
+          <w:ilvl w:val="0"/>
+          <w:numId w:val="2"/>
+        </w:numPr>
+      </w:pPr>
+      <w:r>
+        <w:lastRenderedPageBreak/>
+        <w:drawing>
+          <wp:inline distT="0" distB="0" distL="0" distR="0" wp14:anchorId="3C39685E" wp14:editId="0165B36C">
+            <wp:extent cx="5677692" cy="4277322"/>
+            <wp:effectExtent l="0" t="0" r="0" b="9525"/>
+            <wp:docPr id="31" name="Picture 31" descr="Text&#10;&#10;Description automatically generated"/>
+            <wp:cNvGraphicFramePr>
+              <a:graphicFrameLocks xmlns:a="http://schemas.openxmlformats.org/drawingml/2006/main" noChangeAspect="1"/>
+            </wp:cNvGraphicFramePr>
+            <a:graphic xmlns:a="http://schemas.openxmlformats.org/drawingml/2006/main">
+              <a:graphicData uri="http://schemas.openxmlformats.org/drawingml/2006/picture">
+                <pic:pic xmlns:pic="http://schemas.openxmlformats.org/drawingml/2006/picture">
+                  <pic:nvPicPr>
+                    <pic:cNvPr id="31" name="Picture 31" descr="Text&#10;&#10;Description automatically generated"/>
+                    <pic:cNvPicPr/>
+                  </pic:nvPicPr>
+                  <pic:blipFill>
+                    <a:blip r:embed="rId37"/>
+                    <a:stretch>
+                      <a:fillRect/>
+                    </a:stretch>
+                  </pic:blipFill>
+                  <pic:spPr>
+                    <a:xfrm>
+                      <a:off x="0" y="0"/>
+                      <a:ext cx="5677692" cy="4277322"/>
+                    </a:xfrm>
+                    <a:prstGeom prst="rect">
+                      <a:avLst/>
+                    </a:prstGeom>
+                  </pic:spPr>
+                </pic:pic>
+              </a:graphicData>
+            </a:graphic>
+          </wp:inline>
+        </w:drawing>
+      </w:r>
+    </w:p>
+    <w:p>
+      <w:pPr>
+        <w:pStyle w:val="ListParagraph"/>
+        <w:numPr>
+          <w:ilvl w:val="0"/>
+          <w:numId w:val="2"/>
+        </w:numPr>
+      </w:pPr>
+      <w:r>
+        <w:drawing>
+          <wp:inline distT="0" distB="0" distL="0" distR="0" wp14:anchorId="611F0A0D" wp14:editId="174670D7">
+            <wp:extent cx="5943600" cy="391795"/>
+            <wp:effectExtent l="0" t="0" r="0" b="8255"/>
+            <wp:docPr id="30" name="Picture 30"/>
+            <wp:cNvGraphicFramePr>
+              <a:graphicFrameLocks xmlns:a="http://schemas.openxmlformats.org/drawingml/2006/main" noChangeAspect="1"/>
+            </wp:cNvGraphicFramePr>
+            <a:graphic xmlns:a="http://schemas.openxmlformats.org/drawingml/2006/main">
+              <a:graphicData uri="http://schemas.openxmlformats.org/drawingml/2006/picture">
+                <pic:pic xmlns:pic="http://schemas.openxmlformats.org/drawingml/2006/picture">
+                  <pic:nvPicPr>
+                    <pic:cNvPr id="1" name=""/>
+                    <pic:cNvPicPr/>
+                  </pic:nvPicPr>
+                  <pic:blipFill>
+                    <a:blip r:embed="rId38"/>
+                    <a:stretch>
+                      <a:fillRect/>
+                    </a:stretch>
+                  </pic:blipFill>
+                  <pic:spPr>
+                    <a:xfrm>
+                      <a:off x="0" y="0"/>
+                      <a:ext cx="5943600" cy="391795"/>
+                    </a:xfrm>
+                    <a:prstGeom prst="rect">
+                      <a:avLst/>
+                    </a:prstGeom>
+                  </pic:spPr>
+                </pic:pic>
+              </a:graphicData>
+            </a:graphic>
+          </wp:inline>
+        </w:drawing>
+      </w:r>
+    </w:p>
+    <w:p>
+      <w:pPr>
+        <w:pStyle w:val="ListParagraph"/>
+        <w:numPr>
+          <w:ilvl w:val="1"/>
+          <w:numId w:val="2"/>
+        </w:numPr>
+      </w:pPr>
+      <w:r>
+        <w:t>Property '...' has no initializer and is not definitely assigned in the constructor</w:t>
+      </w:r>
+    </w:p>
+    <w:p>
+      <w:pPr>
+        <w:pStyle w:val="ListParagraph"/>
+        <w:numPr>
+          <w:ilvl w:val="1"/>
+          <w:numId w:val="2"/>
+        </w:numPr>
+      </w:pPr>
+      <w:hyperlink r:id="rId39" w:history="1">
+        <w:r>
+          <w:rPr>
+            <w:rStyle w:val="Hyperlink"/>
+          </w:rPr>
+          <w:t>https://stackoverflow.com/questions/49699067/property-has-no-initializer-and-is-not-definitely-assigned-in-the-construc</w:t>
+        </w:r>
+      </w:hyperlink>
+      <w:r>
+        <w:t xml:space="preserve"> </w:t>
+      </w:r>
+    </w:p>
+    <w:p>
+      <w:pPr>
+        <w:pStyle w:val="ListParagraph"/>
+        <w:numPr>
+          <w:ilvl w:val="1"/>
+          <w:numId w:val="2"/>
+        </w:numPr>
+      </w:pPr>
+      <w:r>
+        <w:drawing>
+          <wp:inline distT="0" distB="0" distL="0" distR="0" wp14:anchorId="6ADCB0FC" wp14:editId="4247D014">
+            <wp:extent cx="3924301" cy="1333568"/>
+            <wp:effectExtent l="19050" t="19050" r="19050" b="19050"/>
+            <wp:docPr id="33" name="Picture 33" descr="Graphical user interface, text, application&#10;&#10;Description automatically generated"/>
+            <wp:cNvGraphicFramePr>
+              <a:graphicFrameLocks xmlns:a="http://schemas.openxmlformats.org/drawingml/2006/main" noChangeAspect="1"/>
+            </wp:cNvGraphicFramePr>
+            <a:graphic xmlns:a="http://schemas.openxmlformats.org/drawingml/2006/main">
+              <a:graphicData uri="http://schemas.openxmlformats.org/drawingml/2006/picture">
+                <pic:pic xmlns:pic="http://schemas.openxmlformats.org/drawingml/2006/picture">
+                  <pic:nvPicPr>
+                    <pic:cNvPr id="33" name="Picture 33" descr="Graphical user interface, text, application&#10;&#10;Description automatically generated"/>
+                    <pic:cNvPicPr/>
+                  </pic:nvPicPr>
+                  <pic:blipFill>
+                    <a:blip r:embed="rId40"/>
+                    <a:stretch>
+                      <a:fillRect/>
+                    </a:stretch>
+                  </pic:blipFill>
+                  <pic:spPr>
+                    <a:xfrm>
+                      <a:off x="0" y="0"/>
+                      <a:ext cx="3929937" cy="1335483"/>
+                    </a:xfrm>
+                    <a:prstGeom prst="rect">
+                      <a:avLst/>
+                    </a:prstGeom>
+                    <a:ln>
+                      <a:solidFill>
+                        <a:schemeClr val="tx1"/>
+                      </a:solidFill>
+                    </a:ln>
+                  </pic:spPr>
+                </pic:pic>
+              </a:graphicData>
+            </a:graphic>
+          </wp:inline>
+        </w:drawing>
+      </w:r>
+    </w:p>
+    <w:p>
+      <w:pPr>
+        <w:pStyle w:val="ListParagraph"/>
+        <w:numPr>
+          <w:ilvl w:val="1"/>
+          <w:numId w:val="2"/>
+        </w:numPr>
+        <w:tabs>
+          <w:tab w:val="left" w:pos="916"/>
+          <w:tab w:val="left" w:pos="1832"/>
+          <w:tab w:val="left" w:pos="2748"/>
+          <w:tab w:val="left" w:pos="3664"/>
+          <w:tab w:val="left" w:pos="4580"/>
+          <w:tab w:val="left" w:pos="5496"/>
+          <w:tab w:val="left" w:pos="6412"/>
+          <w:tab w:val="left" w:pos="7328"/>
+          <w:tab w:val="left" w:pos="8244"/>
+          <w:tab w:val="left" w:pos="9160"/>
+          <w:tab w:val="left" w:pos="10076"/>
+          <w:tab w:val="left" w:pos="10992"/>
+          <w:tab w:val="left" w:pos="11908"/>
+          <w:tab w:val="left" w:pos="12824"/>
+          <w:tab w:val="left" w:pos="13740"/>
+          <w:tab w:val="left" w:pos="14656"/>
+        </w:tabs>
+        <w:spacing w:after="0" w:line="240" w:lineRule="auto"/>
+        <w:textAlignment w:val="baseline"/>
+        <w:rPr>
+          <w:rFonts w:ascii="var(--ff-mono)" w:eastAsia="Times New Roman" w:hAnsi="var(--ff-mono)" w:cs="Courier New"/>
+          <w:sz w:val="20"/>
+          <w:szCs w:val="20"/>
+        </w:rPr>
+      </w:pPr>
+      <w:r>
+        <w:rPr>
+          <w:rFonts w:ascii="inherit" w:eastAsia="Times New Roman" w:hAnsi="inherit" w:cs="Courier New"/>
+          <w:sz w:val="20"/>
+          <w:szCs w:val="20"/>
+          <w:bdr w:val="none" w:sz="0" w:space="0" w:color="auto" w:frame="1"/>
+        </w:rPr>
+        <w:t>"strictPropertyInitialization": false</w:t>
+      </w:r>
+    </w:p>
+    <w:p>
+      <w:pPr>
+        <w:pStyle w:val="ListParagraph"/>
+        <w:numPr>
+          <w:ilvl w:val="1"/>
+          <w:numId w:val="2"/>
+        </w:numPr>
+      </w:pPr>
+      <w:r>
+        <w:drawing>
+          <wp:inline distT="0" distB="0" distL="0" distR="0" wp14:anchorId="62E0752F" wp14:editId="7675071C">
+            <wp:extent cx="5943600" cy="554355"/>
+            <wp:effectExtent l="19050" t="19050" r="19050" b="17145"/>
+            <wp:docPr id="34" name="Picture 34" descr="Graphical user interface, text, application&#10;&#10;Description automatically generated"/>
+            <wp:cNvGraphicFramePr>
+              <a:graphicFrameLocks xmlns:a="http://schemas.openxmlformats.org/drawingml/2006/main" noChangeAspect="1"/>
+            </wp:cNvGraphicFramePr>
+            <a:graphic xmlns:a="http://schemas.openxmlformats.org/drawingml/2006/main">
+              <a:graphicData uri="http://schemas.openxmlformats.org/drawingml/2006/picture">
+                <pic:pic xmlns:pic="http://schemas.openxmlformats.org/drawingml/2006/picture">
+                  <pic:nvPicPr>
+                    <pic:cNvPr id="34" name="Picture 34" descr="Graphical user interface, text, application&#10;&#10;Description automatically generated"/>
+                    <pic:cNvPicPr/>
+                  </pic:nvPicPr>
+                  <pic:blipFill>
+                    <a:blip r:embed="rId41"/>
+                    <a:stretch>
+                      <a:fillRect/>
+                    </a:stretch>
+                  </pic:blipFill>
+                  <pic:spPr>
+                    <a:xfrm>
+                      <a:off x="0" y="0"/>
+                      <a:ext cx="5943600" cy="554355"/>
+                    </a:xfrm>
+                    <a:prstGeom prst="rect">
+                      <a:avLst/>
+                    </a:prstGeom>
+                    <a:ln>
+                      <a:solidFill>
+                        <a:schemeClr val="tx1"/>
+                      </a:solidFill>
+                    </a:ln>
+                  </pic:spPr>
+                </pic:pic>
+              </a:graphicData>
+            </a:graphic>
+          </wp:inline>
+        </w:drawing>
+      </w:r>
+    </w:p>
+    <w:p>
+      <w:pPr>
+        <w:pStyle w:val="ListParagraph"/>
+        <w:numPr>
+          <w:ilvl w:val="1"/>
+          <w:numId w:val="2"/>
+        </w:numPr>
+      </w:pPr>
+      <w:r>
+        <w:rPr>
+          <w:noProof/>
+        </w:rPr>
+        <w:lastRenderedPageBreak/>
+        <w:drawing>
+          <wp:inline distT="0" distB="0" distL="0" distR="0" wp14:anchorId="1CEC2424" wp14:editId="2A33376C">
+            <wp:extent cx="5629275" cy="2724150"/>
+            <wp:effectExtent l="0" t="0" r="9525" b="0"/>
+            <wp:docPr id="35" name="Picture 35" descr="A screenshot of a computer&#10;&#10;Description automatically generated with medium confidence"/>
+            <wp:cNvGraphicFramePr>
+              <a:graphicFrameLocks xmlns:a="http://schemas.openxmlformats.org/drawingml/2006/main" noChangeAspect="1"/>
+            </wp:cNvGraphicFramePr>
+            <a:graphic xmlns:a="http://schemas.openxmlformats.org/drawingml/2006/main">
+              <a:graphicData uri="http://schemas.openxmlformats.org/drawingml/2006/picture">
+                <pic:pic xmlns:pic="http://schemas.openxmlformats.org/drawingml/2006/picture">
+                  <pic:nvPicPr>
+                    <pic:cNvPr id="35" name="Picture 35" descr="A screenshot of a computer&#10;&#10;Description automatically generated with medium confidence"/>
+                    <pic:cNvPicPr/>
+                  </pic:nvPicPr>
+                  <pic:blipFill>
+                    <a:blip r:embed="rId42"/>
+                    <a:stretch>
+                      <a:fillRect/>
+                    </a:stretch>
+                  </pic:blipFill>
+                  <pic:spPr>
+                    <a:xfrm>
+                      <a:off x="0" y="0"/>
+                      <a:ext cx="5629275" cy="2724150"/>
+                    </a:xfrm>
+                    <a:prstGeom prst="rect">
+                      <a:avLst/>
+                    </a:prstGeom>
+                  </pic:spPr>
+                </pic:pic>
+              </a:graphicData>
+            </a:graphic>
+          </wp:inline>
+        </w:drawing>
+      </w:r>
+    </w:p>
+    <w:p>
+      <w:pPr>
+        <w:pStyle w:val="Heading2"/>
+      </w:pPr>
+      <w:r>
+        <w:t>html</w:t>
+      </w:r>
+    </w:p>
+    <w:p>
+      <w:pPr>
+        <w:pStyle w:val="ListParagraph"/>
+        <w:numPr>
+          <w:ilvl w:val="0"/>
+          <w:numId w:val="2"/>
+        </w:numPr>
+      </w:pPr>
+      <w:r>
+        <w:drawing>
+          <wp:inline distT="0" distB="0" distL="0" distR="0" wp14:anchorId="42FC0102" wp14:editId="7E2AD0BE">
+            <wp:extent cx="3848100" cy="2181053"/>
+            <wp:effectExtent l="0" t="0" r="0" b="0"/>
+            <wp:docPr id="36" name="Picture 36" descr="A screenshot of a computer&#10;&#10;Description automatically generated with medium confidence"/>
+            <wp:cNvGraphicFramePr>
+              <a:graphicFrameLocks xmlns:a="http://schemas.openxmlformats.org/drawingml/2006/main" noChangeAspect="1"/>
+            </wp:cNvGraphicFramePr>
+            <a:graphic xmlns:a="http://schemas.openxmlformats.org/drawingml/2006/main">
+              <a:graphicData uri="http://schemas.openxmlformats.org/drawingml/2006/picture">
+                <pic:pic xmlns:pic="http://schemas.openxmlformats.org/drawingml/2006/picture">
+                  <pic:nvPicPr>
+                    <pic:cNvPr id="36" name="Picture 36" descr="A screenshot of a computer&#10;&#10;Description automatically generated with medium confidence"/>
+                    <pic:cNvPicPr/>
+                  </pic:nvPicPr>
+                  <pic:blipFill>
+                    <a:blip r:embed="rId43"/>
+                    <a:stretch>
+                      <a:fillRect/>
+                    </a:stretch>
+                  </pic:blipFill>
+                  <pic:spPr>
+                    <a:xfrm>
+                      <a:off x="0" y="0"/>
+                      <a:ext cx="3855944" cy="2185499"/>
+                    </a:xfrm>
+                    <a:prstGeom prst="rect">
+                      <a:avLst/>
+                    </a:prstGeom>
+                  </pic:spPr>
+                </pic:pic>
+              </a:graphicData>
+            </a:graphic>
+          </wp:inline>
+        </w:drawing>
+      </w:r>
+      <w:r>
+        <w:br/>
+      </w:r>
+    </w:p>
+    <w:p>
+      <w:r>
+        <w:br w:type="page"/>
+      </w:r>
+    </w:p>
+    <w:p>
+      <w:pPr>
+        <w:pStyle w:val="Heading2"/>
+      </w:pPr>
+      <w:r>
+        <w:lastRenderedPageBreak/>
+        <w:t>Styling the html</w:t>
+      </w:r>
+    </w:p>
+    <w:p>
+      <w:pPr>
+        <w:pStyle w:val="ListParagraph"/>
+        <w:numPr>
+          <w:ilvl w:val="0"/>
+          <w:numId w:val="2"/>
+        </w:numPr>
+      </w:pPr>
+      <w:r>
+        <w:drawing>
+          <wp:inline distT="0" distB="0" distL="0" distR="0" wp14:anchorId="7D9929A0" wp14:editId="218A0AE8">
+            <wp:extent cx="4236187" cy="4724400"/>
+            <wp:effectExtent l="0" t="0" r="0" b="0"/>
+            <wp:docPr id="37" name="Picture 37" descr="Text&#10;&#10;Description automatically generated"/>
+            <wp:cNvGraphicFramePr>
+              <a:graphicFrameLocks xmlns:a="http://schemas.openxmlformats.org/drawingml/2006/main" noChangeAspect="1"/>
+            </wp:cNvGraphicFramePr>
+            <a:graphic xmlns:a="http://schemas.openxmlformats.org/drawingml/2006/main">
+              <a:graphicData uri="http://schemas.openxmlformats.org/drawingml/2006/picture">
+                <pic:pic xmlns:pic="http://schemas.openxmlformats.org/drawingml/2006/picture">
+                  <pic:nvPicPr>
+                    <pic:cNvPr id="37" name="Picture 37" descr="Text&#10;&#10;Description automatically generated"/>
+                    <pic:cNvPicPr/>
+                  </pic:nvPicPr>
+                  <pic:blipFill>
+                    <a:blip r:embed="rId44"/>
+                    <a:stretch>
+                      <a:fillRect/>
+                    </a:stretch>
+                  </pic:blipFill>
+                  <pic:spPr>
+                    <a:xfrm>
+                      <a:off x="0" y="0"/>
+                      <a:ext cx="4237074" cy="4725389"/>
+                    </a:xfrm>
+                    <a:prstGeom prst="rect">
+                      <a:avLst/>
+                    </a:prstGeom>
+                  </pic:spPr>
+                </pic:pic>
+              </a:graphicData>
+            </a:graphic>
+          </wp:inline>
+        </w:drawing>
+      </w:r>
+    </w:p>
+    <w:p>
+      <w:pPr>
+        <w:pStyle w:val="Heading3"/>
+      </w:pPr>
+      <w:r>
+        <w:t>Games</w:t>
+      </w:r>
+    </w:p>
+    <w:p>
+      <w:pPr>
+        <w:pStyle w:val="ListParagraph"/>
+        <w:numPr>
+          <w:ilvl w:val="0"/>
+          <w:numId w:val="2"/>
+        </w:numPr>
+      </w:pPr>
+      <w:r>
+        <w:drawing>
+          <wp:inline distT="0" distB="0" distL="0" distR="0" wp14:anchorId="5D461B14" wp14:editId="6589B12B">
+            <wp:extent cx="3534268" cy="1638529"/>
+            <wp:effectExtent l="0" t="0" r="0" b="0"/>
+            <wp:docPr id="38" name="Picture 38" descr="A screenshot of a computer&#10;&#10;Description automatically generated with medium confidence"/>
+            <wp:cNvGraphicFramePr>
+              <a:graphicFrameLocks xmlns:a="http://schemas.openxmlformats.org/drawingml/2006/main" noChangeAspect="1"/>
+            </wp:cNvGraphicFramePr>
+            <a:graphic xmlns:a="http://schemas.openxmlformats.org/drawingml/2006/main">
+              <a:graphicData uri="http://schemas.openxmlformats.org/drawingml/2006/picture">
+                <pic:pic xmlns:pic="http://schemas.openxmlformats.org/drawingml/2006/picture">
+                  <pic:nvPicPr>
+                    <pic:cNvPr id="38" name="Picture 38" descr="A screenshot of a computer&#10;&#10;Description automatically generated with medium confidence"/>
+                    <pic:cNvPicPr/>
+                  </pic:nvPicPr>
+                  <pic:blipFill>
+                    <a:blip r:embed="rId45"/>
+                    <a:stretch>
+                      <a:fillRect/>
+                    </a:stretch>
+                  </pic:blipFill>
+                  <pic:spPr>
+                    <a:xfrm>
+                      <a:off x="0" y="0"/>
+                      <a:ext cx="3534268" cy="1638529"/>
+                    </a:xfrm>
+                    <a:prstGeom prst="rect">
+                      <a:avLst/>
+                    </a:prstGeom>
+                  </pic:spPr>
+                </pic:pic>
+              </a:graphicData>
+            </a:graphic>
+          </wp:inline>
+        </w:drawing>
+      </w:r>
+    </w:p>
+    <w:p>
+      <w:pPr>
+        <w:pStyle w:val="Heading3"/>
+      </w:pPr>
+      <w:r>
+        <w:lastRenderedPageBreak/>
+        <w:t>Game with box shadow</w:t>
+      </w:r>
+    </w:p>
+    <w:p>
+      <w:pPr>
+        <w:pStyle w:val="ListParagraph"/>
+        <w:numPr>
+          <w:ilvl w:val="0"/>
+          <w:numId w:val="2"/>
+        </w:numPr>
+      </w:pPr>
+      <w:r>
+        <w:drawing>
+          <wp:inline distT="0" distB="0" distL="0" distR="0" wp14:anchorId="1577F3B3" wp14:editId="375CDABE">
+            <wp:extent cx="4629150" cy="3783049"/>
+            <wp:effectExtent l="0" t="0" r="0" b="8255"/>
+            <wp:docPr id="39" name="Picture 39" descr="Text&#10;&#10;Description automatically generated"/>
+            <wp:cNvGraphicFramePr>
+              <a:graphicFrameLocks xmlns:a="http://schemas.openxmlformats.org/drawingml/2006/main" noChangeAspect="1"/>
+            </wp:cNvGraphicFramePr>
+            <a:graphic xmlns:a="http://schemas.openxmlformats.org/drawingml/2006/main">
+              <a:graphicData uri="http://schemas.openxmlformats.org/drawingml/2006/picture">
+                <pic:pic xmlns:pic="http://schemas.openxmlformats.org/drawingml/2006/picture">
+                  <pic:nvPicPr>
+                    <pic:cNvPr id="39" name="Picture 39" descr="Text&#10;&#10;Description automatically generated"/>
+                    <pic:cNvPicPr/>
+                  </pic:nvPicPr>
+                  <pic:blipFill>
+                    <a:blip r:embed="rId46"/>
+                    <a:stretch>
+                      <a:fillRect/>
+                    </a:stretch>
+                  </pic:blipFill>
+                  <pic:spPr>
+                    <a:xfrm>
+                      <a:off x="0" y="0"/>
+                      <a:ext cx="4636250" cy="3788852"/>
+                    </a:xfrm>
+                    <a:prstGeom prst="rect">
+                      <a:avLst/>
+                    </a:prstGeom>
+                  </pic:spPr>
+                </pic:pic>
+              </a:graphicData>
+            </a:graphic>
+          </wp:inline>
+        </w:drawing>
+      </w:r>
+    </w:p>
+    <w:p>
+      <w:pPr>
+        <w:pStyle w:val="ListParagraph"/>
+        <w:numPr>
+          <w:ilvl w:val="0"/>
+          <w:numId w:val="2"/>
+        </w:numPr>
+      </w:pPr>
+      <w:r>
+        <w:drawing>
+          <wp:inline distT="0" distB="0" distL="0" distR="0" wp14:anchorId="32256AF6" wp14:editId="5F10E8DE">
+            <wp:extent cx="2772486" cy="3733801"/>
+            <wp:effectExtent l="0" t="0" r="8890" b="0"/>
+            <wp:docPr id="40" name="Picture 40" descr="Text&#10;&#10;Description automatically generated"/>
+            <wp:cNvGraphicFramePr>
+              <a:graphicFrameLocks xmlns:a="http://schemas.openxmlformats.org/drawingml/2006/main" noChangeAspect="1"/>
+            </wp:cNvGraphicFramePr>
+            <a:graphic xmlns:a="http://schemas.openxmlformats.org/drawingml/2006/main">
+              <a:graphicData uri="http://schemas.openxmlformats.org/drawingml/2006/picture">
+                <pic:pic xmlns:pic="http://schemas.openxmlformats.org/drawingml/2006/picture">
+                  <pic:nvPicPr>
+                    <pic:cNvPr id="40" name="Picture 40" descr="Text&#10;&#10;Description automatically generated"/>
+                    <pic:cNvPicPr/>
+                  </pic:nvPicPr>
+                  <pic:blipFill>
+                    <a:blip r:embed="rId47"/>
+                    <a:stretch>
+                      <a:fillRect/>
+                    </a:stretch>
+                  </pic:blipFill>
+                  <pic:spPr>
+                    <a:xfrm>
+                      <a:off x="0" y="0"/>
+                      <a:ext cx="2774573" cy="3736612"/>
+                    </a:xfrm>
+                    <a:prstGeom prst="rect">
+                      <a:avLst/>
+                    </a:prstGeom>
+                  </pic:spPr>
+                </pic:pic>
+              </a:graphicData>
+            </a:graphic>
+          </wp:inline>
+        </w:drawing>
+      </w:r>
+    </w:p>
+    <w:p>
+      <w:pPr>
+        <w:pStyle w:val="ListParagraph"/>
+        <w:numPr>
+          <w:ilvl w:val="0"/>
+          <w:numId w:val="2"/>
+        </w:numPr>
+      </w:pPr>
+      <w:r>
+        <w:lastRenderedPageBreak/>
+        <w:drawing>
+          <wp:inline distT="0" distB="0" distL="0" distR="0" wp14:anchorId="5ACA5E64" wp14:editId="2093F773">
+            <wp:extent cx="2086266" cy="1590897"/>
+            <wp:effectExtent l="0" t="0" r="9525" b="9525"/>
+            <wp:docPr id="41" name="Picture 41" descr="Text&#10;&#10;Description automatically generated"/>
+            <wp:cNvGraphicFramePr>
+              <a:graphicFrameLocks xmlns:a="http://schemas.openxmlformats.org/drawingml/2006/main" noChangeAspect="1"/>
+            </wp:cNvGraphicFramePr>
+            <a:graphic xmlns:a="http://schemas.openxmlformats.org/drawingml/2006/main">
+              <a:graphicData uri="http://schemas.openxmlformats.org/drawingml/2006/picture">
+                <pic:pic xmlns:pic="http://schemas.openxmlformats.org/drawingml/2006/picture">
+                  <pic:nvPicPr>
+                    <pic:cNvPr id="41" name="Picture 41" descr="Text&#10;&#10;Description automatically generated"/>
+                    <pic:cNvPicPr/>
+                  </pic:nvPicPr>
+                  <pic:blipFill>
+                    <a:blip r:embed="rId48"/>
+                    <a:stretch>
+                      <a:fillRect/>
+                    </a:stretch>
+                  </pic:blipFill>
+                  <pic:spPr>
+                    <a:xfrm>
+                      <a:off x="0" y="0"/>
+                      <a:ext cx="2086266" cy="1590897"/>
+                    </a:xfrm>
+                    <a:prstGeom prst="rect">
+                      <a:avLst/>
+                    </a:prstGeom>
+                  </pic:spPr>
+                </pic:pic>
+              </a:graphicData>
+            </a:graphic>
+          </wp:inline>
+        </w:drawing>
+      </w:r>
+    </w:p>
+    <w:p>
+      <w:pPr>
+        <w:pStyle w:val="Heading1"/>
+      </w:pPr>
+      <w:r>
+        <w:t>Creating Http Service</w:t>
+      </w:r>
+    </w:p>
+    <w:p>
+      <w:pPr>
+        <w:pStyle w:val="ListParagraph"/>
+        <w:numPr>
+          <w:ilvl w:val="0"/>
+          <w:numId w:val="2"/>
+        </w:numPr>
+      </w:pPr>
+      <w:r>
+        <w:t>Create new directory from main dir, cd into it and generate the http service</w:t>
+      </w:r>
+    </w:p>
+    <w:p>
+      <w:pPr>
+        <w:pStyle w:val="ListParagraph"/>
+        <w:numPr>
+          <w:ilvl w:val="0"/>
+          <w:numId w:val="2"/>
+        </w:numPr>
+      </w:pPr>
+      <w:r>
+        <w:drawing>
+          <wp:inline distT="0" distB="0" distL="0" distR="0" wp14:anchorId="47FDF2FA" wp14:editId="13A3D57A">
+            <wp:extent cx="5943600" cy="522605"/>
+            <wp:effectExtent l="0" t="0" r="0" b="0"/>
+            <wp:docPr id="42" name="Picture 42"/>
+            <wp:cNvGraphicFramePr>
+              <a:graphicFrameLocks xmlns:a="http://schemas.openxmlformats.org/drawingml/2006/main" noChangeAspect="1"/>
+            </wp:cNvGraphicFramePr>
+            <a:graphic xmlns:a="http://schemas.openxmlformats.org/drawingml/2006/main">
+              <a:graphicData uri="http://schemas.openxmlformats.org/drawingml/2006/picture">
+                <pic:pic xmlns:pic="http://schemas.openxmlformats.org/drawingml/2006/picture">
+                  <pic:nvPicPr>
+                    <pic:cNvPr id="1" name=""/>
+                    <pic:cNvPicPr/>
+                  </pic:nvPicPr>
+                  <pic:blipFill>
+                    <a:blip r:embed="rId49"/>
+                    <a:stretch>
+                      <a:fillRect/>
+                    </a:stretch>
+                  </pic:blipFill>
+                  <pic:spPr>
+                    <a:xfrm>
+                      <a:off x="0" y="0"/>
+                      <a:ext cx="5943600" cy="522605"/>
+                    </a:xfrm>
+                    <a:prstGeom prst="rect">
+                      <a:avLst/>
+                    </a:prstGeom>
+                  </pic:spPr>
+                </pic:pic>
+              </a:graphicData>
+            </a:graphic>
+          </wp:inline>
+        </w:drawing>
+      </w:r>
+    </w:p>
+    <w:p>
+      <w:pPr>
+        <w:pStyle w:val="ListParagraph"/>
+        <w:numPr>
+          <w:ilvl w:val="0"/>
+          <w:numId w:val="2"/>
+        </w:numPr>
+      </w:pPr>
+      <w:r>
+        <w:rPr>
+          <w:noProof/>
+        </w:rPr>
+        <w:drawing>
+          <wp:inline distT="0" distB="0" distL="0" distR="0" wp14:anchorId="594752E7" wp14:editId="39B9154B">
+            <wp:extent cx="5943600" cy="3729990"/>
+            <wp:effectExtent l="0" t="0" r="0" b="3810"/>
+            <wp:docPr id="43" name="Picture 43" descr="A screenshot of a computer&#10;&#10;Description automatically generated with medium confidence"/>
+            <wp:cNvGraphicFramePr>
+              <a:graphicFrameLocks xmlns:a="http://schemas.openxmlformats.org/drawingml/2006/main" noChangeAspect="1"/>
+            </wp:cNvGraphicFramePr>
+            <a:graphic xmlns:a="http://schemas.openxmlformats.org/drawingml/2006/main">
+              <a:graphicData uri="http://schemas.openxmlformats.org/drawingml/2006/picture">
+                <pic:pic xmlns:pic="http://schemas.openxmlformats.org/drawingml/2006/picture">
+                  <pic:nvPicPr>
+                    <pic:cNvPr id="43" name="Picture 43" descr="A screenshot of a computer&#10;&#10;Description automatically generated with medium confidence"/>
+                    <pic:cNvPicPr/>
+                  </pic:nvPicPr>
+                  <pic:blipFill>
+                    <a:blip r:embed="rId50"/>
+                    <a:stretch>
+                      <a:fillRect/>
+                    </a:stretch>
+                  </pic:blipFill>
+                  <pic:spPr>
+                    <a:xfrm>
+                      <a:off x="0" y="0"/>
+                      <a:ext cx="5943600" cy="3729990"/>
+                    </a:xfrm>
+                    <a:prstGeom prst="rect">
+                      <a:avLst/>
+                    </a:prstGeom>
+                  </pic:spPr>
+                </pic:pic>
+              </a:graphicData>
+            </a:graphic>
+          </wp:inline>
+        </w:drawing>
+      </w:r>
+    </w:p>
+    <w:p>
+      <w:pPr>
+        <w:pStyle w:val="Heading2"/>
+      </w:pPr>
+      <w:r>
+        <w:t>Models.ts to create interface</w:t>
+      </w:r>
     </w:p>
     <w:p>
       <w:pPr>
@@ -3495,6 +4068,77 @@
       <w:contextualSpacing/>
     </w:pPr>
   </w:style>
+  <w:style w:type="paragraph" w:styleId="HTMLPreformatted">
+    <w:name w:val="HTML Preformatted"/>
+    <w:basedOn w:val="Normal"/>
+    <w:link w:val="HTMLPreformattedChar"/>
+    <w:uiPriority w:val="99"/>
+    <w:semiHidden/>
+    <w:unhideWhenUsed/>
+    <w:rsid w:val="00F23A36"/>
+    <w:pPr>
+      <w:tabs>
+        <w:tab w:val="left" w:pos="916"/>
+        <w:tab w:val="left" w:pos="1832"/>
+        <w:tab w:val="left" w:pos="2748"/>
+        <w:tab w:val="left" w:pos="3664"/>
+        <w:tab w:val="left" w:pos="4580"/>
+        <w:tab w:val="left" w:pos="5496"/>
+        <w:tab w:val="left" w:pos="6412"/>
+        <w:tab w:val="left" w:pos="7328"/>
+        <w:tab w:val="left" w:pos="8244"/>
+        <w:tab w:val="left" w:pos="9160"/>
+        <w:tab w:val="left" w:pos="10076"/>
+        <w:tab w:val="left" w:pos="10992"/>
+        <w:tab w:val="left" w:pos="11908"/>
+        <w:tab w:val="left" w:pos="12824"/>
+        <w:tab w:val="left" w:pos="13740"/>
+        <w:tab w:val="left" w:pos="14656"/>
+      </w:tabs>
+      <w:spacing w:after="0" w:line="240" w:lineRule="auto"/>
+    </w:pPr>
+    <w:rPr>
+      <w:rFonts w:ascii="Courier New" w:eastAsia="Times New Roman" w:hAnsi="Courier New" w:cs="Courier New"/>
+      <w:sz w:val="20"/>
+      <w:szCs w:val="20"/>
+    </w:rPr>
+  </w:style>
+  <w:style w:type="character" w:customStyle="1" w:styleId="HTMLPreformattedChar">
+    <w:name w:val="HTML Preformatted Char"/>
+    <w:basedOn w:val="DefaultParagraphFont"/>
+    <w:link w:val="HTMLPreformatted"/>
+    <w:uiPriority w:val="99"/>
+    <w:semiHidden/>
+    <w:rsid w:val="00F23A36"/>
+    <w:rPr>
+      <w:rFonts w:ascii="Courier New" w:eastAsia="Times New Roman" w:hAnsi="Courier New" w:cs="Courier New"/>
+      <w:sz w:val="20"/>
+      <w:szCs w:val="20"/>
+    </w:rPr>
+  </w:style>
+  <w:style w:type="character" w:styleId="HTMLCode">
+    <w:name w:val="HTML Code"/>
+    <w:basedOn w:val="DefaultParagraphFont"/>
+    <w:uiPriority w:val="99"/>
+    <w:semiHidden/>
+    <w:unhideWhenUsed/>
+    <w:rsid w:val="00F23A36"/>
+    <w:rPr>
+      <w:rFonts w:ascii="Courier New" w:eastAsia="Times New Roman" w:hAnsi="Courier New" w:cs="Courier New"/>
+      <w:sz w:val="20"/>
+      <w:szCs w:val="20"/>
+    </w:rPr>
+  </w:style>
+  <w:style w:type="character" w:customStyle="1" w:styleId="hljs-string">
+    <w:name w:val="hljs-string"/>
+    <w:basedOn w:val="DefaultParagraphFont"/>
+    <w:rsid w:val="00F23A36"/>
+  </w:style>
+  <w:style w:type="character" w:customStyle="1" w:styleId="hljs-literal">
+    <w:name w:val="hljs-literal"/>
+    <w:basedOn w:val="DefaultParagraphFont"/>
+    <w:rsid w:val="00F23A36"/>
+  </w:style>
 </w:styles>
 </file>
 

</xml_diff>

<commit_message>
Home Component updated to call https service with the updated sort filter whenever a new one from the dropdown is selected and prepare routing for details page.
</commit_message>
<xml_diff>
--- a/Proj2 - Video Game Page/Proj2 Summary.docx
+++ b/Proj2 - Video Game Page/Proj2 Summary.docx
@@ -139,7 +139,35 @@
         <w:rPr>
           <w:highlight w:val="yellow"/>
         </w:rPr>
-        <w:t>ng new ng-video-game-db  --style=scss --routing=true</w:t>
+        <w:t>ng new ng-video-game-</w:t>
+      </w:r>
+      <w:proofErr w:type="spellStart"/>
+      <w:r>
+        <w:rPr>
+          <w:highlight w:val="yellow"/>
+        </w:rPr>
+        <w:t>db</w:t>
+      </w:r>
+      <w:proofErr w:type="spellEnd"/>
+      <w:r>
+        <w:rPr>
+          <w:highlight w:val="yellow"/>
+        </w:rPr>
+        <w:t xml:space="preserve">  --style=</w:t>
+      </w:r>
+      <w:proofErr w:type="spellStart"/>
+      <w:r>
+        <w:rPr>
+          <w:highlight w:val="yellow"/>
+        </w:rPr>
+        <w:t>scss</w:t>
+      </w:r>
+      <w:proofErr w:type="spellEnd"/>
+      <w:r>
+        <w:rPr>
+          <w:highlight w:val="yellow"/>
+        </w:rPr>
+        <w:t xml:space="preserve"> --routing=true</w:t>
       </w:r>
     </w:p>
     <w:p>
@@ -151,6 +179,9 @@
         </w:numPr>
       </w:pPr>
       <w:r>
+        <w:rPr>
+          <w:noProof/>
+        </w:rPr>
         <w:drawing>
           <wp:inline distT="0" distB="0" distL="0" distR="0" wp14:anchorId="1EEA7E90" wp14:editId="25061210">
             <wp:extent cx="5410955" cy="895475"/>
@@ -273,6 +304,9 @@
         </w:numPr>
       </w:pPr>
       <w:r>
+        <w:rPr>
+          <w:noProof/>
+        </w:rPr>
         <w:drawing>
           <wp:inline distT="0" distB="0" distL="0" distR="0" wp14:anchorId="3B87E873" wp14:editId="67ED675B">
             <wp:extent cx="5506218" cy="800212"/>
@@ -319,6 +353,9 @@
         </w:numPr>
       </w:pPr>
       <w:r>
+        <w:rPr>
+          <w:noProof/>
+        </w:rPr>
         <w:drawing>
           <wp:inline distT="0" distB="0" distL="0" distR="0" wp14:anchorId="73820402" wp14:editId="5909149D">
             <wp:extent cx="3552825" cy="1504799"/>
@@ -433,8 +470,13 @@
         </w:numPr>
       </w:pPr>
       <w:r>
-        <w:t>Import modules into app.module.ts</w:t>
-      </w:r>
+        <w:t xml:space="preserve">Import modules into </w:t>
+      </w:r>
+      <w:proofErr w:type="spellStart"/>
+      <w:r>
+        <w:t>app.module.ts</w:t>
+      </w:r>
+      <w:proofErr w:type="spellEnd"/>
     </w:p>
     <w:p>
       <w:pPr>
@@ -503,7 +545,21 @@
         <w:rPr>
           <w:color w:val="FF0000"/>
         </w:rPr>
-        <w:t xml:space="preserve">Adding AppRoutingModule </w:t>
+        <w:t xml:space="preserve">Adding </w:t>
+      </w:r>
+      <w:proofErr w:type="spellStart"/>
+      <w:r>
+        <w:rPr>
+          <w:color w:val="FF0000"/>
+        </w:rPr>
+        <w:t>AppRoutingModule</w:t>
+      </w:r>
+      <w:proofErr w:type="spellEnd"/>
+      <w:r>
+        <w:rPr>
+          <w:color w:val="FF0000"/>
+        </w:rPr>
+        <w:t xml:space="preserve"> </w:t>
       </w:r>
     </w:p>
     <w:p>
@@ -576,6 +632,9 @@
         </w:numPr>
       </w:pPr>
       <w:r>
+        <w:rPr>
+          <w:noProof/>
+        </w:rPr>
         <w:lastRenderedPageBreak/>
         <w:drawing>
           <wp:inline distT="0" distB="0" distL="0" distR="0" wp14:anchorId="6BF1171D" wp14:editId="69F91434">
@@ -627,8 +686,21 @@
           <w:numId w:val="2"/>
         </w:numPr>
       </w:pPr>
-      <w:r>
-        <w:t>NullInjectorError: R3InjectorError(AppModule)[Router -&gt; Router -&gt; Router];</w:t>
+      <w:proofErr w:type="spellStart"/>
+      <w:r>
+        <w:t>NullInjectorError</w:t>
+      </w:r>
+      <w:proofErr w:type="spellEnd"/>
+      <w:r>
+        <w:t>: R3InjectorError(</w:t>
+      </w:r>
+      <w:proofErr w:type="spellStart"/>
+      <w:r>
+        <w:t>AppModule</w:t>
+      </w:r>
+      <w:proofErr w:type="spellEnd"/>
+      <w:r>
+        <w:t>)[Router -&gt; Router -&gt; Router];</w:t>
       </w:r>
     </w:p>
     <w:p>
@@ -639,8 +711,13 @@
           <w:numId w:val="2"/>
         </w:numPr>
       </w:pPr>
-      <w:r>
-        <w:t>NullInjectorError: No provider for Router</w:t>
+      <w:proofErr w:type="spellStart"/>
+      <w:r>
+        <w:t>NullInjectorError</w:t>
+      </w:r>
+      <w:proofErr w:type="spellEnd"/>
+      <w:r>
+        <w:t>: No provider for Router</w:t>
       </w:r>
     </w:p>
     <w:p>
@@ -672,7 +749,15 @@
         </w:numPr>
       </w:pPr>
       <w:r>
-        <w:t>The route seems to work when you define a path in the routes and setup the routes and routermodule as seen below</w:t>
+        <w:t xml:space="preserve">The route seems to work when you define a path in the routes and setup the routes and </w:t>
+      </w:r>
+      <w:proofErr w:type="spellStart"/>
+      <w:r>
+        <w:t>routermodule</w:t>
+      </w:r>
+      <w:proofErr w:type="spellEnd"/>
+      <w:r>
+        <w:t xml:space="preserve"> as seen below</w:t>
       </w:r>
     </w:p>
     <w:p>
@@ -733,6 +818,9 @@
         </w:numPr>
       </w:pPr>
       <w:r>
+        <w:rPr>
+          <w:noProof/>
+        </w:rPr>
         <w:lastRenderedPageBreak/>
         <w:drawing>
           <wp:inline distT="0" distB="0" distL="0" distR="0" wp14:anchorId="1EF83F0E" wp14:editId="63BA2A3E">
@@ -847,7 +935,15 @@
         </w:numPr>
       </w:pPr>
       <w:r>
-        <w:t>Go into src/app directory and make new directory</w:t>
+        <w:t xml:space="preserve">Go into </w:t>
+      </w:r>
+      <w:proofErr w:type="spellStart"/>
+      <w:r>
+        <w:t>src</w:t>
+      </w:r>
+      <w:proofErr w:type="spellEnd"/>
+      <w:r>
+        <w:t>/app directory and make new directory</w:t>
       </w:r>
     </w:p>
     <w:p>
@@ -948,8 +1044,13 @@
         </w:drawing>
       </w:r>
       <w:r>
-        <w:t xml:space="preserve"> cd into components dir</w:t>
-      </w:r>
+        <w:t xml:space="preserve"> cd into components </w:t>
+      </w:r>
+      <w:proofErr w:type="spellStart"/>
+      <w:r>
+        <w:t>dir</w:t>
+      </w:r>
+      <w:proofErr w:type="spellEnd"/>
     </w:p>
     <w:p/>
     <w:p>
@@ -1034,7 +1135,15 @@
         </w:numPr>
       </w:pPr>
       <w:r>
-        <w:t>Add the selector for the component from component.ts file</w:t>
+        <w:t xml:space="preserve">Add the selector for the component from </w:t>
+      </w:r>
+      <w:proofErr w:type="spellStart"/>
+      <w:r>
+        <w:t>component.ts</w:t>
+      </w:r>
+      <w:proofErr w:type="spellEnd"/>
+      <w:r>
+        <w:t xml:space="preserve"> file</w:t>
       </w:r>
       <w:r>
         <w:t xml:space="preserve"> into the app.component.html</w:t>
@@ -1595,20 +1704,33 @@
       <w:pPr>
         <w:pStyle w:val="Heading2"/>
       </w:pPr>
-      <w:r>
-        <w:t>OnSubmit Form</w:t>
-      </w:r>
-    </w:p>
-    <w:p>
-      <w:pPr>
-        <w:pStyle w:val="ListParagraph"/>
-        <w:numPr>
-          <w:ilvl w:val="0"/>
-          <w:numId w:val="2"/>
-        </w:numPr>
-      </w:pPr>
-      <w:r>
-        <w:t xml:space="preserve">Setting up the onSubmit </w:t>
+      <w:proofErr w:type="spellStart"/>
+      <w:r>
+        <w:t>OnSubmit</w:t>
+      </w:r>
+      <w:proofErr w:type="spellEnd"/>
+      <w:r>
+        <w:t xml:space="preserve"> Form</w:t>
+      </w:r>
+    </w:p>
+    <w:p>
+      <w:pPr>
+        <w:pStyle w:val="ListParagraph"/>
+        <w:numPr>
+          <w:ilvl w:val="0"/>
+          <w:numId w:val="2"/>
+        </w:numPr>
+      </w:pPr>
+      <w:r>
+        <w:t xml:space="preserve">Setting up the </w:t>
+      </w:r>
+      <w:proofErr w:type="spellStart"/>
+      <w:r>
+        <w:t>onSubmit</w:t>
+      </w:r>
+      <w:proofErr w:type="spellEnd"/>
+      <w:r>
+        <w:t xml:space="preserve"> </w:t>
       </w:r>
       <w:r>
         <w:t>for the search button</w:t>
@@ -1739,6 +1861,9 @@
         </w:numPr>
       </w:pPr>
       <w:r>
+        <w:rPr>
+          <w:noProof/>
+        </w:rPr>
         <w:drawing>
           <wp:inline distT="0" distB="0" distL="0" distR="0" wp14:anchorId="09FFBC85" wp14:editId="5A2B5B8A">
             <wp:extent cx="5943600" cy="3427730"/>
@@ -1802,6 +1927,9 @@
         </w:numPr>
       </w:pPr>
       <w:r>
+        <w:rPr>
+          <w:noProof/>
+        </w:rPr>
         <w:lastRenderedPageBreak/>
         <w:drawing>
           <wp:inline distT="0" distB="0" distL="0" distR="0" wp14:anchorId="6ADBAC62" wp14:editId="7E4C5E9D">
@@ -1854,6 +1982,9 @@
         </w:numPr>
       </w:pPr>
       <w:r>
+        <w:rPr>
+          <w:noProof/>
+        </w:rPr>
         <w:drawing>
           <wp:inline distT="0" distB="0" distL="0" distR="0" wp14:anchorId="790E88F6" wp14:editId="07A26F73">
             <wp:extent cx="5191850" cy="3400900"/>
@@ -1922,6 +2053,9 @@
         </w:numPr>
       </w:pPr>
       <w:r>
+        <w:rPr>
+          <w:noProof/>
+        </w:rPr>
         <w:drawing>
           <wp:inline distT="0" distB="0" distL="0" distR="0" wp14:anchorId="2E2068B6" wp14:editId="2C5DE868">
             <wp:extent cx="4401164" cy="3353268"/>
@@ -1968,6 +2102,9 @@
         </w:numPr>
       </w:pPr>
       <w:r>
+        <w:rPr>
+          <w:noProof/>
+        </w:rPr>
         <w:lastRenderedPageBreak/>
         <w:drawing>
           <wp:inline distT="0" distB="0" distL="0" distR="0" wp14:anchorId="3C39685E" wp14:editId="0165B36C">
@@ -2015,6 +2152,9 @@
         </w:numPr>
       </w:pPr>
       <w:r>
+        <w:rPr>
+          <w:noProof/>
+        </w:rPr>
         <w:drawing>
           <wp:inline distT="0" distB="0" distL="0" distR="0" wp14:anchorId="611F0A0D" wp14:editId="174670D7">
             <wp:extent cx="5943600" cy="391795"/>
@@ -2093,6 +2233,9 @@
         </w:numPr>
       </w:pPr>
       <w:r>
+        <w:rPr>
+          <w:noProof/>
+        </w:rPr>
         <w:drawing>
           <wp:inline distT="0" distB="0" distL="0" distR="0" wp14:anchorId="6ADCB0FC" wp14:editId="4247D014">
             <wp:extent cx="3924301" cy="1333568"/>
@@ -2175,7 +2318,27 @@
           <w:szCs w:val="20"/>
           <w:bdr w:val="none" w:sz="0" w:space="0" w:color="auto" w:frame="1"/>
         </w:rPr>
-        <w:t>"strictPropertyInitialization": false</w:t>
+        <w:t>"</w:t>
+      </w:r>
+      <w:proofErr w:type="spellStart"/>
+      <w:r>
+        <w:rPr>
+          <w:rFonts w:ascii="inherit" w:eastAsia="Times New Roman" w:hAnsi="inherit" w:cs="Courier New"/>
+          <w:sz w:val="20"/>
+          <w:szCs w:val="20"/>
+          <w:bdr w:val="none" w:sz="0" w:space="0" w:color="auto" w:frame="1"/>
+        </w:rPr>
+        <w:t>strictPropertyInitialization</w:t>
+      </w:r>
+      <w:proofErr w:type="spellEnd"/>
+      <w:r>
+        <w:rPr>
+          <w:rFonts w:ascii="inherit" w:eastAsia="Times New Roman" w:hAnsi="inherit" w:cs="Courier New"/>
+          <w:sz w:val="20"/>
+          <w:szCs w:val="20"/>
+          <w:bdr w:val="none" w:sz="0" w:space="0" w:color="auto" w:frame="1"/>
+        </w:rPr>
+        <w:t>": false</w:t>
       </w:r>
     </w:p>
     <w:p>
@@ -2187,6 +2350,9 @@
         </w:numPr>
       </w:pPr>
       <w:r>
+        <w:rPr>
+          <w:noProof/>
+        </w:rPr>
         <w:drawing>
           <wp:inline distT="0" distB="0" distL="0" distR="0" wp14:anchorId="62E0752F" wp14:editId="7675071C">
             <wp:extent cx="5943600" cy="554355"/>
@@ -2296,6 +2462,9 @@
         </w:numPr>
       </w:pPr>
       <w:r>
+        <w:rPr>
+          <w:noProof/>
+        </w:rPr>
         <w:drawing>
           <wp:inline distT="0" distB="0" distL="0" distR="0" wp14:anchorId="42FC0102" wp14:editId="7E2AD0BE">
             <wp:extent cx="3848100" cy="2181053"/>
@@ -2332,6 +2501,45 @@
           </wp:inline>
         </w:drawing>
       </w:r>
+    </w:p>
+    <w:p>
+      <w:pPr>
+        <w:pStyle w:val="ListParagraph"/>
+        <w:numPr>
+          <w:ilvl w:val="1"/>
+          <w:numId w:val="2"/>
+        </w:numPr>
+      </w:pPr>
+      <w:r>
+        <w:t xml:space="preserve">Using the </w:t>
+      </w:r>
+      <w:proofErr w:type="spellStart"/>
+      <w:r>
+        <w:t>ngModel</w:t>
+      </w:r>
+      <w:proofErr w:type="spellEnd"/>
+      <w:r>
+        <w:t xml:space="preserve"> here connects the sort selection html component to the “sort” variable defined in </w:t>
+      </w:r>
+      <w:hyperlink r:id="rId44" w:history="1">
+        <w:r>
+          <w:rPr>
+            <w:rStyle w:val="Hyperlink"/>
+          </w:rPr>
+          <w:t>home.component.ts</w:t>
+        </w:r>
+      </w:hyperlink>
+      <w:r>
+        <w:t xml:space="preserve"> inside the exported </w:t>
+      </w:r>
+      <w:proofErr w:type="spellStart"/>
+      <w:r>
+        <w:t>HomeComponent</w:t>
+      </w:r>
+      <w:proofErr w:type="spellEnd"/>
+      <w:r>
+        <w:t xml:space="preserve"> class</w:t>
+      </w:r>
       <w:r>
         <w:br/>
       </w:r>
@@ -2359,6 +2567,9 @@
         </w:numPr>
       </w:pPr>
       <w:r>
+        <w:rPr>
+          <w:noProof/>
+        </w:rPr>
         <w:drawing>
           <wp:inline distT="0" distB="0" distL="0" distR="0" wp14:anchorId="7D9929A0" wp14:editId="218A0AE8">
             <wp:extent cx="4236187" cy="4724400"/>
@@ -2372,60 +2583,6 @@
                 <pic:pic xmlns:pic="http://schemas.openxmlformats.org/drawingml/2006/picture">
                   <pic:nvPicPr>
                     <pic:cNvPr id="37" name="Picture 37" descr="Text&#10;&#10;Description automatically generated"/>
-                    <pic:cNvPicPr/>
-                  </pic:nvPicPr>
-                  <pic:blipFill>
-                    <a:blip r:embed="rId44"/>
-                    <a:stretch>
-                      <a:fillRect/>
-                    </a:stretch>
-                  </pic:blipFill>
-                  <pic:spPr>
-                    <a:xfrm>
-                      <a:off x="0" y="0"/>
-                      <a:ext cx="4237074" cy="4725389"/>
-                    </a:xfrm>
-                    <a:prstGeom prst="rect">
-                      <a:avLst/>
-                    </a:prstGeom>
-                  </pic:spPr>
-                </pic:pic>
-              </a:graphicData>
-            </a:graphic>
-          </wp:inline>
-        </w:drawing>
-      </w:r>
-    </w:p>
-    <w:p>
-      <w:pPr>
-        <w:pStyle w:val="Heading3"/>
-      </w:pPr>
-      <w:r>
-        <w:t>Games</w:t>
-      </w:r>
-    </w:p>
-    <w:p>
-      <w:pPr>
-        <w:pStyle w:val="ListParagraph"/>
-        <w:numPr>
-          <w:ilvl w:val="0"/>
-          <w:numId w:val="2"/>
-        </w:numPr>
-      </w:pPr>
-      <w:r>
-        <w:drawing>
-          <wp:inline distT="0" distB="0" distL="0" distR="0" wp14:anchorId="5D461B14" wp14:editId="6589B12B">
-            <wp:extent cx="3534268" cy="1638529"/>
-            <wp:effectExtent l="0" t="0" r="0" b="0"/>
-            <wp:docPr id="38" name="Picture 38" descr="A screenshot of a computer&#10;&#10;Description automatically generated with medium confidence"/>
-            <wp:cNvGraphicFramePr>
-              <a:graphicFrameLocks xmlns:a="http://schemas.openxmlformats.org/drawingml/2006/main" noChangeAspect="1"/>
-            </wp:cNvGraphicFramePr>
-            <a:graphic xmlns:a="http://schemas.openxmlformats.org/drawingml/2006/main">
-              <a:graphicData uri="http://schemas.openxmlformats.org/drawingml/2006/picture">
-                <pic:pic xmlns:pic="http://schemas.openxmlformats.org/drawingml/2006/picture">
-                  <pic:nvPicPr>
-                    <pic:cNvPr id="38" name="Picture 38" descr="A screenshot of a computer&#10;&#10;Description automatically generated with medium confidence"/>
                     <pic:cNvPicPr/>
                   </pic:nvPicPr>
                   <pic:blipFill>
@@ -2437,7 +2594,7 @@
                   <pic:spPr>
                     <a:xfrm>
                       <a:off x="0" y="0"/>
-                      <a:ext cx="3534268" cy="1638529"/>
+                      <a:ext cx="4237074" cy="4725389"/>
                     </a:xfrm>
                     <a:prstGeom prst="rect">
                       <a:avLst/>
@@ -2455,32 +2612,34 @@
         <w:pStyle w:val="Heading3"/>
       </w:pPr>
       <w:r>
-        <w:lastRenderedPageBreak/>
-        <w:t>Game with box shadow</w:t>
-      </w:r>
-    </w:p>
-    <w:p>
-      <w:pPr>
-        <w:pStyle w:val="ListParagraph"/>
-        <w:numPr>
-          <w:ilvl w:val="0"/>
-          <w:numId w:val="2"/>
-        </w:numPr>
-      </w:pPr>
-      <w:r>
-        <w:drawing>
-          <wp:inline distT="0" distB="0" distL="0" distR="0" wp14:anchorId="1577F3B3" wp14:editId="375CDABE">
-            <wp:extent cx="4629150" cy="3783049"/>
-            <wp:effectExtent l="0" t="0" r="0" b="8255"/>
-            <wp:docPr id="39" name="Picture 39" descr="Text&#10;&#10;Description automatically generated"/>
-            <wp:cNvGraphicFramePr>
-              <a:graphicFrameLocks xmlns:a="http://schemas.openxmlformats.org/drawingml/2006/main" noChangeAspect="1"/>
-            </wp:cNvGraphicFramePr>
-            <a:graphic xmlns:a="http://schemas.openxmlformats.org/drawingml/2006/main">
-              <a:graphicData uri="http://schemas.openxmlformats.org/drawingml/2006/picture">
-                <pic:pic xmlns:pic="http://schemas.openxmlformats.org/drawingml/2006/picture">
-                  <pic:nvPicPr>
-                    <pic:cNvPr id="39" name="Picture 39" descr="Text&#10;&#10;Description automatically generated"/>
+        <w:t>Games</w:t>
+      </w:r>
+    </w:p>
+    <w:p>
+      <w:pPr>
+        <w:pStyle w:val="ListParagraph"/>
+        <w:numPr>
+          <w:ilvl w:val="0"/>
+          <w:numId w:val="2"/>
+        </w:numPr>
+      </w:pPr>
+      <w:r>
+        <w:rPr>
+          <w:noProof/>
+        </w:rPr>
+        <w:drawing>
+          <wp:inline distT="0" distB="0" distL="0" distR="0" wp14:anchorId="5D461B14" wp14:editId="6589B12B">
+            <wp:extent cx="3534268" cy="1638529"/>
+            <wp:effectExtent l="0" t="0" r="0" b="0"/>
+            <wp:docPr id="38" name="Picture 38" descr="A screenshot of a computer&#10;&#10;Description automatically generated with medium confidence"/>
+            <wp:cNvGraphicFramePr>
+              <a:graphicFrameLocks xmlns:a="http://schemas.openxmlformats.org/drawingml/2006/main" noChangeAspect="1"/>
+            </wp:cNvGraphicFramePr>
+            <a:graphic xmlns:a="http://schemas.openxmlformats.org/drawingml/2006/main">
+              <a:graphicData uri="http://schemas.openxmlformats.org/drawingml/2006/picture">
+                <pic:pic xmlns:pic="http://schemas.openxmlformats.org/drawingml/2006/picture">
+                  <pic:nvPicPr>
+                    <pic:cNvPr id="38" name="Picture 38" descr="A screenshot of a computer&#10;&#10;Description automatically generated with medium confidence"/>
                     <pic:cNvPicPr/>
                   </pic:nvPicPr>
                   <pic:blipFill>
@@ -2492,41 +2651,56 @@
                   <pic:spPr>
                     <a:xfrm>
                       <a:off x="0" y="0"/>
-                      <a:ext cx="4636250" cy="3788852"/>
-                    </a:xfrm>
-                    <a:prstGeom prst="rect">
-                      <a:avLst/>
-                    </a:prstGeom>
-                  </pic:spPr>
-                </pic:pic>
-              </a:graphicData>
-            </a:graphic>
-          </wp:inline>
-        </w:drawing>
-      </w:r>
-    </w:p>
-    <w:p>
-      <w:pPr>
-        <w:pStyle w:val="ListParagraph"/>
-        <w:numPr>
-          <w:ilvl w:val="0"/>
-          <w:numId w:val="2"/>
-        </w:numPr>
-      </w:pPr>
-      <w:r>
-        <w:drawing>
-          <wp:inline distT="0" distB="0" distL="0" distR="0" wp14:anchorId="32256AF6" wp14:editId="5F10E8DE">
-            <wp:extent cx="2772486" cy="3733801"/>
-            <wp:effectExtent l="0" t="0" r="8890" b="0"/>
-            <wp:docPr id="40" name="Picture 40" descr="Text&#10;&#10;Description automatically generated"/>
-            <wp:cNvGraphicFramePr>
-              <a:graphicFrameLocks xmlns:a="http://schemas.openxmlformats.org/drawingml/2006/main" noChangeAspect="1"/>
-            </wp:cNvGraphicFramePr>
-            <a:graphic xmlns:a="http://schemas.openxmlformats.org/drawingml/2006/main">
-              <a:graphicData uri="http://schemas.openxmlformats.org/drawingml/2006/picture">
-                <pic:pic xmlns:pic="http://schemas.openxmlformats.org/drawingml/2006/picture">
-                  <pic:nvPicPr>
-                    <pic:cNvPr id="40" name="Picture 40" descr="Text&#10;&#10;Description automatically generated"/>
+                      <a:ext cx="3534268" cy="1638529"/>
+                    </a:xfrm>
+                    <a:prstGeom prst="rect">
+                      <a:avLst/>
+                    </a:prstGeom>
+                  </pic:spPr>
+                </pic:pic>
+              </a:graphicData>
+            </a:graphic>
+          </wp:inline>
+        </w:drawing>
+      </w:r>
+    </w:p>
+    <w:p>
+      <w:pPr>
+        <w:pStyle w:val="Heading3"/>
+      </w:pPr>
+      <w:r>
+        <w:lastRenderedPageBreak/>
+        <w:t xml:space="preserve">Single </w:t>
+      </w:r>
+      <w:r>
+        <w:t>Game with box shadow</w:t>
+      </w:r>
+    </w:p>
+    <w:p>
+      <w:pPr>
+        <w:pStyle w:val="ListParagraph"/>
+        <w:numPr>
+          <w:ilvl w:val="0"/>
+          <w:numId w:val="2"/>
+        </w:numPr>
+      </w:pPr>
+      <w:r>
+        <w:rPr>
+          <w:noProof/>
+        </w:rPr>
+        <w:drawing>
+          <wp:inline distT="0" distB="0" distL="0" distR="0" wp14:anchorId="1577F3B3" wp14:editId="375CDABE">
+            <wp:extent cx="4629150" cy="3783049"/>
+            <wp:effectExtent l="0" t="0" r="0" b="8255"/>
+            <wp:docPr id="39" name="Picture 39" descr="Text&#10;&#10;Description automatically generated"/>
+            <wp:cNvGraphicFramePr>
+              <a:graphicFrameLocks xmlns:a="http://schemas.openxmlformats.org/drawingml/2006/main" noChangeAspect="1"/>
+            </wp:cNvGraphicFramePr>
+            <a:graphic xmlns:a="http://schemas.openxmlformats.org/drawingml/2006/main">
+              <a:graphicData uri="http://schemas.openxmlformats.org/drawingml/2006/picture">
+                <pic:pic xmlns:pic="http://schemas.openxmlformats.org/drawingml/2006/picture">
+                  <pic:nvPicPr>
+                    <pic:cNvPr id="39" name="Picture 39" descr="Text&#10;&#10;Description automatically generated"/>
                     <pic:cNvPicPr/>
                   </pic:nvPicPr>
                   <pic:blipFill>
@@ -2538,42 +2712,44 @@
                   <pic:spPr>
                     <a:xfrm>
                       <a:off x="0" y="0"/>
-                      <a:ext cx="2774573" cy="3736612"/>
-                    </a:xfrm>
-                    <a:prstGeom prst="rect">
-                      <a:avLst/>
-                    </a:prstGeom>
-                  </pic:spPr>
-                </pic:pic>
-              </a:graphicData>
-            </a:graphic>
-          </wp:inline>
-        </w:drawing>
-      </w:r>
-    </w:p>
-    <w:p>
-      <w:pPr>
-        <w:pStyle w:val="ListParagraph"/>
-        <w:numPr>
-          <w:ilvl w:val="0"/>
-          <w:numId w:val="2"/>
-        </w:numPr>
-      </w:pPr>
-      <w:r>
-        <w:lastRenderedPageBreak/>
-        <w:drawing>
-          <wp:inline distT="0" distB="0" distL="0" distR="0" wp14:anchorId="5ACA5E64" wp14:editId="2093F773">
-            <wp:extent cx="2086266" cy="1590897"/>
-            <wp:effectExtent l="0" t="0" r="9525" b="9525"/>
-            <wp:docPr id="41" name="Picture 41" descr="Text&#10;&#10;Description automatically generated"/>
-            <wp:cNvGraphicFramePr>
-              <a:graphicFrameLocks xmlns:a="http://schemas.openxmlformats.org/drawingml/2006/main" noChangeAspect="1"/>
-            </wp:cNvGraphicFramePr>
-            <a:graphic xmlns:a="http://schemas.openxmlformats.org/drawingml/2006/main">
-              <a:graphicData uri="http://schemas.openxmlformats.org/drawingml/2006/picture">
-                <pic:pic xmlns:pic="http://schemas.openxmlformats.org/drawingml/2006/picture">
-                  <pic:nvPicPr>
-                    <pic:cNvPr id="41" name="Picture 41" descr="Text&#10;&#10;Description automatically generated"/>
+                      <a:ext cx="4636250" cy="3788852"/>
+                    </a:xfrm>
+                    <a:prstGeom prst="rect">
+                      <a:avLst/>
+                    </a:prstGeom>
+                  </pic:spPr>
+                </pic:pic>
+              </a:graphicData>
+            </a:graphic>
+          </wp:inline>
+        </w:drawing>
+      </w:r>
+    </w:p>
+    <w:p>
+      <w:pPr>
+        <w:pStyle w:val="ListParagraph"/>
+        <w:numPr>
+          <w:ilvl w:val="0"/>
+          <w:numId w:val="2"/>
+        </w:numPr>
+      </w:pPr>
+      <w:r>
+        <w:rPr>
+          <w:noProof/>
+        </w:rPr>
+        <w:drawing>
+          <wp:inline distT="0" distB="0" distL="0" distR="0" wp14:anchorId="32256AF6" wp14:editId="5F10E8DE">
+            <wp:extent cx="2772486" cy="3733801"/>
+            <wp:effectExtent l="0" t="0" r="8890" b="0"/>
+            <wp:docPr id="40" name="Picture 40" descr="Text&#10;&#10;Description automatically generated"/>
+            <wp:cNvGraphicFramePr>
+              <a:graphicFrameLocks xmlns:a="http://schemas.openxmlformats.org/drawingml/2006/main" noChangeAspect="1"/>
+            </wp:cNvGraphicFramePr>
+            <a:graphic xmlns:a="http://schemas.openxmlformats.org/drawingml/2006/main">
+              <a:graphicData uri="http://schemas.openxmlformats.org/drawingml/2006/picture">
+                <pic:pic xmlns:pic="http://schemas.openxmlformats.org/drawingml/2006/picture">
+                  <pic:nvPicPr>
+                    <pic:cNvPr id="40" name="Picture 40" descr="Text&#10;&#10;Description automatically generated"/>
                     <pic:cNvPicPr/>
                   </pic:nvPicPr>
                   <pic:blipFill>
@@ -2585,61 +2761,45 @@
                   <pic:spPr>
                     <a:xfrm>
                       <a:off x="0" y="0"/>
-                      <a:ext cx="2086266" cy="1590897"/>
-                    </a:xfrm>
-                    <a:prstGeom prst="rect">
-                      <a:avLst/>
-                    </a:prstGeom>
-                  </pic:spPr>
-                </pic:pic>
-              </a:graphicData>
-            </a:graphic>
-          </wp:inline>
-        </w:drawing>
-      </w:r>
-    </w:p>
-    <w:p>
-      <w:pPr>
-        <w:pStyle w:val="Heading1"/>
-      </w:pPr>
-      <w:r>
-        <w:t>Creating Http Service</w:t>
-      </w:r>
-    </w:p>
-    <w:p>
-      <w:pPr>
-        <w:pStyle w:val="ListParagraph"/>
-        <w:numPr>
-          <w:ilvl w:val="0"/>
-          <w:numId w:val="2"/>
-        </w:numPr>
-      </w:pPr>
-      <w:r>
-        <w:t>Create new directory from main dir, cd into it and generate the http service</w:t>
-      </w:r>
-    </w:p>
-    <w:p>
-      <w:pPr>
-        <w:pStyle w:val="ListParagraph"/>
-        <w:numPr>
-          <w:ilvl w:val="0"/>
-          <w:numId w:val="2"/>
-        </w:numPr>
-      </w:pPr>
-      <w:r>
-        <w:drawing>
-          <wp:inline distT="0" distB="0" distL="0" distR="0" wp14:anchorId="47FDF2FA" wp14:editId="13A3D57A">
-            <wp:extent cx="5943600" cy="522605"/>
-            <wp:effectExtent l="0" t="0" r="0" b="0"/>
-            <wp:docPr id="42" name="Picture 42"/>
-            <wp:cNvGraphicFramePr>
-              <a:graphicFrameLocks xmlns:a="http://schemas.openxmlformats.org/drawingml/2006/main" noChangeAspect="1"/>
-            </wp:cNvGraphicFramePr>
-            <a:graphic xmlns:a="http://schemas.openxmlformats.org/drawingml/2006/main">
-              <a:graphicData uri="http://schemas.openxmlformats.org/drawingml/2006/picture">
-                <pic:pic xmlns:pic="http://schemas.openxmlformats.org/drawingml/2006/picture">
-                  <pic:nvPicPr>
-                    <pic:cNvPr id="1" name=""/>
+                      <a:ext cx="2774573" cy="3736612"/>
+                    </a:xfrm>
+                    <a:prstGeom prst="rect">
+                      <a:avLst/>
+                    </a:prstGeom>
+                  </pic:spPr>
+                </pic:pic>
+              </a:graphicData>
+            </a:graphic>
+          </wp:inline>
+        </w:drawing>
+      </w:r>
+    </w:p>
+    <w:p>
+      <w:pPr>
+        <w:pStyle w:val="ListParagraph"/>
+        <w:numPr>
+          <w:ilvl w:val="0"/>
+          <w:numId w:val="2"/>
+        </w:numPr>
+      </w:pPr>
+      <w:r>
+        <w:rPr>
+          <w:noProof/>
+        </w:rPr>
+        <w:lastRenderedPageBreak/>
+        <w:drawing>
+          <wp:inline distT="0" distB="0" distL="0" distR="0" wp14:anchorId="5ACA5E64" wp14:editId="2093F773">
+            <wp:extent cx="2086266" cy="1590897"/>
+            <wp:effectExtent l="0" t="0" r="9525" b="9525"/>
+            <wp:docPr id="41" name="Picture 41" descr="Text&#10;&#10;Description automatically generated"/>
+            <wp:cNvGraphicFramePr>
+              <a:graphicFrameLocks xmlns:a="http://schemas.openxmlformats.org/drawingml/2006/main" noChangeAspect="1"/>
+            </wp:cNvGraphicFramePr>
+            <a:graphic xmlns:a="http://schemas.openxmlformats.org/drawingml/2006/main">
+              <a:graphicData uri="http://schemas.openxmlformats.org/drawingml/2006/picture">
+                <pic:pic xmlns:pic="http://schemas.openxmlformats.org/drawingml/2006/picture">
+                  <pic:nvPicPr>
+                    <pic:cNvPr id="41" name="Picture 41" descr="Text&#10;&#10;Description automatically generated"/>
                     <pic:cNvPicPr/>
                   </pic:nvPicPr>
                   <pic:blipFill>
@@ -2651,17 +2811,45 @@
                   <pic:spPr>
                     <a:xfrm>
                       <a:off x="0" y="0"/>
-                      <a:ext cx="5943600" cy="522605"/>
-                    </a:xfrm>
-                    <a:prstGeom prst="rect">
-                      <a:avLst/>
-                    </a:prstGeom>
-                  </pic:spPr>
-                </pic:pic>
-              </a:graphicData>
-            </a:graphic>
-          </wp:inline>
-        </w:drawing>
+                      <a:ext cx="2086266" cy="1590897"/>
+                    </a:xfrm>
+                    <a:prstGeom prst="rect">
+                      <a:avLst/>
+                    </a:prstGeom>
+                  </pic:spPr>
+                </pic:pic>
+              </a:graphicData>
+            </a:graphic>
+          </wp:inline>
+        </w:drawing>
+      </w:r>
+    </w:p>
+    <w:p>
+      <w:pPr>
+        <w:pStyle w:val="Heading1"/>
+      </w:pPr>
+      <w:r>
+        <w:t>Creating Http Service</w:t>
+      </w:r>
+    </w:p>
+    <w:p>
+      <w:pPr>
+        <w:pStyle w:val="ListParagraph"/>
+        <w:numPr>
+          <w:ilvl w:val="0"/>
+          <w:numId w:val="2"/>
+        </w:numPr>
+      </w:pPr>
+      <w:r>
+        <w:t xml:space="preserve">Create new directory from main </w:t>
+      </w:r>
+      <w:proofErr w:type="spellStart"/>
+      <w:r>
+        <w:t>dir</w:t>
+      </w:r>
+      <w:proofErr w:type="spellEnd"/>
+      <w:r>
+        <w:t>, cd into it and generate the http service</w:t>
       </w:r>
     </w:p>
     <w:p>
@@ -2677,18 +2865,18 @@
           <w:noProof/>
         </w:rPr>
         <w:drawing>
-          <wp:inline distT="0" distB="0" distL="0" distR="0" wp14:anchorId="594752E7" wp14:editId="39B9154B">
-            <wp:extent cx="5943600" cy="3729990"/>
-            <wp:effectExtent l="0" t="0" r="0" b="3810"/>
-            <wp:docPr id="43" name="Picture 43" descr="A screenshot of a computer&#10;&#10;Description automatically generated with medium confidence"/>
-            <wp:cNvGraphicFramePr>
-              <a:graphicFrameLocks xmlns:a="http://schemas.openxmlformats.org/drawingml/2006/main" noChangeAspect="1"/>
-            </wp:cNvGraphicFramePr>
-            <a:graphic xmlns:a="http://schemas.openxmlformats.org/drawingml/2006/main">
-              <a:graphicData uri="http://schemas.openxmlformats.org/drawingml/2006/picture">
-                <pic:pic xmlns:pic="http://schemas.openxmlformats.org/drawingml/2006/picture">
-                  <pic:nvPicPr>
-                    <pic:cNvPr id="43" name="Picture 43" descr="A screenshot of a computer&#10;&#10;Description automatically generated with medium confidence"/>
+          <wp:inline distT="0" distB="0" distL="0" distR="0" wp14:anchorId="47FDF2FA" wp14:editId="13A3D57A">
+            <wp:extent cx="5943600" cy="522605"/>
+            <wp:effectExtent l="0" t="0" r="0" b="0"/>
+            <wp:docPr id="42" name="Picture 42"/>
+            <wp:cNvGraphicFramePr>
+              <a:graphicFrameLocks xmlns:a="http://schemas.openxmlformats.org/drawingml/2006/main" noChangeAspect="1"/>
+            </wp:cNvGraphicFramePr>
+            <a:graphic xmlns:a="http://schemas.openxmlformats.org/drawingml/2006/main">
+              <a:graphicData uri="http://schemas.openxmlformats.org/drawingml/2006/picture">
+                <pic:pic xmlns:pic="http://schemas.openxmlformats.org/drawingml/2006/picture">
+                  <pic:nvPicPr>
+                    <pic:cNvPr id="1" name=""/>
                     <pic:cNvPicPr/>
                   </pic:nvPicPr>
                   <pic:blipFill>
@@ -2700,6 +2888,55 @@
                   <pic:spPr>
                     <a:xfrm>
                       <a:off x="0" y="0"/>
+                      <a:ext cx="5943600" cy="522605"/>
+                    </a:xfrm>
+                    <a:prstGeom prst="rect">
+                      <a:avLst/>
+                    </a:prstGeom>
+                  </pic:spPr>
+                </pic:pic>
+              </a:graphicData>
+            </a:graphic>
+          </wp:inline>
+        </w:drawing>
+      </w:r>
+    </w:p>
+    <w:p>
+      <w:pPr>
+        <w:pStyle w:val="ListParagraph"/>
+        <w:numPr>
+          <w:ilvl w:val="0"/>
+          <w:numId w:val="2"/>
+        </w:numPr>
+      </w:pPr>
+      <w:r>
+        <w:rPr>
+          <w:noProof/>
+        </w:rPr>
+        <w:drawing>
+          <wp:inline distT="0" distB="0" distL="0" distR="0" wp14:anchorId="594752E7" wp14:editId="39B9154B">
+            <wp:extent cx="5943600" cy="3729990"/>
+            <wp:effectExtent l="0" t="0" r="0" b="3810"/>
+            <wp:docPr id="43" name="Picture 43" descr="A screenshot of a computer&#10;&#10;Description automatically generated with medium confidence"/>
+            <wp:cNvGraphicFramePr>
+              <a:graphicFrameLocks xmlns:a="http://schemas.openxmlformats.org/drawingml/2006/main" noChangeAspect="1"/>
+            </wp:cNvGraphicFramePr>
+            <a:graphic xmlns:a="http://schemas.openxmlformats.org/drawingml/2006/main">
+              <a:graphicData uri="http://schemas.openxmlformats.org/drawingml/2006/picture">
+                <pic:pic xmlns:pic="http://schemas.openxmlformats.org/drawingml/2006/picture">
+                  <pic:nvPicPr>
+                    <pic:cNvPr id="43" name="Picture 43" descr="A screenshot of a computer&#10;&#10;Description automatically generated with medium confidence"/>
+                    <pic:cNvPicPr/>
+                  </pic:nvPicPr>
+                  <pic:blipFill>
+                    <a:blip r:embed="rId51"/>
+                    <a:stretch>
+                      <a:fillRect/>
+                    </a:stretch>
+                  </pic:blipFill>
+                  <pic:spPr>
+                    <a:xfrm>
+                      <a:off x="0" y="0"/>
                       <a:ext cx="5943600" cy="3729990"/>
                     </a:xfrm>
                     <a:prstGeom prst="rect">
@@ -2715,263 +2952,1686 @@
     </w:p>
     <w:p>
       <w:pPr>
+        <w:pStyle w:val="ListParagraph"/>
+        <w:numPr>
+          <w:ilvl w:val="0"/>
+          <w:numId w:val="2"/>
+        </w:numPr>
+      </w:pPr>
+      <w:proofErr w:type="spellStart"/>
+      <w:r>
+        <w:t>getGameList</w:t>
+      </w:r>
+      <w:proofErr w:type="spellEnd"/>
+      <w:r>
+        <w:t>() function</w:t>
+      </w:r>
+    </w:p>
+    <w:p>
+      <w:pPr>
+        <w:pStyle w:val="ListParagraph"/>
+      </w:pPr>
+    </w:p>
+    <w:p>
+      <w:pPr>
         <w:pStyle w:val="Heading2"/>
       </w:pPr>
-      <w:r>
-        <w:t>Models.ts to create interface</w:t>
-      </w:r>
-    </w:p>
-    <w:p>
-      <w:pPr>
-        <w:pStyle w:val="ListParagraph"/>
-        <w:numPr>
-          <w:ilvl w:val="0"/>
-          <w:numId w:val="2"/>
-        </w:numPr>
-      </w:pPr>
-    </w:p>
-    <w:p>
-      <w:pPr>
-        <w:pStyle w:val="ListParagraph"/>
-        <w:numPr>
-          <w:ilvl w:val="0"/>
-          <w:numId w:val="2"/>
-        </w:numPr>
-      </w:pPr>
-    </w:p>
-    <w:p>
-      <w:pPr>
-        <w:pStyle w:val="ListParagraph"/>
-        <w:numPr>
-          <w:ilvl w:val="0"/>
-          <w:numId w:val="2"/>
-        </w:numPr>
-      </w:pPr>
-    </w:p>
-    <w:p>
-      <w:pPr>
-        <w:pStyle w:val="ListParagraph"/>
-        <w:numPr>
-          <w:ilvl w:val="0"/>
-          <w:numId w:val="2"/>
-        </w:numPr>
-      </w:pPr>
-    </w:p>
-    <w:p>
-      <w:pPr>
-        <w:pStyle w:val="ListParagraph"/>
-        <w:numPr>
-          <w:ilvl w:val="0"/>
-          <w:numId w:val="2"/>
-        </w:numPr>
-      </w:pPr>
-    </w:p>
-    <w:p>
-      <w:pPr>
-        <w:pStyle w:val="ListParagraph"/>
-        <w:numPr>
-          <w:ilvl w:val="0"/>
-          <w:numId w:val="2"/>
-        </w:numPr>
-      </w:pPr>
-    </w:p>
-    <w:p>
-      <w:pPr>
-        <w:pStyle w:val="ListParagraph"/>
-        <w:numPr>
-          <w:ilvl w:val="0"/>
-          <w:numId w:val="2"/>
-        </w:numPr>
-      </w:pPr>
-    </w:p>
-    <w:p>
-      <w:pPr>
-        <w:pStyle w:val="ListParagraph"/>
-        <w:numPr>
-          <w:ilvl w:val="0"/>
-          <w:numId w:val="2"/>
-        </w:numPr>
-      </w:pPr>
-    </w:p>
-    <w:p>
-      <w:pPr>
-        <w:pStyle w:val="ListParagraph"/>
-        <w:numPr>
-          <w:ilvl w:val="0"/>
-          <w:numId w:val="2"/>
-        </w:numPr>
-      </w:pPr>
-    </w:p>
-    <w:p>
-      <w:pPr>
-        <w:pStyle w:val="ListParagraph"/>
-        <w:numPr>
-          <w:ilvl w:val="0"/>
-          <w:numId w:val="2"/>
-        </w:numPr>
-      </w:pPr>
-    </w:p>
-    <w:p>
-      <w:pPr>
-        <w:pStyle w:val="ListParagraph"/>
-        <w:numPr>
-          <w:ilvl w:val="0"/>
-          <w:numId w:val="2"/>
-        </w:numPr>
-      </w:pPr>
-    </w:p>
-    <w:p>
-      <w:pPr>
-        <w:pStyle w:val="ListParagraph"/>
-        <w:numPr>
-          <w:ilvl w:val="0"/>
-          <w:numId w:val="2"/>
-        </w:numPr>
-      </w:pPr>
-    </w:p>
-    <w:p>
-      <w:pPr>
-        <w:pStyle w:val="ListParagraph"/>
-        <w:numPr>
-          <w:ilvl w:val="0"/>
-          <w:numId w:val="2"/>
-        </w:numPr>
-      </w:pPr>
-    </w:p>
-    <w:p>
-      <w:pPr>
-        <w:pStyle w:val="ListParagraph"/>
-        <w:numPr>
-          <w:ilvl w:val="0"/>
-          <w:numId w:val="2"/>
-        </w:numPr>
-      </w:pPr>
-    </w:p>
-    <w:p>
-      <w:pPr>
-        <w:pStyle w:val="ListParagraph"/>
-        <w:numPr>
-          <w:ilvl w:val="0"/>
-          <w:numId w:val="2"/>
-        </w:numPr>
-      </w:pPr>
-    </w:p>
-    <w:p>
-      <w:pPr>
-        <w:pStyle w:val="ListParagraph"/>
-        <w:numPr>
-          <w:ilvl w:val="0"/>
-          <w:numId w:val="2"/>
-        </w:numPr>
-      </w:pPr>
-    </w:p>
-    <w:p>
-      <w:pPr>
-        <w:pStyle w:val="ListParagraph"/>
-        <w:numPr>
-          <w:ilvl w:val="0"/>
-          <w:numId w:val="2"/>
-        </w:numPr>
-      </w:pPr>
-    </w:p>
-    <w:p>
-      <w:pPr>
-        <w:pStyle w:val="ListParagraph"/>
-        <w:numPr>
-          <w:ilvl w:val="0"/>
-          <w:numId w:val="2"/>
-        </w:numPr>
-      </w:pPr>
-    </w:p>
-    <w:p>
-      <w:pPr>
-        <w:pStyle w:val="ListParagraph"/>
-        <w:numPr>
-          <w:ilvl w:val="0"/>
-          <w:numId w:val="2"/>
-        </w:numPr>
-      </w:pPr>
-    </w:p>
-    <w:p>
-      <w:pPr>
-        <w:pStyle w:val="ListParagraph"/>
-        <w:numPr>
-          <w:ilvl w:val="0"/>
-          <w:numId w:val="2"/>
-        </w:numPr>
-      </w:pPr>
-    </w:p>
-    <w:p>
-      <w:pPr>
-        <w:pStyle w:val="ListParagraph"/>
-        <w:numPr>
-          <w:ilvl w:val="0"/>
-          <w:numId w:val="2"/>
-        </w:numPr>
-      </w:pPr>
-    </w:p>
-    <w:p>
-      <w:pPr>
-        <w:pStyle w:val="ListParagraph"/>
-        <w:numPr>
-          <w:ilvl w:val="0"/>
-          <w:numId w:val="2"/>
-        </w:numPr>
-      </w:pPr>
-    </w:p>
-    <w:p>
-      <w:pPr>
-        <w:pStyle w:val="ListParagraph"/>
-        <w:numPr>
-          <w:ilvl w:val="0"/>
-          <w:numId w:val="2"/>
-        </w:numPr>
-      </w:pPr>
-    </w:p>
-    <w:p>
-      <w:pPr>
-        <w:pStyle w:val="ListParagraph"/>
-        <w:numPr>
-          <w:ilvl w:val="0"/>
-          <w:numId w:val="2"/>
-        </w:numPr>
-      </w:pPr>
-    </w:p>
-    <w:p>
-      <w:pPr>
-        <w:pStyle w:val="ListParagraph"/>
-        <w:numPr>
-          <w:ilvl w:val="0"/>
-          <w:numId w:val="2"/>
-        </w:numPr>
-      </w:pPr>
-    </w:p>
-    <w:p>
-      <w:pPr>
-        <w:pStyle w:val="ListParagraph"/>
-        <w:numPr>
-          <w:ilvl w:val="0"/>
-          <w:numId w:val="2"/>
-        </w:numPr>
-      </w:pPr>
-    </w:p>
-    <w:p>
-      <w:pPr>
-        <w:pStyle w:val="ListParagraph"/>
-        <w:numPr>
-          <w:ilvl w:val="0"/>
-          <w:numId w:val="2"/>
-        </w:numPr>
-      </w:pPr>
-    </w:p>
-    <w:p>
-      <w:pPr>
-        <w:pStyle w:val="ListParagraph"/>
-        <w:numPr>
-          <w:ilvl w:val="0"/>
-          <w:numId w:val="2"/>
-        </w:numPr>
-      </w:pPr>
+      <w:proofErr w:type="spellStart"/>
+      <w:r>
+        <w:t>Models.ts</w:t>
+      </w:r>
+      <w:proofErr w:type="spellEnd"/>
+      <w:r>
+        <w:t xml:space="preserve"> to create interface</w:t>
+      </w:r>
+      <w:r>
+        <w:t>s</w:t>
+      </w:r>
+    </w:p>
+    <w:p>
+      <w:pPr>
+        <w:pStyle w:val="ListParagraph"/>
+        <w:numPr>
+          <w:ilvl w:val="0"/>
+          <w:numId w:val="2"/>
+        </w:numPr>
+      </w:pPr>
+      <w:r>
+        <w:t>These interfaces are representatives of the data members which are returned back from the API endpoint, see later on for results within the console</w:t>
+      </w:r>
+    </w:p>
+    <w:p>
+      <w:pPr>
+        <w:pStyle w:val="ListParagraph"/>
+        <w:numPr>
+          <w:ilvl w:val="0"/>
+          <w:numId w:val="2"/>
+        </w:numPr>
+      </w:pPr>
+      <w:r>
+        <w:rPr>
+          <w:noProof/>
+        </w:rPr>
+        <w:lastRenderedPageBreak/>
+        <w:drawing>
+          <wp:inline distT="0" distB="0" distL="0" distR="0" wp14:anchorId="274B490B" wp14:editId="294AA0A3">
+            <wp:extent cx="3069003" cy="3676650"/>
+            <wp:effectExtent l="0" t="0" r="0" b="0"/>
+            <wp:docPr id="25" name="Picture 25" descr="Text&#10;&#10;Description automatically generated"/>
+            <wp:cNvGraphicFramePr>
+              <a:graphicFrameLocks xmlns:a="http://schemas.openxmlformats.org/drawingml/2006/main" noChangeAspect="1"/>
+            </wp:cNvGraphicFramePr>
+            <a:graphic xmlns:a="http://schemas.openxmlformats.org/drawingml/2006/main">
+              <a:graphicData uri="http://schemas.openxmlformats.org/drawingml/2006/picture">
+                <pic:pic xmlns:pic="http://schemas.openxmlformats.org/drawingml/2006/picture">
+                  <pic:nvPicPr>
+                    <pic:cNvPr id="25" name="Picture 25" descr="Text&#10;&#10;Description automatically generated"/>
+                    <pic:cNvPicPr/>
+                  </pic:nvPicPr>
+                  <pic:blipFill>
+                    <a:blip r:embed="rId52"/>
+                    <a:stretch>
+                      <a:fillRect/>
+                    </a:stretch>
+                  </pic:blipFill>
+                  <pic:spPr>
+                    <a:xfrm>
+                      <a:off x="0" y="0"/>
+                      <a:ext cx="3070132" cy="3678003"/>
+                    </a:xfrm>
+                    <a:prstGeom prst="rect">
+                      <a:avLst/>
+                    </a:prstGeom>
+                  </pic:spPr>
+                </pic:pic>
+              </a:graphicData>
+            </a:graphic>
+          </wp:inline>
+        </w:drawing>
+      </w:r>
+    </w:p>
+    <w:p>
+      <w:pPr>
+        <w:pStyle w:val="ListParagraph"/>
+        <w:numPr>
+          <w:ilvl w:val="0"/>
+          <w:numId w:val="2"/>
+        </w:numPr>
+      </w:pPr>
+      <w:r>
+        <w:rPr>
+          <w:noProof/>
+        </w:rPr>
+        <w:drawing>
+          <wp:inline distT="0" distB="0" distL="0" distR="0" wp14:anchorId="18B84854" wp14:editId="1CF49777">
+            <wp:extent cx="3086100" cy="3876675"/>
+            <wp:effectExtent l="0" t="0" r="0" b="9525"/>
+            <wp:docPr id="44" name="Picture 44" descr="A screenshot of a computer&#10;&#10;Description automatically generated with medium confidence"/>
+            <wp:cNvGraphicFramePr>
+              <a:graphicFrameLocks xmlns:a="http://schemas.openxmlformats.org/drawingml/2006/main" noChangeAspect="1"/>
+            </wp:cNvGraphicFramePr>
+            <a:graphic xmlns:a="http://schemas.openxmlformats.org/drawingml/2006/main">
+              <a:graphicData uri="http://schemas.openxmlformats.org/drawingml/2006/picture">
+                <pic:pic xmlns:pic="http://schemas.openxmlformats.org/drawingml/2006/picture">
+                  <pic:nvPicPr>
+                    <pic:cNvPr id="44" name="Picture 44" descr="A screenshot of a computer&#10;&#10;Description automatically generated with medium confidence"/>
+                    <pic:cNvPicPr/>
+                  </pic:nvPicPr>
+                  <pic:blipFill rotWithShape="1">
+                    <a:blip r:embed="rId53"/>
+                    <a:srcRect t="1" b="21579"/>
+                    <a:stretch/>
+                  </pic:blipFill>
+                  <pic:spPr bwMode="auto">
+                    <a:xfrm>
+                      <a:off x="0" y="0"/>
+                      <a:ext cx="3086100" cy="3876675"/>
+                    </a:xfrm>
+                    <a:prstGeom prst="rect">
+                      <a:avLst/>
+                    </a:prstGeom>
+                    <a:ln>
+                      <a:noFill/>
+                    </a:ln>
+                    <a:extLst>
+                      <a:ext uri="{53640926-AAD7-44D8-BBD7-CCE9431645EC}">
+                        <a14:shadowObscured xmlns:a14="http://schemas.microsoft.com/office/drawing/2010/main"/>
+                      </a:ext>
+                    </a:extLst>
+                  </pic:spPr>
+                </pic:pic>
+              </a:graphicData>
+            </a:graphic>
+          </wp:inline>
+        </w:drawing>
+      </w:r>
+    </w:p>
+    <w:p>
+      <w:pPr>
+        <w:pStyle w:val="ListParagraph"/>
+        <w:numPr>
+          <w:ilvl w:val="1"/>
+          <w:numId w:val="2"/>
+        </w:numPr>
+      </w:pPr>
+      <w:r>
+        <w:t>Slug of type string is added so that when we are displaying the image for the platforms the games are on, the formatting of the assets/images/platforms matches the spelling</w:t>
+      </w:r>
+    </w:p>
+    <w:p>
+      <w:pPr>
+        <w:pStyle w:val="ListParagraph"/>
+        <w:numPr>
+          <w:ilvl w:val="0"/>
+          <w:numId w:val="2"/>
+        </w:numPr>
+      </w:pPr>
+      <w:r>
+        <w:rPr>
+          <w:noProof/>
+        </w:rPr>
+        <w:lastRenderedPageBreak/>
+        <w:drawing>
+          <wp:inline distT="0" distB="0" distL="0" distR="0" wp14:anchorId="3AE0941C" wp14:editId="6AE75F8D">
+            <wp:extent cx="3086100" cy="1057275"/>
+            <wp:effectExtent l="0" t="0" r="0" b="9525"/>
+            <wp:docPr id="45" name="Picture 45" descr="A screenshot of a computer&#10;&#10;Description automatically generated with medium confidence"/>
+            <wp:cNvGraphicFramePr>
+              <a:graphicFrameLocks xmlns:a="http://schemas.openxmlformats.org/drawingml/2006/main" noChangeAspect="1"/>
+            </wp:cNvGraphicFramePr>
+            <a:graphic xmlns:a="http://schemas.openxmlformats.org/drawingml/2006/main">
+              <a:graphicData uri="http://schemas.openxmlformats.org/drawingml/2006/picture">
+                <pic:pic xmlns:pic="http://schemas.openxmlformats.org/drawingml/2006/picture">
+                  <pic:nvPicPr>
+                    <pic:cNvPr id="44" name="Picture 44" descr="A screenshot of a computer&#10;&#10;Description automatically generated with medium confidence"/>
+                    <pic:cNvPicPr/>
+                  </pic:nvPicPr>
+                  <pic:blipFill rotWithShape="1">
+                    <a:blip r:embed="rId53"/>
+                    <a:srcRect t="78613"/>
+                    <a:stretch/>
+                  </pic:blipFill>
+                  <pic:spPr bwMode="auto">
+                    <a:xfrm>
+                      <a:off x="0" y="0"/>
+                      <a:ext cx="3086100" cy="1057275"/>
+                    </a:xfrm>
+                    <a:prstGeom prst="rect">
+                      <a:avLst/>
+                    </a:prstGeom>
+                    <a:ln>
+                      <a:noFill/>
+                    </a:ln>
+                    <a:extLst>
+                      <a:ext uri="{53640926-AAD7-44D8-BBD7-CCE9431645EC}">
+                        <a14:shadowObscured xmlns:a14="http://schemas.microsoft.com/office/drawing/2010/main"/>
+                      </a:ext>
+                    </a:extLst>
+                  </pic:spPr>
+                </pic:pic>
+              </a:graphicData>
+            </a:graphic>
+          </wp:inline>
+        </w:drawing>
+      </w:r>
+    </w:p>
+    <w:p>
+      <w:pPr>
+        <w:pStyle w:val="Heading1"/>
+      </w:pPr>
+      <w:r>
+        <w:t>Http Interceptors</w:t>
+      </w:r>
+    </w:p>
+    <w:p>
+      <w:pPr>
+        <w:pStyle w:val="Heading2"/>
+      </w:pPr>
+      <w:r>
+        <w:t>Errors interceptor</w:t>
+      </w:r>
+    </w:p>
+    <w:p>
+      <w:pPr>
+        <w:pStyle w:val="ListParagraph"/>
+        <w:numPr>
+          <w:ilvl w:val="0"/>
+          <w:numId w:val="2"/>
+        </w:numPr>
+      </w:pPr>
+      <w:r>
+        <w:rPr>
+          <w:noProof/>
+        </w:rPr>
+        <w:drawing>
+          <wp:inline distT="0" distB="0" distL="0" distR="0" wp14:anchorId="02712A54" wp14:editId="5EAB4698">
+            <wp:extent cx="4295775" cy="2447925"/>
+            <wp:effectExtent l="0" t="0" r="9525" b="9525"/>
+            <wp:docPr id="46" name="Picture 46" descr="Text&#10;&#10;Description automatically generated"/>
+            <wp:cNvGraphicFramePr>
+              <a:graphicFrameLocks xmlns:a="http://schemas.openxmlformats.org/drawingml/2006/main" noChangeAspect="1"/>
+            </wp:cNvGraphicFramePr>
+            <a:graphic xmlns:a="http://schemas.openxmlformats.org/drawingml/2006/main">
+              <a:graphicData uri="http://schemas.openxmlformats.org/drawingml/2006/picture">
+                <pic:pic xmlns:pic="http://schemas.openxmlformats.org/drawingml/2006/picture">
+                  <pic:nvPicPr>
+                    <pic:cNvPr id="46" name="Picture 46" descr="Text&#10;&#10;Description automatically generated"/>
+                    <pic:cNvPicPr/>
+                  </pic:nvPicPr>
+                  <pic:blipFill rotWithShape="1">
+                    <a:blip r:embed="rId54"/>
+                    <a:srcRect b="17165"/>
+                    <a:stretch/>
+                  </pic:blipFill>
+                  <pic:spPr bwMode="auto">
+                    <a:xfrm>
+                      <a:off x="0" y="0"/>
+                      <a:ext cx="4298822" cy="2449661"/>
+                    </a:xfrm>
+                    <a:prstGeom prst="rect">
+                      <a:avLst/>
+                    </a:prstGeom>
+                    <a:ln>
+                      <a:noFill/>
+                    </a:ln>
+                    <a:extLst>
+                      <a:ext uri="{53640926-AAD7-44D8-BBD7-CCE9431645EC}">
+                        <a14:shadowObscured xmlns:a14="http://schemas.microsoft.com/office/drawing/2010/main"/>
+                      </a:ext>
+                    </a:extLst>
+                  </pic:spPr>
+                </pic:pic>
+              </a:graphicData>
+            </a:graphic>
+          </wp:inline>
+        </w:drawing>
+      </w:r>
+    </w:p>
+    <w:p>
+      <w:pPr>
+        <w:pStyle w:val="Heading2"/>
+      </w:pPr>
+      <w:r>
+        <w:t>Headers interceptor</w:t>
+      </w:r>
+    </w:p>
+    <w:p>
+      <w:pPr>
+        <w:pStyle w:val="ListParagraph"/>
+        <w:numPr>
+          <w:ilvl w:val="0"/>
+          <w:numId w:val="2"/>
+        </w:numPr>
+      </w:pPr>
+      <w:r>
+        <w:t xml:space="preserve">Adds the </w:t>
+      </w:r>
+      <w:proofErr w:type="spellStart"/>
+      <w:r>
+        <w:t>api</w:t>
+      </w:r>
+      <w:proofErr w:type="spellEnd"/>
+      <w:r>
+        <w:t xml:space="preserve"> key and the host </w:t>
+      </w:r>
+      <w:proofErr w:type="spellStart"/>
+      <w:r>
+        <w:t>url</w:t>
+      </w:r>
+      <w:proofErr w:type="spellEnd"/>
+      <w:r>
+        <w:t xml:space="preserve"> as part of the headers for all https requests and sets the key within the params</w:t>
+      </w:r>
+    </w:p>
+    <w:p>
+      <w:pPr>
+        <w:pStyle w:val="ListParagraph"/>
+        <w:numPr>
+          <w:ilvl w:val="0"/>
+          <w:numId w:val="2"/>
+        </w:numPr>
+      </w:pPr>
+      <w:r>
+        <w:rPr>
+          <w:noProof/>
+        </w:rPr>
+        <w:drawing>
+          <wp:inline distT="0" distB="0" distL="0" distR="0" wp14:anchorId="630C3499" wp14:editId="0F1CDB7D">
+            <wp:extent cx="4905375" cy="3184825"/>
+            <wp:effectExtent l="0" t="0" r="0" b="0"/>
+            <wp:docPr id="47" name="Picture 47" descr="Text&#10;&#10;Description automatically generated"/>
+            <wp:cNvGraphicFramePr>
+              <a:graphicFrameLocks xmlns:a="http://schemas.openxmlformats.org/drawingml/2006/main" noChangeAspect="1"/>
+            </wp:cNvGraphicFramePr>
+            <a:graphic xmlns:a="http://schemas.openxmlformats.org/drawingml/2006/main">
+              <a:graphicData uri="http://schemas.openxmlformats.org/drawingml/2006/picture">
+                <pic:pic xmlns:pic="http://schemas.openxmlformats.org/drawingml/2006/picture">
+                  <pic:nvPicPr>
+                    <pic:cNvPr id="47" name="Picture 47" descr="Text&#10;&#10;Description automatically generated"/>
+                    <pic:cNvPicPr/>
+                  </pic:nvPicPr>
+                  <pic:blipFill>
+                    <a:blip r:embed="rId55"/>
+                    <a:stretch>
+                      <a:fillRect/>
+                    </a:stretch>
+                  </pic:blipFill>
+                  <pic:spPr>
+                    <a:xfrm>
+                      <a:off x="0" y="0"/>
+                      <a:ext cx="4908658" cy="3186956"/>
+                    </a:xfrm>
+                    <a:prstGeom prst="rect">
+                      <a:avLst/>
+                    </a:prstGeom>
+                  </pic:spPr>
+                </pic:pic>
+              </a:graphicData>
+            </a:graphic>
+          </wp:inline>
+        </w:drawing>
+      </w:r>
+    </w:p>
+    <w:p>
+      <w:pPr>
+        <w:pStyle w:val="ListParagraph"/>
+        <w:numPr>
+          <w:ilvl w:val="0"/>
+          <w:numId w:val="2"/>
+        </w:numPr>
+      </w:pPr>
+      <w:proofErr w:type="spellStart"/>
+      <w:r>
+        <w:lastRenderedPageBreak/>
+        <w:t>Environment.ts</w:t>
+      </w:r>
+      <w:proofErr w:type="spellEnd"/>
+      <w:r>
+        <w:t xml:space="preserve"> file</w:t>
+      </w:r>
+    </w:p>
+    <w:p>
+      <w:pPr>
+        <w:pStyle w:val="ListParagraph"/>
+        <w:numPr>
+          <w:ilvl w:val="0"/>
+          <w:numId w:val="2"/>
+        </w:numPr>
+      </w:pPr>
+      <w:r>
+        <w:rPr>
+          <w:noProof/>
+        </w:rPr>
+        <w:drawing>
+          <wp:inline distT="0" distB="0" distL="0" distR="0" wp14:anchorId="569969B9" wp14:editId="72C4A53C">
+            <wp:extent cx="5943600" cy="2286000"/>
+            <wp:effectExtent l="0" t="0" r="0" b="0"/>
+            <wp:docPr id="48" name="Picture 48" descr="Text&#10;&#10;Description automatically generated"/>
+            <wp:cNvGraphicFramePr>
+              <a:graphicFrameLocks xmlns:a="http://schemas.openxmlformats.org/drawingml/2006/main" noChangeAspect="1"/>
+            </wp:cNvGraphicFramePr>
+            <a:graphic xmlns:a="http://schemas.openxmlformats.org/drawingml/2006/main">
+              <a:graphicData uri="http://schemas.openxmlformats.org/drawingml/2006/picture">
+                <pic:pic xmlns:pic="http://schemas.openxmlformats.org/drawingml/2006/picture">
+                  <pic:nvPicPr>
+                    <pic:cNvPr id="48" name="Picture 48" descr="Text&#10;&#10;Description automatically generated"/>
+                    <pic:cNvPicPr/>
+                  </pic:nvPicPr>
+                  <pic:blipFill>
+                    <a:blip r:embed="rId56"/>
+                    <a:stretch>
+                      <a:fillRect/>
+                    </a:stretch>
+                  </pic:blipFill>
+                  <pic:spPr>
+                    <a:xfrm>
+                      <a:off x="0" y="0"/>
+                      <a:ext cx="5943600" cy="2286000"/>
+                    </a:xfrm>
+                    <a:prstGeom prst="rect">
+                      <a:avLst/>
+                    </a:prstGeom>
+                  </pic:spPr>
+                </pic:pic>
+              </a:graphicData>
+            </a:graphic>
+          </wp:inline>
+        </w:drawing>
+      </w:r>
+    </w:p>
+    <w:p>
+      <w:pPr>
+        <w:pStyle w:val="ListParagraph"/>
+        <w:numPr>
+          <w:ilvl w:val="1"/>
+          <w:numId w:val="2"/>
+        </w:numPr>
+      </w:pPr>
+      <w:r>
+        <w:t xml:space="preserve">The KEY was given from </w:t>
+      </w:r>
+      <w:hyperlink r:id="rId57" w:history="1">
+        <w:r>
+          <w:rPr>
+            <w:rStyle w:val="Hyperlink"/>
+          </w:rPr>
+          <w:t>https://rawg.io/@guitarcore/apikey</w:t>
+        </w:r>
+      </w:hyperlink>
+      <w:r>
+        <w:tab/>
+        <w:t>and this is added as a parameter to all http request</w:t>
+      </w:r>
+    </w:p>
+    <w:p>
+      <w:pPr>
+        <w:pStyle w:val="ListParagraph"/>
+        <w:numPr>
+          <w:ilvl w:val="1"/>
+          <w:numId w:val="2"/>
+        </w:numPr>
+      </w:pPr>
+      <w:r>
+        <w:t xml:space="preserve">The API_KEY was given from </w:t>
+      </w:r>
+      <w:hyperlink r:id="rId58" w:history="1">
+        <w:r>
+          <w:rPr>
+            <w:rStyle w:val="Hyperlink"/>
+          </w:rPr>
+          <w:t>https://rapidapi.com/accujazz/api/rawg-video-games-database/</w:t>
+        </w:r>
+      </w:hyperlink>
+      <w:r>
+        <w:t xml:space="preserve"> and this is added as a header to all http requests</w:t>
+      </w:r>
+    </w:p>
+    <w:p>
+      <w:pPr>
+        <w:pStyle w:val="ListParagraph"/>
+        <w:numPr>
+          <w:ilvl w:val="0"/>
+          <w:numId w:val="2"/>
+        </w:numPr>
+      </w:pPr>
+      <w:r>
+        <w:t xml:space="preserve">These interceptors have to be provided in the </w:t>
+      </w:r>
+      <w:proofErr w:type="spellStart"/>
+      <w:r>
+        <w:t>app.module.ts</w:t>
+      </w:r>
+      <w:proofErr w:type="spellEnd"/>
+    </w:p>
+    <w:p>
+      <w:pPr>
+        <w:pStyle w:val="ListParagraph"/>
+        <w:numPr>
+          <w:ilvl w:val="0"/>
+          <w:numId w:val="2"/>
+        </w:numPr>
+      </w:pPr>
+      <w:r>
+        <w:rPr>
+          <w:noProof/>
+        </w:rPr>
+        <w:drawing>
+          <wp:inline distT="0" distB="0" distL="0" distR="0" wp14:anchorId="0A02FD57" wp14:editId="2FBD9BBE">
+            <wp:extent cx="3658111" cy="2524477"/>
+            <wp:effectExtent l="0" t="0" r="0" b="0"/>
+            <wp:docPr id="49" name="Picture 49" descr="Text&#10;&#10;Description automatically generated"/>
+            <wp:cNvGraphicFramePr>
+              <a:graphicFrameLocks xmlns:a="http://schemas.openxmlformats.org/drawingml/2006/main" noChangeAspect="1"/>
+            </wp:cNvGraphicFramePr>
+            <a:graphic xmlns:a="http://schemas.openxmlformats.org/drawingml/2006/main">
+              <a:graphicData uri="http://schemas.openxmlformats.org/drawingml/2006/picture">
+                <pic:pic xmlns:pic="http://schemas.openxmlformats.org/drawingml/2006/picture">
+                  <pic:nvPicPr>
+                    <pic:cNvPr id="49" name="Picture 49" descr="Text&#10;&#10;Description automatically generated"/>
+                    <pic:cNvPicPr/>
+                  </pic:nvPicPr>
+                  <pic:blipFill>
+                    <a:blip r:embed="rId59"/>
+                    <a:stretch>
+                      <a:fillRect/>
+                    </a:stretch>
+                  </pic:blipFill>
+                  <pic:spPr>
+                    <a:xfrm>
+                      <a:off x="0" y="0"/>
+                      <a:ext cx="3658111" cy="2524477"/>
+                    </a:xfrm>
+                    <a:prstGeom prst="rect">
+                      <a:avLst/>
+                    </a:prstGeom>
+                  </pic:spPr>
+                </pic:pic>
+              </a:graphicData>
+            </a:graphic>
+          </wp:inline>
+        </w:drawing>
+      </w:r>
+    </w:p>
+    <w:p>
+      <w:pPr>
+        <w:pStyle w:val="Heading1"/>
+      </w:pPr>
+      <w:r>
+        <w:t>Implementing the home component to display list of all games</w:t>
+      </w:r>
+    </w:p>
+    <w:p>
+      <w:pPr>
+        <w:pStyle w:val="ListParagraph"/>
+        <w:numPr>
+          <w:ilvl w:val="0"/>
+          <w:numId w:val="2"/>
+        </w:numPr>
+      </w:pPr>
+      <w:hyperlink r:id="rId60" w:history="1">
+        <w:r>
+          <w:rPr>
+            <w:rStyle w:val="Hyperlink"/>
+          </w:rPr>
+          <w:t>Home.component.ts</w:t>
+        </w:r>
+      </w:hyperlink>
+    </w:p>
+    <w:p>
+      <w:pPr>
+        <w:pStyle w:val="ListParagraph"/>
+        <w:numPr>
+          <w:ilvl w:val="0"/>
+          <w:numId w:val="2"/>
+        </w:numPr>
+      </w:pPr>
+      <w:r>
+        <w:rPr>
+          <w:noProof/>
+        </w:rPr>
+        <w:lastRenderedPageBreak/>
+        <w:drawing>
+          <wp:inline distT="0" distB="0" distL="0" distR="0" wp14:anchorId="0F586F42" wp14:editId="4EB0FC5C">
+            <wp:extent cx="5782482" cy="3962953"/>
+            <wp:effectExtent l="0" t="0" r="8890" b="0"/>
+            <wp:docPr id="50" name="Picture 50" descr="Text&#10;&#10;Description automatically generated"/>
+            <wp:cNvGraphicFramePr>
+              <a:graphicFrameLocks xmlns:a="http://schemas.openxmlformats.org/drawingml/2006/main" noChangeAspect="1"/>
+            </wp:cNvGraphicFramePr>
+            <a:graphic xmlns:a="http://schemas.openxmlformats.org/drawingml/2006/main">
+              <a:graphicData uri="http://schemas.openxmlformats.org/drawingml/2006/picture">
+                <pic:pic xmlns:pic="http://schemas.openxmlformats.org/drawingml/2006/picture">
+                  <pic:nvPicPr>
+                    <pic:cNvPr id="50" name="Picture 50" descr="Text&#10;&#10;Description automatically generated"/>
+                    <pic:cNvPicPr/>
+                  </pic:nvPicPr>
+                  <pic:blipFill>
+                    <a:blip r:embed="rId61"/>
+                    <a:stretch>
+                      <a:fillRect/>
+                    </a:stretch>
+                  </pic:blipFill>
+                  <pic:spPr>
+                    <a:xfrm>
+                      <a:off x="0" y="0"/>
+                      <a:ext cx="5782482" cy="3962953"/>
+                    </a:xfrm>
+                    <a:prstGeom prst="rect">
+                      <a:avLst/>
+                    </a:prstGeom>
+                  </pic:spPr>
+                </pic:pic>
+              </a:graphicData>
+            </a:graphic>
+          </wp:inline>
+        </w:drawing>
+      </w:r>
+    </w:p>
+    <w:p>
+      <w:pPr>
+        <w:pStyle w:val="ListParagraph"/>
+        <w:numPr>
+          <w:ilvl w:val="0"/>
+          <w:numId w:val="2"/>
+        </w:numPr>
+      </w:pPr>
+      <w:r>
+        <w:rPr>
+          <w:noProof/>
+        </w:rPr>
+        <w:drawing>
+          <wp:inline distT="0" distB="0" distL="0" distR="0" wp14:anchorId="1278F2AD" wp14:editId="45029291">
+            <wp:extent cx="4010585" cy="1609950"/>
+            <wp:effectExtent l="0" t="0" r="0" b="9525"/>
+            <wp:docPr id="51" name="Picture 51" descr="Text&#10;&#10;Description automatically generated"/>
+            <wp:cNvGraphicFramePr>
+              <a:graphicFrameLocks xmlns:a="http://schemas.openxmlformats.org/drawingml/2006/main" noChangeAspect="1"/>
+            </wp:cNvGraphicFramePr>
+            <a:graphic xmlns:a="http://schemas.openxmlformats.org/drawingml/2006/main">
+              <a:graphicData uri="http://schemas.openxmlformats.org/drawingml/2006/picture">
+                <pic:pic xmlns:pic="http://schemas.openxmlformats.org/drawingml/2006/picture">
+                  <pic:nvPicPr>
+                    <pic:cNvPr id="51" name="Picture 51" descr="Text&#10;&#10;Description automatically generated"/>
+                    <pic:cNvPicPr/>
+                  </pic:nvPicPr>
+                  <pic:blipFill>
+                    <a:blip r:embed="rId62"/>
+                    <a:stretch>
+                      <a:fillRect/>
+                    </a:stretch>
+                  </pic:blipFill>
+                  <pic:spPr>
+                    <a:xfrm>
+                      <a:off x="0" y="0"/>
+                      <a:ext cx="4010585" cy="1609950"/>
+                    </a:xfrm>
+                    <a:prstGeom prst="rect">
+                      <a:avLst/>
+                    </a:prstGeom>
+                  </pic:spPr>
+                </pic:pic>
+              </a:graphicData>
+            </a:graphic>
+          </wp:inline>
+        </w:drawing>
+      </w:r>
+    </w:p>
+    <w:p>
+      <w:pPr>
+        <w:pStyle w:val="ListParagraph"/>
+        <w:numPr>
+          <w:ilvl w:val="1"/>
+          <w:numId w:val="2"/>
+        </w:numPr>
+      </w:pPr>
+      <w:proofErr w:type="spellStart"/>
+      <w:r>
+        <w:t>searchGames</w:t>
+      </w:r>
+      <w:proofErr w:type="spellEnd"/>
+      <w:r>
+        <w:t>() function</w:t>
+      </w:r>
+    </w:p>
+    <w:p>
+      <w:pPr>
+        <w:pStyle w:val="ListParagraph"/>
+        <w:numPr>
+          <w:ilvl w:val="1"/>
+          <w:numId w:val="2"/>
+        </w:numPr>
+      </w:pPr>
+      <w:r>
+        <w:t xml:space="preserve">See “Creating Http service” section or </w:t>
+      </w:r>
+      <w:proofErr w:type="spellStart"/>
+      <w:r>
+        <w:t>http.service.ts</w:t>
+      </w:r>
+      <w:proofErr w:type="spellEnd"/>
+      <w:r>
+        <w:t xml:space="preserve"> under the services folder to see the </w:t>
+      </w:r>
+      <w:proofErr w:type="spellStart"/>
+      <w:r>
+        <w:t>getGameList</w:t>
+      </w:r>
+      <w:proofErr w:type="spellEnd"/>
+      <w:r>
+        <w:t>(sort, search) method</w:t>
+      </w:r>
+    </w:p>
+    <w:p>
+      <w:pPr>
+        <w:pStyle w:val="Heading2"/>
+      </w:pPr>
+      <w:r>
+        <w:lastRenderedPageBreak/>
+        <w:t xml:space="preserve">Example of the </w:t>
+      </w:r>
+      <w:r>
+        <w:t>results from API</w:t>
+      </w:r>
+    </w:p>
+    <w:p>
+      <w:pPr>
+        <w:pStyle w:val="ListParagraph"/>
+        <w:numPr>
+          <w:ilvl w:val="0"/>
+          <w:numId w:val="2"/>
+        </w:numPr>
+      </w:pPr>
+      <w:r>
+        <w:rPr>
+          <w:noProof/>
+        </w:rPr>
+        <w:drawing>
+          <wp:inline distT="0" distB="0" distL="0" distR="0" wp14:anchorId="70938B3C" wp14:editId="5B4822B0">
+            <wp:extent cx="5162551" cy="2171700"/>
+            <wp:effectExtent l="19050" t="19050" r="19050" b="19050"/>
+            <wp:docPr id="52" name="Picture 52" descr="Text&#10;&#10;Description automatically generated"/>
+            <wp:cNvGraphicFramePr>
+              <a:graphicFrameLocks xmlns:a="http://schemas.openxmlformats.org/drawingml/2006/main" noChangeAspect="1"/>
+            </wp:cNvGraphicFramePr>
+            <a:graphic xmlns:a="http://schemas.openxmlformats.org/drawingml/2006/main">
+              <a:graphicData uri="http://schemas.openxmlformats.org/drawingml/2006/picture">
+                <pic:pic xmlns:pic="http://schemas.openxmlformats.org/drawingml/2006/picture">
+                  <pic:nvPicPr>
+                    <pic:cNvPr id="52" name="Picture 52" descr="Text&#10;&#10;Description automatically generated"/>
+                    <pic:cNvPicPr/>
+                  </pic:nvPicPr>
+                  <pic:blipFill rotWithShape="1">
+                    <a:blip r:embed="rId63"/>
+                    <a:srcRect b="24253"/>
+                    <a:stretch/>
+                  </pic:blipFill>
+                  <pic:spPr bwMode="auto">
+                    <a:xfrm>
+                      <a:off x="0" y="0"/>
+                      <a:ext cx="5163271" cy="2172003"/>
+                    </a:xfrm>
+                    <a:prstGeom prst="rect">
+                      <a:avLst/>
+                    </a:prstGeom>
+                    <a:ln w="9525" cap="flat" cmpd="sng" algn="ctr">
+                      <a:solidFill>
+                        <a:sysClr val="windowText" lastClr="000000"/>
+                      </a:solidFill>
+                      <a:prstDash val="solid"/>
+                      <a:round/>
+                      <a:headEnd type="none" w="med" len="med"/>
+                      <a:tailEnd type="none" w="med" len="med"/>
+                      <a:extLst>
+                        <a:ext uri="{C807C97D-BFC1-408E-A445-0C87EB9F89A2}">
+                          <ask:lineSketchStyleProps xmlns:ask="http://schemas.microsoft.com/office/drawing/2018/sketchyshapes" sd="0">
+                            <a:custGeom>
+                              <a:avLst/>
+                              <a:gdLst/>
+                              <a:ahLst/>
+                              <a:cxnLst/>
+                              <a:rect l="0" t="0" r="0" b="0"/>
+                              <a:pathLst/>
+                            </a:custGeom>
+                            <ask:type/>
+                          </ask:lineSketchStyleProps>
+                        </a:ext>
+                      </a:extLst>
+                    </a:ln>
+                    <a:extLst>
+                      <a:ext uri="{53640926-AAD7-44D8-BBD7-CCE9431645EC}">
+                        <a14:shadowObscured xmlns:a14="http://schemas.microsoft.com/office/drawing/2010/main"/>
+                      </a:ext>
+                    </a:extLst>
+                  </pic:spPr>
+                </pic:pic>
+              </a:graphicData>
+            </a:graphic>
+          </wp:inline>
+        </w:drawing>
+      </w:r>
+    </w:p>
+    <w:p>
+      <w:pPr>
+        <w:pStyle w:val="ListParagraph"/>
+        <w:numPr>
+          <w:ilvl w:val="0"/>
+          <w:numId w:val="2"/>
+        </w:numPr>
+      </w:pPr>
+      <w:r>
+        <w:rPr>
+          <w:noProof/>
+        </w:rPr>
+        <w:drawing>
+          <wp:inline distT="0" distB="0" distL="0" distR="0" wp14:anchorId="0814E2E1" wp14:editId="70A87ABC">
+            <wp:extent cx="4610100" cy="4671804"/>
+            <wp:effectExtent l="19050" t="19050" r="19050" b="14605"/>
+            <wp:docPr id="54" name="Picture 54" descr="Text&#10;&#10;Description automatically generated"/>
+            <wp:cNvGraphicFramePr>
+              <a:graphicFrameLocks xmlns:a="http://schemas.openxmlformats.org/drawingml/2006/main" noChangeAspect="1"/>
+            </wp:cNvGraphicFramePr>
+            <a:graphic xmlns:a="http://schemas.openxmlformats.org/drawingml/2006/main">
+              <a:graphicData uri="http://schemas.openxmlformats.org/drawingml/2006/picture">
+                <pic:pic xmlns:pic="http://schemas.openxmlformats.org/drawingml/2006/picture">
+                  <pic:nvPicPr>
+                    <pic:cNvPr id="54" name="Picture 54" descr="Text&#10;&#10;Description automatically generated"/>
+                    <pic:cNvPicPr/>
+                  </pic:nvPicPr>
+                  <pic:blipFill>
+                    <a:blip r:embed="rId64"/>
+                    <a:stretch>
+                      <a:fillRect/>
+                    </a:stretch>
+                  </pic:blipFill>
+                  <pic:spPr>
+                    <a:xfrm>
+                      <a:off x="0" y="0"/>
+                      <a:ext cx="4611218" cy="4672937"/>
+                    </a:xfrm>
+                    <a:prstGeom prst="rect">
+                      <a:avLst/>
+                    </a:prstGeom>
+                    <a:ln>
+                      <a:solidFill>
+                        <a:schemeClr val="tx1"/>
+                      </a:solidFill>
+                    </a:ln>
+                  </pic:spPr>
+                </pic:pic>
+              </a:graphicData>
+            </a:graphic>
+          </wp:inline>
+        </w:drawing>
+      </w:r>
+    </w:p>
+    <w:p>
+      <w:pPr>
+        <w:pStyle w:val="ListParagraph"/>
+        <w:numPr>
+          <w:ilvl w:val="0"/>
+          <w:numId w:val="2"/>
+        </w:numPr>
+      </w:pPr>
+      <w:r>
+        <w:rPr>
+          <w:noProof/>
+        </w:rPr>
+        <w:drawing>
+          <wp:inline distT="0" distB="0" distL="0" distR="0" wp14:anchorId="0D871FAD" wp14:editId="6EC77D6E">
+            <wp:extent cx="3534268" cy="819264"/>
+            <wp:effectExtent l="19050" t="19050" r="28575" b="19050"/>
+            <wp:docPr id="55" name="Picture 55" descr="Text&#10;&#10;Description automatically generated"/>
+            <wp:cNvGraphicFramePr>
+              <a:graphicFrameLocks xmlns:a="http://schemas.openxmlformats.org/drawingml/2006/main" noChangeAspect="1"/>
+            </wp:cNvGraphicFramePr>
+            <a:graphic xmlns:a="http://schemas.openxmlformats.org/drawingml/2006/main">
+              <a:graphicData uri="http://schemas.openxmlformats.org/drawingml/2006/picture">
+                <pic:pic xmlns:pic="http://schemas.openxmlformats.org/drawingml/2006/picture">
+                  <pic:nvPicPr>
+                    <pic:cNvPr id="55" name="Picture 55" descr="Text&#10;&#10;Description automatically generated"/>
+                    <pic:cNvPicPr/>
+                  </pic:nvPicPr>
+                  <pic:blipFill>
+                    <a:blip r:embed="rId65"/>
+                    <a:stretch>
+                      <a:fillRect/>
+                    </a:stretch>
+                  </pic:blipFill>
+                  <pic:spPr>
+                    <a:xfrm>
+                      <a:off x="0" y="0"/>
+                      <a:ext cx="3534268" cy="819264"/>
+                    </a:xfrm>
+                    <a:prstGeom prst="rect">
+                      <a:avLst/>
+                    </a:prstGeom>
+                    <a:ln>
+                      <a:solidFill>
+                        <a:schemeClr val="tx1"/>
+                      </a:solidFill>
+                    </a:ln>
+                  </pic:spPr>
+                </pic:pic>
+              </a:graphicData>
+            </a:graphic>
+          </wp:inline>
+        </w:drawing>
+      </w:r>
+    </w:p>
+    <w:p>
+      <w:pPr>
+        <w:pStyle w:val="ListParagraph"/>
+        <w:numPr>
+          <w:ilvl w:val="0"/>
+          <w:numId w:val="2"/>
+        </w:numPr>
+      </w:pPr>
+      <w:r>
+        <w:t>Current Website layout</w:t>
+      </w:r>
+    </w:p>
+    <w:p>
+      <w:pPr>
+        <w:pStyle w:val="ListParagraph"/>
+        <w:numPr>
+          <w:ilvl w:val="0"/>
+          <w:numId w:val="2"/>
+        </w:numPr>
+      </w:pPr>
+      <w:r>
+        <w:rPr>
+          <w:noProof/>
+        </w:rPr>
+        <w:lastRenderedPageBreak/>
+        <w:drawing>
+          <wp:inline distT="0" distB="0" distL="0" distR="0" wp14:anchorId="2C560DBB" wp14:editId="0E86C220">
+            <wp:extent cx="5943600" cy="2953385"/>
+            <wp:effectExtent l="0" t="0" r="0" b="0"/>
+            <wp:docPr id="53" name="Picture 53" descr="A screen shot of a video game&#10;&#10;Description automatically generated with medium confidence"/>
+            <wp:cNvGraphicFramePr>
+              <a:graphicFrameLocks xmlns:a="http://schemas.openxmlformats.org/drawingml/2006/main" noChangeAspect="1"/>
+            </wp:cNvGraphicFramePr>
+            <a:graphic xmlns:a="http://schemas.openxmlformats.org/drawingml/2006/main">
+              <a:graphicData uri="http://schemas.openxmlformats.org/drawingml/2006/picture">
+                <pic:pic xmlns:pic="http://schemas.openxmlformats.org/drawingml/2006/picture">
+                  <pic:nvPicPr>
+                    <pic:cNvPr id="53" name="Picture 53" descr="A screen shot of a video game&#10;&#10;Description automatically generated with medium confidence"/>
+                    <pic:cNvPicPr/>
+                  </pic:nvPicPr>
+                  <pic:blipFill>
+                    <a:blip r:embed="rId66"/>
+                    <a:stretch>
+                      <a:fillRect/>
+                    </a:stretch>
+                  </pic:blipFill>
+                  <pic:spPr>
+                    <a:xfrm>
+                      <a:off x="0" y="0"/>
+                      <a:ext cx="5943600" cy="2953385"/>
+                    </a:xfrm>
+                    <a:prstGeom prst="rect">
+                      <a:avLst/>
+                    </a:prstGeom>
+                  </pic:spPr>
+                </pic:pic>
+              </a:graphicData>
+            </a:graphic>
+          </wp:inline>
+        </w:drawing>
+      </w:r>
+    </w:p>
+    <w:p>
+      <w:pPr>
+        <w:pStyle w:val="Heading1"/>
+      </w:pPr>
+      <w:r>
+        <w:t>Implementing Sort</w:t>
+      </w:r>
+    </w:p>
+    <w:p>
+      <w:pPr>
+        <w:pStyle w:val="ListParagraph"/>
+        <w:numPr>
+          <w:ilvl w:val="0"/>
+          <w:numId w:val="2"/>
+        </w:numPr>
+      </w:pPr>
+      <w:r>
+        <w:t>Already included in the “</w:t>
+      </w:r>
+      <w:proofErr w:type="spellStart"/>
+      <w:r>
+        <w:t>getGameList</w:t>
+      </w:r>
+      <w:proofErr w:type="spellEnd"/>
+      <w:r>
+        <w:t xml:space="preserve">() method included inside </w:t>
+      </w:r>
+      <w:proofErr w:type="spellStart"/>
+      <w:r>
+        <w:t>http.service.ts</w:t>
+      </w:r>
+      <w:proofErr w:type="spellEnd"/>
+    </w:p>
+    <w:p>
+      <w:pPr>
+        <w:pStyle w:val="ListParagraph"/>
+        <w:numPr>
+          <w:ilvl w:val="0"/>
+          <w:numId w:val="2"/>
+        </w:numPr>
+      </w:pPr>
+      <w:r>
+        <w:rPr>
+          <w:noProof/>
+        </w:rPr>
+        <w:drawing>
+          <wp:inline distT="0" distB="0" distL="0" distR="0" wp14:anchorId="7AD8D0F3" wp14:editId="1AF0D297">
+            <wp:extent cx="5943600" cy="3615690"/>
+            <wp:effectExtent l="0" t="0" r="0" b="3810"/>
+            <wp:docPr id="56" name="Picture 56" descr="Text&#10;&#10;Description automatically generated"/>
+            <wp:cNvGraphicFramePr>
+              <a:graphicFrameLocks xmlns:a="http://schemas.openxmlformats.org/drawingml/2006/main" noChangeAspect="1"/>
+            </wp:cNvGraphicFramePr>
+            <a:graphic xmlns:a="http://schemas.openxmlformats.org/drawingml/2006/main">
+              <a:graphicData uri="http://schemas.openxmlformats.org/drawingml/2006/picture">
+                <pic:pic xmlns:pic="http://schemas.openxmlformats.org/drawingml/2006/picture">
+                  <pic:nvPicPr>
+                    <pic:cNvPr id="56" name="Picture 56" descr="Text&#10;&#10;Description automatically generated"/>
+                    <pic:cNvPicPr/>
+                  </pic:nvPicPr>
+                  <pic:blipFill>
+                    <a:blip r:embed="rId67"/>
+                    <a:stretch>
+                      <a:fillRect/>
+                    </a:stretch>
+                  </pic:blipFill>
+                  <pic:spPr>
+                    <a:xfrm>
+                      <a:off x="0" y="0"/>
+                      <a:ext cx="5943600" cy="3615690"/>
+                    </a:xfrm>
+                    <a:prstGeom prst="rect">
+                      <a:avLst/>
+                    </a:prstGeom>
+                  </pic:spPr>
+                </pic:pic>
+              </a:graphicData>
+            </a:graphic>
+          </wp:inline>
+        </w:drawing>
+      </w:r>
+    </w:p>
+    <w:p>
+      <w:pPr>
+        <w:pStyle w:val="ListParagraph"/>
+        <w:numPr>
+          <w:ilvl w:val="0"/>
+          <w:numId w:val="2"/>
+        </w:numPr>
+      </w:pPr>
+      <w:r>
+        <w:rPr>
+          <w:noProof/>
+        </w:rPr>
+        <w:lastRenderedPageBreak/>
+        <w:drawing>
+          <wp:inline distT="0" distB="0" distL="0" distR="0" wp14:anchorId="4A4EE21C" wp14:editId="4F4517EC">
+            <wp:extent cx="5086350" cy="4248150"/>
+            <wp:effectExtent l="0" t="0" r="0" b="0"/>
+            <wp:docPr id="57" name="Picture 57" descr="Text&#10;&#10;Description automatically generated"/>
+            <wp:cNvGraphicFramePr>
+              <a:graphicFrameLocks xmlns:a="http://schemas.openxmlformats.org/drawingml/2006/main" noChangeAspect="1"/>
+            </wp:cNvGraphicFramePr>
+            <a:graphic xmlns:a="http://schemas.openxmlformats.org/drawingml/2006/main">
+              <a:graphicData uri="http://schemas.openxmlformats.org/drawingml/2006/picture">
+                <pic:pic xmlns:pic="http://schemas.openxmlformats.org/drawingml/2006/picture">
+                  <pic:nvPicPr>
+                    <pic:cNvPr id="57" name="Picture 57" descr="Text&#10;&#10;Description automatically generated"/>
+                    <pic:cNvPicPr/>
+                  </pic:nvPicPr>
+                  <pic:blipFill>
+                    <a:blip r:embed="rId68"/>
+                    <a:stretch>
+                      <a:fillRect/>
+                    </a:stretch>
+                  </pic:blipFill>
+                  <pic:spPr>
+                    <a:xfrm>
+                      <a:off x="0" y="0"/>
+                      <a:ext cx="5086350" cy="4248150"/>
+                    </a:xfrm>
+                    <a:prstGeom prst="rect">
+                      <a:avLst/>
+                    </a:prstGeom>
+                  </pic:spPr>
+                </pic:pic>
+              </a:graphicData>
+            </a:graphic>
+          </wp:inline>
+        </w:drawing>
+      </w:r>
+    </w:p>
+    <w:p>
+      <w:pPr>
+        <w:pStyle w:val="ListParagraph"/>
+        <w:numPr>
+          <w:ilvl w:val="1"/>
+          <w:numId w:val="2"/>
+        </w:numPr>
+      </w:pPr>
+      <w:r>
+        <w:t xml:space="preserve">The search string variable can be null as defined in the function signature for </w:t>
+      </w:r>
+      <w:proofErr w:type="spellStart"/>
+      <w:r>
+        <w:t>searchGames</w:t>
+      </w:r>
+      <w:proofErr w:type="spellEnd"/>
+      <w:r>
+        <w:t xml:space="preserve">() and </w:t>
+      </w:r>
+      <w:proofErr w:type="spellStart"/>
+      <w:r>
+        <w:t>getGamesList</w:t>
+      </w:r>
+      <w:proofErr w:type="spellEnd"/>
+      <w:r>
+        <w:t>()</w:t>
+      </w:r>
+    </w:p>
+    <w:p>
+      <w:pPr>
+        <w:pStyle w:val="ListParagraph"/>
+        <w:numPr>
+          <w:ilvl w:val="0"/>
+          <w:numId w:val="2"/>
+        </w:numPr>
+      </w:pPr>
+      <w:r>
+        <w:rPr>
+          <w:noProof/>
+        </w:rPr>
+        <w:drawing>
+          <wp:inline distT="0" distB="0" distL="0" distR="0" wp14:anchorId="2ECAB57A" wp14:editId="31A0E14A">
+            <wp:extent cx="5638800" cy="1781175"/>
+            <wp:effectExtent l="0" t="0" r="0" b="9525"/>
+            <wp:docPr id="58" name="Picture 58" descr="Text&#10;&#10;Description automatically generated"/>
+            <wp:cNvGraphicFramePr>
+              <a:graphicFrameLocks xmlns:a="http://schemas.openxmlformats.org/drawingml/2006/main" noChangeAspect="1"/>
+            </wp:cNvGraphicFramePr>
+            <a:graphic xmlns:a="http://schemas.openxmlformats.org/drawingml/2006/main">
+              <a:graphicData uri="http://schemas.openxmlformats.org/drawingml/2006/picture">
+                <pic:pic xmlns:pic="http://schemas.openxmlformats.org/drawingml/2006/picture">
+                  <pic:nvPicPr>
+                    <pic:cNvPr id="58" name="Picture 58" descr="Text&#10;&#10;Description automatically generated"/>
+                    <pic:cNvPicPr/>
+                  </pic:nvPicPr>
+                  <pic:blipFill>
+                    <a:blip r:embed="rId69"/>
+                    <a:stretch>
+                      <a:fillRect/>
+                    </a:stretch>
+                  </pic:blipFill>
+                  <pic:spPr>
+                    <a:xfrm>
+                      <a:off x="0" y="0"/>
+                      <a:ext cx="5638800" cy="1781175"/>
+                    </a:xfrm>
+                    <a:prstGeom prst="rect">
+                      <a:avLst/>
+                    </a:prstGeom>
+                  </pic:spPr>
+                </pic:pic>
+              </a:graphicData>
+            </a:graphic>
+          </wp:inline>
+        </w:drawing>
+      </w:r>
+    </w:p>
+    <w:p>
+      <w:pPr>
+        <w:pStyle w:val="ListParagraph"/>
+        <w:numPr>
+          <w:ilvl w:val="1"/>
+          <w:numId w:val="2"/>
+        </w:numPr>
+      </w:pPr>
+      <w:r>
+        <w:t xml:space="preserve">Inside the </w:t>
+      </w:r>
+      <w:hyperlink r:id="rId70" w:history="1">
+        <w:r>
+          <w:rPr>
+            <w:rStyle w:val="Hyperlink"/>
+          </w:rPr>
+          <w:t>home.component.html</w:t>
+        </w:r>
+      </w:hyperlink>
+      <w:r>
+        <w:t xml:space="preserve">, </w:t>
+      </w:r>
+      <w:proofErr w:type="spellStart"/>
+      <w:r>
+        <w:t>ngModel</w:t>
+      </w:r>
+      <w:proofErr w:type="spellEnd"/>
+      <w:r>
+        <w:t xml:space="preserve"> is used to connect the sort menu html component to the “sort” variable defined inside the exported </w:t>
+      </w:r>
+      <w:proofErr w:type="spellStart"/>
+      <w:r>
+        <w:t>HomeComponent</w:t>
+      </w:r>
+      <w:proofErr w:type="spellEnd"/>
+      <w:r>
+        <w:t xml:space="preserve"> class defined in </w:t>
+      </w:r>
+      <w:hyperlink r:id="rId71" w:history="1">
+        <w:r>
+          <w:rPr>
+            <w:rStyle w:val="Hyperlink"/>
+          </w:rPr>
+          <w:t>home.component.ts</w:t>
+        </w:r>
+      </w:hyperlink>
+    </w:p>
+    <w:p>
+      <w:pPr>
+        <w:pStyle w:val="ListParagraph"/>
+        <w:numPr>
+          <w:ilvl w:val="1"/>
+          <w:numId w:val="2"/>
+        </w:numPr>
+      </w:pPr>
+      <w:proofErr w:type="spellStart"/>
+      <w:r>
+        <w:t>selectionChange</w:t>
+      </w:r>
+      <w:proofErr w:type="spellEnd"/>
+      <w:r>
+        <w:t xml:space="preserve"> means that whenever a new option from the dropdown menu is selected, the function </w:t>
+      </w:r>
+      <w:proofErr w:type="spellStart"/>
+      <w:r>
+        <w:t>searchGames</w:t>
+      </w:r>
+      <w:proofErr w:type="spellEnd"/>
+      <w:r>
+        <w:t>() is called with the updated sort parameter</w:t>
+      </w:r>
+    </w:p>
+    <w:p>
+      <w:pPr>
+        <w:pStyle w:val="Heading2"/>
+      </w:pPr>
+      <w:r>
+        <w:lastRenderedPageBreak/>
+        <w:t xml:space="preserve">Creating subscription for </w:t>
+      </w:r>
+      <w:proofErr w:type="spellStart"/>
+      <w:r>
+        <w:t>routeSub</w:t>
+      </w:r>
+      <w:proofErr w:type="spellEnd"/>
+      <w:r>
+        <w:t xml:space="preserve"> and </w:t>
+      </w:r>
+      <w:proofErr w:type="spellStart"/>
+      <w:r>
+        <w:t>gameSub</w:t>
+      </w:r>
+      <w:proofErr w:type="spellEnd"/>
+    </w:p>
+    <w:p>
+      <w:pPr>
+        <w:pStyle w:val="ListParagraph"/>
+        <w:numPr>
+          <w:ilvl w:val="0"/>
+          <w:numId w:val="2"/>
+        </w:numPr>
+      </w:pPr>
+      <w:r>
+        <w:drawing>
+          <wp:inline distT="0" distB="0" distL="0" distR="0" wp14:anchorId="3BCEC8A7" wp14:editId="06F478C7">
+            <wp:extent cx="4686954" cy="1333686"/>
+            <wp:effectExtent l="0" t="0" r="0" b="0"/>
+            <wp:docPr id="61" name="Picture 61" descr="Text&#10;&#10;Description automatically generated"/>
+            <wp:cNvGraphicFramePr>
+              <a:graphicFrameLocks xmlns:a="http://schemas.openxmlformats.org/drawingml/2006/main" noChangeAspect="1"/>
+            </wp:cNvGraphicFramePr>
+            <a:graphic xmlns:a="http://schemas.openxmlformats.org/drawingml/2006/main">
+              <a:graphicData uri="http://schemas.openxmlformats.org/drawingml/2006/picture">
+                <pic:pic xmlns:pic="http://schemas.openxmlformats.org/drawingml/2006/picture">
+                  <pic:nvPicPr>
+                    <pic:cNvPr id="61" name="Picture 61" descr="Text&#10;&#10;Description automatically generated"/>
+                    <pic:cNvPicPr/>
+                  </pic:nvPicPr>
+                  <pic:blipFill>
+                    <a:blip r:embed="rId72"/>
+                    <a:stretch>
+                      <a:fillRect/>
+                    </a:stretch>
+                  </pic:blipFill>
+                  <pic:spPr>
+                    <a:xfrm>
+                      <a:off x="0" y="0"/>
+                      <a:ext cx="4686954" cy="1333686"/>
+                    </a:xfrm>
+                    <a:prstGeom prst="rect">
+                      <a:avLst/>
+                    </a:prstGeom>
+                  </pic:spPr>
+                </pic:pic>
+              </a:graphicData>
+            </a:graphic>
+          </wp:inline>
+        </w:drawing>
+      </w:r>
+    </w:p>
+    <w:p>
+      <w:pPr>
+        <w:pStyle w:val="ListParagraph"/>
+        <w:numPr>
+          <w:ilvl w:val="0"/>
+          <w:numId w:val="2"/>
+        </w:numPr>
+      </w:pPr>
+      <w:r>
+        <w:rPr>
+          <w:noProof/>
+        </w:rPr>
+        <w:drawing>
+          <wp:inline distT="0" distB="0" distL="0" distR="0" wp14:anchorId="3824F064" wp14:editId="71CE0C96">
+            <wp:extent cx="5392855" cy="3077845"/>
+            <wp:effectExtent l="0" t="0" r="0" b="8255"/>
+            <wp:docPr id="62" name="Picture 62" descr="A screenshot of a computer&#10;&#10;Description automatically generated with medium confidence"/>
+            <wp:cNvGraphicFramePr>
+              <a:graphicFrameLocks xmlns:a="http://schemas.openxmlformats.org/drawingml/2006/main" noChangeAspect="1"/>
+            </wp:cNvGraphicFramePr>
+            <a:graphic xmlns:a="http://schemas.openxmlformats.org/drawingml/2006/main">
+              <a:graphicData uri="http://schemas.openxmlformats.org/drawingml/2006/picture">
+                <pic:pic xmlns:pic="http://schemas.openxmlformats.org/drawingml/2006/picture">
+                  <pic:nvPicPr>
+                    <pic:cNvPr id="62" name="Picture 62" descr="A screenshot of a computer&#10;&#10;Description automatically generated with medium confidence"/>
+                    <pic:cNvPicPr/>
+                  </pic:nvPicPr>
+                  <pic:blipFill>
+                    <a:blip r:embed="rId73"/>
+                    <a:stretch>
+                      <a:fillRect/>
+                    </a:stretch>
+                  </pic:blipFill>
+                  <pic:spPr>
+                    <a:xfrm>
+                      <a:off x="0" y="0"/>
+                      <a:ext cx="5394693" cy="3078894"/>
+                    </a:xfrm>
+                    <a:prstGeom prst="rect">
+                      <a:avLst/>
+                    </a:prstGeom>
+                  </pic:spPr>
+                </pic:pic>
+              </a:graphicData>
+            </a:graphic>
+          </wp:inline>
+        </w:drawing>
+      </w:r>
+    </w:p>
+    <w:p>
+      <w:pPr>
+        <w:pStyle w:val="ListParagraph"/>
+        <w:numPr>
+          <w:ilvl w:val="1"/>
+          <w:numId w:val="2"/>
+        </w:numPr>
+      </w:pPr>
+      <w:r>
+        <w:t xml:space="preserve">The </w:t>
+      </w:r>
+      <w:proofErr w:type="spellStart"/>
+      <w:r>
+        <w:t>activatedroute</w:t>
+      </w:r>
+      <w:proofErr w:type="spellEnd"/>
+      <w:r>
+        <w:t xml:space="preserve"> is assigned to the </w:t>
+      </w:r>
+      <w:proofErr w:type="spellStart"/>
+      <w:r>
+        <w:t>routeSub</w:t>
+      </w:r>
+      <w:proofErr w:type="spellEnd"/>
+      <w:r>
+        <w:t xml:space="preserve"> and the </w:t>
+      </w:r>
+      <w:proofErr w:type="spellStart"/>
+      <w:r>
+        <w:t>httpService</w:t>
+      </w:r>
+      <w:proofErr w:type="spellEnd"/>
+      <w:r>
+        <w:t xml:space="preserve"> is assigned to the </w:t>
+      </w:r>
+      <w:proofErr w:type="spellStart"/>
+      <w:r>
+        <w:t>gameSub</w:t>
+      </w:r>
+      <w:proofErr w:type="spellEnd"/>
+      <w:r>
+        <w:t xml:space="preserve"> so that new </w:t>
+      </w:r>
+      <w:proofErr w:type="spellStart"/>
+      <w:r>
+        <w:t>onDestroy</w:t>
+      </w:r>
+      <w:proofErr w:type="spellEnd"/>
+      <w:r>
+        <w:t xml:space="preserve"> lifecycle hooks can be used</w:t>
+      </w:r>
+      <w:r>
+        <w:t xml:space="preserve"> to avoid memory leaks</w:t>
+      </w:r>
+    </w:p>
+    <w:p>
+      <w:pPr>
+        <w:pStyle w:val="ListParagraph"/>
+        <w:numPr>
+          <w:ilvl w:val="0"/>
+          <w:numId w:val="2"/>
+        </w:numPr>
+      </w:pPr>
+      <w:r>
+        <w:drawing>
+          <wp:inline distT="0" distB="0" distL="0" distR="0" wp14:anchorId="55A894B6" wp14:editId="3F5DF21F">
+            <wp:extent cx="2953162" cy="1543265"/>
+            <wp:effectExtent l="0" t="0" r="0" b="0"/>
+            <wp:docPr id="63" name="Picture 63" descr="Text&#10;&#10;Description automatically generated"/>
+            <wp:cNvGraphicFramePr>
+              <a:graphicFrameLocks xmlns:a="http://schemas.openxmlformats.org/drawingml/2006/main" noChangeAspect="1"/>
+            </wp:cNvGraphicFramePr>
+            <a:graphic xmlns:a="http://schemas.openxmlformats.org/drawingml/2006/main">
+              <a:graphicData uri="http://schemas.openxmlformats.org/drawingml/2006/picture">
+                <pic:pic xmlns:pic="http://schemas.openxmlformats.org/drawingml/2006/picture">
+                  <pic:nvPicPr>
+                    <pic:cNvPr id="63" name="Picture 63" descr="Text&#10;&#10;Description automatically generated"/>
+                    <pic:cNvPicPr/>
+                  </pic:nvPicPr>
+                  <pic:blipFill>
+                    <a:blip r:embed="rId74"/>
+                    <a:stretch>
+                      <a:fillRect/>
+                    </a:stretch>
+                  </pic:blipFill>
+                  <pic:spPr>
+                    <a:xfrm>
+                      <a:off x="0" y="0"/>
+                      <a:ext cx="2953162" cy="1543265"/>
+                    </a:xfrm>
+                    <a:prstGeom prst="rect">
+                      <a:avLst/>
+                    </a:prstGeom>
+                  </pic:spPr>
+                </pic:pic>
+              </a:graphicData>
+            </a:graphic>
+          </wp:inline>
+        </w:drawing>
+      </w:r>
+    </w:p>
+    <w:p>
+      <w:pPr>
+        <w:pStyle w:val="ListParagraph"/>
+        <w:numPr>
+          <w:ilvl w:val="0"/>
+          <w:numId w:val="2"/>
+        </w:numPr>
+      </w:pPr>
+      <w:r>
+        <w:rPr>
+          <w:noProof/>
+        </w:rPr>
+        <w:drawing>
+          <wp:inline distT="0" distB="0" distL="0" distR="0" wp14:anchorId="6368D1F9" wp14:editId="474C1FD6">
+            <wp:extent cx="5143500" cy="419100"/>
+            <wp:effectExtent l="0" t="0" r="0" b="0"/>
+            <wp:docPr id="64" name="Picture 64"/>
+            <wp:cNvGraphicFramePr>
+              <a:graphicFrameLocks xmlns:a="http://schemas.openxmlformats.org/drawingml/2006/main" noChangeAspect="1"/>
+            </wp:cNvGraphicFramePr>
+            <a:graphic xmlns:a="http://schemas.openxmlformats.org/drawingml/2006/main">
+              <a:graphicData uri="http://schemas.openxmlformats.org/drawingml/2006/picture">
+                <pic:pic xmlns:pic="http://schemas.openxmlformats.org/drawingml/2006/picture">
+                  <pic:nvPicPr>
+                    <pic:cNvPr id="1" name=""/>
+                    <pic:cNvPicPr/>
+                  </pic:nvPicPr>
+                  <pic:blipFill>
+                    <a:blip r:embed="rId75"/>
+                    <a:stretch>
+                      <a:fillRect/>
+                    </a:stretch>
+                  </pic:blipFill>
+                  <pic:spPr>
+                    <a:xfrm>
+                      <a:off x="0" y="0"/>
+                      <a:ext cx="5143500" cy="419100"/>
+                    </a:xfrm>
+                    <a:prstGeom prst="rect">
+                      <a:avLst/>
+                    </a:prstGeom>
+                  </pic:spPr>
+                </pic:pic>
+              </a:graphicData>
+            </a:graphic>
+          </wp:inline>
+        </w:drawing>
+      </w:r>
+    </w:p>
+    <w:p>
+      <w:pPr>
+        <w:pStyle w:val="ListParagraph"/>
+        <w:numPr>
+          <w:ilvl w:val="1"/>
+          <w:numId w:val="2"/>
+        </w:numPr>
+      </w:pPr>
+      <w:r>
+        <w:t xml:space="preserve">Finally, include the </w:t>
+      </w:r>
+      <w:proofErr w:type="spellStart"/>
+      <w:r>
+        <w:t>onDestroy</w:t>
+      </w:r>
+      <w:proofErr w:type="spellEnd"/>
+      <w:r>
+        <w:t xml:space="preserve"> interface in the class</w:t>
+      </w:r>
+    </w:p>
+    <w:p>
+      <w:pPr>
+        <w:pStyle w:val="Heading2"/>
+      </w:pPr>
+      <w:r>
+        <w:lastRenderedPageBreak/>
+        <w:t>Show details for one game</w:t>
+      </w:r>
+    </w:p>
+    <w:p>
+      <w:pPr>
+        <w:pStyle w:val="Heading3"/>
+      </w:pPr>
+      <w:r>
+        <w:t>Router for details page</w:t>
+      </w:r>
+    </w:p>
+    <w:p>
+      <w:pPr>
+        <w:pStyle w:val="ListParagraph"/>
+        <w:numPr>
+          <w:ilvl w:val="0"/>
+          <w:numId w:val="2"/>
+        </w:numPr>
+      </w:pPr>
+      <w:r>
+        <w:rPr>
+          <w:noProof/>
+        </w:rPr>
+        <w:drawing>
+          <wp:inline distT="0" distB="0" distL="0" distR="0" wp14:anchorId="09CE07A7" wp14:editId="40084837">
+            <wp:extent cx="4876800" cy="1371600"/>
+            <wp:effectExtent l="0" t="0" r="0" b="0"/>
+            <wp:docPr id="59" name="Picture 59" descr="Text&#10;&#10;Description automatically generated"/>
+            <wp:cNvGraphicFramePr>
+              <a:graphicFrameLocks xmlns:a="http://schemas.openxmlformats.org/drawingml/2006/main" noChangeAspect="1"/>
+            </wp:cNvGraphicFramePr>
+            <a:graphic xmlns:a="http://schemas.openxmlformats.org/drawingml/2006/main">
+              <a:graphicData uri="http://schemas.openxmlformats.org/drawingml/2006/picture">
+                <pic:pic xmlns:pic="http://schemas.openxmlformats.org/drawingml/2006/picture">
+                  <pic:nvPicPr>
+                    <pic:cNvPr id="59" name="Picture 59" descr="Text&#10;&#10;Description automatically generated"/>
+                    <pic:cNvPicPr/>
+                  </pic:nvPicPr>
+                  <pic:blipFill>
+                    <a:blip r:embed="rId76"/>
+                    <a:stretch>
+                      <a:fillRect/>
+                    </a:stretch>
+                  </pic:blipFill>
+                  <pic:spPr>
+                    <a:xfrm>
+                      <a:off x="0" y="0"/>
+                      <a:ext cx="4876800" cy="1371600"/>
+                    </a:xfrm>
+                    <a:prstGeom prst="rect">
+                      <a:avLst/>
+                    </a:prstGeom>
+                  </pic:spPr>
+                </pic:pic>
+              </a:graphicData>
+            </a:graphic>
+          </wp:inline>
+        </w:drawing>
+      </w:r>
+    </w:p>
+    <w:p>
+      <w:pPr>
+        <w:pStyle w:val="ListParagraph"/>
+        <w:numPr>
+          <w:ilvl w:val="0"/>
+          <w:numId w:val="2"/>
+        </w:numPr>
+      </w:pPr>
+      <w:r>
+        <w:drawing>
+          <wp:inline distT="0" distB="0" distL="0" distR="0" wp14:anchorId="18C748D0" wp14:editId="30411D71">
+            <wp:extent cx="3667637" cy="714475"/>
+            <wp:effectExtent l="0" t="0" r="0" b="9525"/>
+            <wp:docPr id="60" name="Picture 60" descr="Text&#10;&#10;Description automatically generated"/>
+            <wp:cNvGraphicFramePr>
+              <a:graphicFrameLocks xmlns:a="http://schemas.openxmlformats.org/drawingml/2006/main" noChangeAspect="1"/>
+            </wp:cNvGraphicFramePr>
+            <a:graphic xmlns:a="http://schemas.openxmlformats.org/drawingml/2006/main">
+              <a:graphicData uri="http://schemas.openxmlformats.org/drawingml/2006/picture">
+                <pic:pic xmlns:pic="http://schemas.openxmlformats.org/drawingml/2006/picture">
+                  <pic:nvPicPr>
+                    <pic:cNvPr id="60" name="Picture 60" descr="Text&#10;&#10;Description automatically generated"/>
+                    <pic:cNvPicPr/>
+                  </pic:nvPicPr>
+                  <pic:blipFill>
+                    <a:blip r:embed="rId77"/>
+                    <a:stretch>
+                      <a:fillRect/>
+                    </a:stretch>
+                  </pic:blipFill>
+                  <pic:spPr>
+                    <a:xfrm>
+                      <a:off x="0" y="0"/>
+                      <a:ext cx="3667637" cy="714475"/>
+                    </a:xfrm>
+                    <a:prstGeom prst="rect">
+                      <a:avLst/>
+                    </a:prstGeom>
+                  </pic:spPr>
+                </pic:pic>
+              </a:graphicData>
+            </a:graphic>
+          </wp:inline>
+        </w:drawing>
+      </w:r>
+    </w:p>
+    <w:p>
+      <w:pPr>
+        <w:pStyle w:val="ListParagraph"/>
+      </w:pPr>
+    </w:p>
+    <w:p>
+      <w:pPr>
+        <w:pStyle w:val="Heading1"/>
+      </w:pPr>
+      <w:r>
+        <w:t>Create Details Component</w:t>
+      </w:r>
     </w:p>
     <w:p>
       <w:pPr>

</xml_diff>

<commit_message>
Revert back to before any About page and any navbar
</commit_message>
<xml_diff>
--- a/Proj2 - Video Game Page/Proj2 Summary.docx
+++ b/Proj2 - Video Game Page/Proj2 Summary.docx
@@ -139,35 +139,7 @@
         <w:rPr>
           <w:highlight w:val="yellow"/>
         </w:rPr>
-        <w:t>ng new ng-video-game-</w:t>
-      </w:r>
-      <w:proofErr w:type="spellStart"/>
-      <w:r>
-        <w:rPr>
-          <w:highlight w:val="yellow"/>
-        </w:rPr>
-        <w:t>db</w:t>
-      </w:r>
-      <w:proofErr w:type="spellEnd"/>
-      <w:r>
-        <w:rPr>
-          <w:highlight w:val="yellow"/>
-        </w:rPr>
-        <w:t xml:space="preserve">  --style=</w:t>
-      </w:r>
-      <w:proofErr w:type="spellStart"/>
-      <w:r>
-        <w:rPr>
-          <w:highlight w:val="yellow"/>
-        </w:rPr>
-        <w:t>scss</w:t>
-      </w:r>
-      <w:proofErr w:type="spellEnd"/>
-      <w:r>
-        <w:rPr>
-          <w:highlight w:val="yellow"/>
-        </w:rPr>
-        <w:t xml:space="preserve"> --routing=true</w:t>
+        <w:t>ng new ng-video-game-db  --style=scss --routing=true</w:t>
       </w:r>
     </w:p>
     <w:p>
@@ -179,9 +151,6 @@
         </w:numPr>
       </w:pPr>
       <w:r>
-        <w:rPr>
-          <w:noProof/>
-        </w:rPr>
         <w:drawing>
           <wp:inline distT="0" distB="0" distL="0" distR="0" wp14:anchorId="1EEA7E90" wp14:editId="25061210">
             <wp:extent cx="5410955" cy="895475"/>
@@ -304,9 +273,6 @@
         </w:numPr>
       </w:pPr>
       <w:r>
-        <w:rPr>
-          <w:noProof/>
-        </w:rPr>
         <w:drawing>
           <wp:inline distT="0" distB="0" distL="0" distR="0" wp14:anchorId="3B87E873" wp14:editId="67ED675B">
             <wp:extent cx="5506218" cy="800212"/>
@@ -353,9 +319,6 @@
         </w:numPr>
       </w:pPr>
       <w:r>
-        <w:rPr>
-          <w:noProof/>
-        </w:rPr>
         <w:drawing>
           <wp:inline distT="0" distB="0" distL="0" distR="0" wp14:anchorId="73820402" wp14:editId="5909149D">
             <wp:extent cx="3552825" cy="1504799"/>
@@ -470,13 +433,8 @@
         </w:numPr>
       </w:pPr>
       <w:r>
-        <w:t xml:space="preserve">Import modules into </w:t>
-      </w:r>
-      <w:proofErr w:type="spellStart"/>
-      <w:r>
-        <w:t>app.module.ts</w:t>
-      </w:r>
-      <w:proofErr w:type="spellEnd"/>
+        <w:t>Import modules into app.module.ts</w:t>
+      </w:r>
     </w:p>
     <w:p>
       <w:pPr>
@@ -545,21 +503,7 @@
         <w:rPr>
           <w:color w:val="FF0000"/>
         </w:rPr>
-        <w:t xml:space="preserve">Adding </w:t>
-      </w:r>
-      <w:proofErr w:type="spellStart"/>
-      <w:r>
-        <w:rPr>
-          <w:color w:val="FF0000"/>
-        </w:rPr>
-        <w:t>AppRoutingModule</w:t>
-      </w:r>
-      <w:proofErr w:type="spellEnd"/>
-      <w:r>
-        <w:rPr>
-          <w:color w:val="FF0000"/>
-        </w:rPr>
-        <w:t xml:space="preserve"> </w:t>
+        <w:t xml:space="preserve">Adding AppRoutingModule </w:t>
       </w:r>
     </w:p>
     <w:p>
@@ -632,9 +576,6 @@
         </w:numPr>
       </w:pPr>
       <w:r>
-        <w:rPr>
-          <w:noProof/>
-        </w:rPr>
         <w:lastRenderedPageBreak/>
         <w:drawing>
           <wp:inline distT="0" distB="0" distL="0" distR="0" wp14:anchorId="6BF1171D" wp14:editId="69F91434">
@@ -686,21 +627,8 @@
           <w:numId w:val="2"/>
         </w:numPr>
       </w:pPr>
-      <w:proofErr w:type="spellStart"/>
-      <w:r>
-        <w:t>NullInjectorError</w:t>
-      </w:r>
-      <w:proofErr w:type="spellEnd"/>
-      <w:r>
-        <w:t>: R3InjectorError(</w:t>
-      </w:r>
-      <w:proofErr w:type="spellStart"/>
-      <w:r>
-        <w:t>AppModule</w:t>
-      </w:r>
-      <w:proofErr w:type="spellEnd"/>
-      <w:r>
-        <w:t>)[Router -&gt; Router -&gt; Router];</w:t>
+      <w:r>
+        <w:t>NullInjectorError: R3InjectorError(AppModule)[Router -&gt; Router -&gt; Router];</w:t>
       </w:r>
     </w:p>
     <w:p>
@@ -711,13 +639,8 @@
           <w:numId w:val="2"/>
         </w:numPr>
       </w:pPr>
-      <w:proofErr w:type="spellStart"/>
-      <w:r>
-        <w:t>NullInjectorError</w:t>
-      </w:r>
-      <w:proofErr w:type="spellEnd"/>
-      <w:r>
-        <w:t>: No provider for Router</w:t>
+      <w:r>
+        <w:t>NullInjectorError: No provider for Router</w:t>
       </w:r>
     </w:p>
     <w:p>
@@ -749,15 +672,7 @@
         </w:numPr>
       </w:pPr>
       <w:r>
-        <w:t xml:space="preserve">The route seems to work when you define a path in the routes and setup the routes and </w:t>
-      </w:r>
-      <w:proofErr w:type="spellStart"/>
-      <w:r>
-        <w:t>routermodule</w:t>
-      </w:r>
-      <w:proofErr w:type="spellEnd"/>
-      <w:r>
-        <w:t xml:space="preserve"> as seen below</w:t>
+        <w:t>The route seems to work when you define a path in the routes and setup the routes and routermodule as seen below</w:t>
       </w:r>
     </w:p>
     <w:p>
@@ -818,9 +733,6 @@
         </w:numPr>
       </w:pPr>
       <w:r>
-        <w:rPr>
-          <w:noProof/>
-        </w:rPr>
         <w:lastRenderedPageBreak/>
         <w:drawing>
           <wp:inline distT="0" distB="0" distL="0" distR="0" wp14:anchorId="1EF83F0E" wp14:editId="63BA2A3E">
@@ -935,15 +847,7 @@
         </w:numPr>
       </w:pPr>
       <w:r>
-        <w:t xml:space="preserve">Go into </w:t>
-      </w:r>
-      <w:proofErr w:type="spellStart"/>
-      <w:r>
-        <w:t>src</w:t>
-      </w:r>
-      <w:proofErr w:type="spellEnd"/>
-      <w:r>
-        <w:t>/app directory and make new directory</w:t>
+        <w:t>Go into src/app directory and make new directory</w:t>
       </w:r>
     </w:p>
     <w:p>
@@ -1044,13 +948,8 @@
         </w:drawing>
       </w:r>
       <w:r>
-        <w:t xml:space="preserve"> cd into components </w:t>
-      </w:r>
-      <w:proofErr w:type="spellStart"/>
-      <w:r>
-        <w:t>dir</w:t>
-      </w:r>
-      <w:proofErr w:type="spellEnd"/>
+        <w:t xml:space="preserve"> cd into components dir</w:t>
+      </w:r>
     </w:p>
     <w:p/>
     <w:p>
@@ -1135,15 +1034,7 @@
         </w:numPr>
       </w:pPr>
       <w:r>
-        <w:t xml:space="preserve">Add the selector for the component from </w:t>
-      </w:r>
-      <w:proofErr w:type="spellStart"/>
-      <w:r>
-        <w:t>component.ts</w:t>
-      </w:r>
-      <w:proofErr w:type="spellEnd"/>
-      <w:r>
-        <w:t xml:space="preserve"> file</w:t>
+        <w:t>Add the selector for the component from component.ts file</w:t>
       </w:r>
       <w:r>
         <w:t xml:space="preserve"> into the app.component.html</w:t>
@@ -1704,33 +1595,20 @@
       <w:pPr>
         <w:pStyle w:val="Heading2"/>
       </w:pPr>
-      <w:proofErr w:type="spellStart"/>
-      <w:r>
-        <w:t>OnSubmit</w:t>
-      </w:r>
-      <w:proofErr w:type="spellEnd"/>
-      <w:r>
-        <w:t xml:space="preserve"> Form</w:t>
-      </w:r>
-    </w:p>
-    <w:p>
-      <w:pPr>
-        <w:pStyle w:val="ListParagraph"/>
-        <w:numPr>
-          <w:ilvl w:val="0"/>
-          <w:numId w:val="2"/>
-        </w:numPr>
-      </w:pPr>
-      <w:r>
-        <w:t xml:space="preserve">Setting up the </w:t>
-      </w:r>
-      <w:proofErr w:type="spellStart"/>
-      <w:r>
-        <w:t>onSubmit</w:t>
-      </w:r>
-      <w:proofErr w:type="spellEnd"/>
-      <w:r>
-        <w:t xml:space="preserve"> </w:t>
+      <w:r>
+        <w:t>OnSubmit Form</w:t>
+      </w:r>
+    </w:p>
+    <w:p>
+      <w:pPr>
+        <w:pStyle w:val="ListParagraph"/>
+        <w:numPr>
+          <w:ilvl w:val="0"/>
+          <w:numId w:val="2"/>
+        </w:numPr>
+      </w:pPr>
+      <w:r>
+        <w:t xml:space="preserve">Setting up the onSubmit </w:t>
       </w:r>
       <w:r>
         <w:t>for the search button</w:t>
@@ -1861,9 +1739,6 @@
         </w:numPr>
       </w:pPr>
       <w:r>
-        <w:rPr>
-          <w:noProof/>
-        </w:rPr>
         <w:drawing>
           <wp:inline distT="0" distB="0" distL="0" distR="0" wp14:anchorId="09FFBC85" wp14:editId="5A2B5B8A">
             <wp:extent cx="5943600" cy="3427730"/>
@@ -1927,9 +1802,6 @@
         </w:numPr>
       </w:pPr>
       <w:r>
-        <w:rPr>
-          <w:noProof/>
-        </w:rPr>
         <w:lastRenderedPageBreak/>
         <w:drawing>
           <wp:inline distT="0" distB="0" distL="0" distR="0" wp14:anchorId="6ADBAC62" wp14:editId="7E4C5E9D">
@@ -1982,9 +1854,6 @@
         </w:numPr>
       </w:pPr>
       <w:r>
-        <w:rPr>
-          <w:noProof/>
-        </w:rPr>
         <w:drawing>
           <wp:inline distT="0" distB="0" distL="0" distR="0" wp14:anchorId="790E88F6" wp14:editId="07A26F73">
             <wp:extent cx="5191850" cy="3400900"/>
@@ -2053,9 +1922,6 @@
         </w:numPr>
       </w:pPr>
       <w:r>
-        <w:rPr>
-          <w:noProof/>
-        </w:rPr>
         <w:drawing>
           <wp:inline distT="0" distB="0" distL="0" distR="0" wp14:anchorId="2E2068B6" wp14:editId="2C5DE868">
             <wp:extent cx="4401164" cy="3353268"/>
@@ -2102,9 +1968,6 @@
         </w:numPr>
       </w:pPr>
       <w:r>
-        <w:rPr>
-          <w:noProof/>
-        </w:rPr>
         <w:lastRenderedPageBreak/>
         <w:drawing>
           <wp:inline distT="0" distB="0" distL="0" distR="0" wp14:anchorId="3C39685E" wp14:editId="0165B36C">
@@ -2152,9 +2015,6 @@
         </w:numPr>
       </w:pPr>
       <w:r>
-        <w:rPr>
-          <w:noProof/>
-        </w:rPr>
         <w:drawing>
           <wp:inline distT="0" distB="0" distL="0" distR="0" wp14:anchorId="611F0A0D" wp14:editId="174670D7">
             <wp:extent cx="5943600" cy="391795"/>
@@ -2233,9 +2093,6 @@
         </w:numPr>
       </w:pPr>
       <w:r>
-        <w:rPr>
-          <w:noProof/>
-        </w:rPr>
         <w:drawing>
           <wp:inline distT="0" distB="0" distL="0" distR="0" wp14:anchorId="6ADCB0FC" wp14:editId="4247D014">
             <wp:extent cx="3924301" cy="1333568"/>
@@ -2318,27 +2175,7 @@
           <w:szCs w:val="20"/>
           <w:bdr w:val="none" w:sz="0" w:space="0" w:color="auto" w:frame="1"/>
         </w:rPr>
-        <w:t>"</w:t>
-      </w:r>
-      <w:proofErr w:type="spellStart"/>
-      <w:r>
-        <w:rPr>
-          <w:rFonts w:ascii="inherit" w:eastAsia="Times New Roman" w:hAnsi="inherit" w:cs="Courier New"/>
-          <w:sz w:val="20"/>
-          <w:szCs w:val="20"/>
-          <w:bdr w:val="none" w:sz="0" w:space="0" w:color="auto" w:frame="1"/>
-        </w:rPr>
-        <w:t>strictPropertyInitialization</w:t>
-      </w:r>
-      <w:proofErr w:type="spellEnd"/>
-      <w:r>
-        <w:rPr>
-          <w:rFonts w:ascii="inherit" w:eastAsia="Times New Roman" w:hAnsi="inherit" w:cs="Courier New"/>
-          <w:sz w:val="20"/>
-          <w:szCs w:val="20"/>
-          <w:bdr w:val="none" w:sz="0" w:space="0" w:color="auto" w:frame="1"/>
-        </w:rPr>
-        <w:t>": false</w:t>
+        <w:t>"strictPropertyInitialization": false</w:t>
       </w:r>
     </w:p>
     <w:p>
@@ -2350,9 +2187,6 @@
         </w:numPr>
       </w:pPr>
       <w:r>
-        <w:rPr>
-          <w:noProof/>
-        </w:rPr>
         <w:drawing>
           <wp:inline distT="0" distB="0" distL="0" distR="0" wp14:anchorId="62E0752F" wp14:editId="7675071C">
             <wp:extent cx="5943600" cy="554355"/>
@@ -2462,9 +2296,6 @@
         </w:numPr>
       </w:pPr>
       <w:r>
-        <w:rPr>
-          <w:noProof/>
-        </w:rPr>
         <w:drawing>
           <wp:inline distT="0" distB="0" distL="0" distR="0" wp14:anchorId="42FC0102" wp14:editId="7E2AD0BE">
             <wp:extent cx="3848100" cy="2181053"/>
@@ -2501,45 +2332,6 @@
           </wp:inline>
         </w:drawing>
       </w:r>
-    </w:p>
-    <w:p>
-      <w:pPr>
-        <w:pStyle w:val="ListParagraph"/>
-        <w:numPr>
-          <w:ilvl w:val="1"/>
-          <w:numId w:val="2"/>
-        </w:numPr>
-      </w:pPr>
-      <w:r>
-        <w:t xml:space="preserve">Using the </w:t>
-      </w:r>
-      <w:proofErr w:type="spellStart"/>
-      <w:r>
-        <w:t>ngModel</w:t>
-      </w:r>
-      <w:proofErr w:type="spellEnd"/>
-      <w:r>
-        <w:t xml:space="preserve"> here connects the sort selection html component to the “sort” variable defined in </w:t>
-      </w:r>
-      <w:hyperlink r:id="rId44" w:history="1">
-        <w:r>
-          <w:rPr>
-            <w:rStyle w:val="Hyperlink"/>
-          </w:rPr>
-          <w:t>home.component.ts</w:t>
-        </w:r>
-      </w:hyperlink>
-      <w:r>
-        <w:t xml:space="preserve"> inside the exported </w:t>
-      </w:r>
-      <w:proofErr w:type="spellStart"/>
-      <w:r>
-        <w:t>HomeComponent</w:t>
-      </w:r>
-      <w:proofErr w:type="spellEnd"/>
-      <w:r>
-        <w:t xml:space="preserve"> class</w:t>
-      </w:r>
       <w:r>
         <w:br/>
       </w:r>
@@ -2567,9 +2359,6 @@
         </w:numPr>
       </w:pPr>
       <w:r>
-        <w:rPr>
-          <w:noProof/>
-        </w:rPr>
         <w:drawing>
           <wp:inline distT="0" distB="0" distL="0" distR="0" wp14:anchorId="7D9929A0" wp14:editId="218A0AE8">
             <wp:extent cx="4236187" cy="4724400"/>
@@ -2586,7 +2375,7 @@
                     <pic:cNvPicPr/>
                   </pic:nvPicPr>
                   <pic:blipFill>
-                    <a:blip r:embed="rId45"/>
+                    <a:blip r:embed="rId44"/>
                     <a:stretch>
                       <a:fillRect/>
                     </a:stretch>
@@ -2624,9 +2413,6 @@
         </w:numPr>
       </w:pPr>
       <w:r>
-        <w:rPr>
-          <w:noProof/>
-        </w:rPr>
         <w:drawing>
           <wp:inline distT="0" distB="0" distL="0" distR="0" wp14:anchorId="5D461B14" wp14:editId="6589B12B">
             <wp:extent cx="3534268" cy="1638529"/>
@@ -2643,7 +2429,7 @@
                     <pic:cNvPicPr/>
                   </pic:nvPicPr>
                   <pic:blipFill>
-                    <a:blip r:embed="rId46"/>
+                    <a:blip r:embed="rId45"/>
                     <a:stretch>
                       <a:fillRect/>
                     </a:stretch>
@@ -2670,9 +2456,6 @@
       </w:pPr>
       <w:r>
         <w:lastRenderedPageBreak/>
-        <w:t xml:space="preserve">Single </w:t>
-      </w:r>
-      <w:r>
         <w:t>Game with box shadow</w:t>
       </w:r>
     </w:p>
@@ -2685,9 +2468,6 @@
         </w:numPr>
       </w:pPr>
       <w:r>
-        <w:rPr>
-          <w:noProof/>
-        </w:rPr>
         <w:drawing>
           <wp:inline distT="0" distB="0" distL="0" distR="0" wp14:anchorId="1577F3B3" wp14:editId="375CDABE">
             <wp:extent cx="4629150" cy="3783049"/>
@@ -2704,7 +2484,7 @@
                     <pic:cNvPicPr/>
                   </pic:nvPicPr>
                   <pic:blipFill>
-                    <a:blip r:embed="rId47"/>
+                    <a:blip r:embed="rId46"/>
                     <a:stretch>
                       <a:fillRect/>
                     </a:stretch>
@@ -2734,9 +2514,6 @@
         </w:numPr>
       </w:pPr>
       <w:r>
-        <w:rPr>
-          <w:noProof/>
-        </w:rPr>
         <w:drawing>
           <wp:inline distT="0" distB="0" distL="0" distR="0" wp14:anchorId="32256AF6" wp14:editId="5F10E8DE">
             <wp:extent cx="2772486" cy="3733801"/>
@@ -2753,7 +2530,7 @@
                     <pic:cNvPicPr/>
                   </pic:nvPicPr>
                   <pic:blipFill>
-                    <a:blip r:embed="rId48"/>
+                    <a:blip r:embed="rId47"/>
                     <a:stretch>
                       <a:fillRect/>
                     </a:stretch>
@@ -2783,9 +2560,6 @@
         </w:numPr>
       </w:pPr>
       <w:r>
-        <w:rPr>
-          <w:noProof/>
-        </w:rPr>
         <w:lastRenderedPageBreak/>
         <w:drawing>
           <wp:inline distT="0" distB="0" distL="0" distR="0" wp14:anchorId="5ACA5E64" wp14:editId="2093F773">
@@ -2803,7 +2577,7 @@
                     <pic:cNvPicPr/>
                   </pic:nvPicPr>
                   <pic:blipFill>
-                    <a:blip r:embed="rId49"/>
+                    <a:blip r:embed="rId48"/>
                     <a:stretch>
                       <a:fillRect/>
                     </a:stretch>
@@ -2841,29 +2615,18 @@
         </w:numPr>
       </w:pPr>
       <w:r>
-        <w:t xml:space="preserve">Create new directory from main </w:t>
-      </w:r>
-      <w:proofErr w:type="spellStart"/>
-      <w:r>
-        <w:t>dir</w:t>
-      </w:r>
-      <w:proofErr w:type="spellEnd"/>
-      <w:r>
-        <w:t>, cd into it and generate the http service</w:t>
-      </w:r>
-    </w:p>
-    <w:p>
-      <w:pPr>
-        <w:pStyle w:val="ListParagraph"/>
-        <w:numPr>
-          <w:ilvl w:val="0"/>
-          <w:numId w:val="2"/>
-        </w:numPr>
-      </w:pPr>
-      <w:r>
-        <w:rPr>
-          <w:noProof/>
-        </w:rPr>
+        <w:t>Create new directory from main dir, cd into it and generate the http service</w:t>
+      </w:r>
+    </w:p>
+    <w:p>
+      <w:pPr>
+        <w:pStyle w:val="ListParagraph"/>
+        <w:numPr>
+          <w:ilvl w:val="0"/>
+          <w:numId w:val="2"/>
+        </w:numPr>
+      </w:pPr>
+      <w:r>
         <w:drawing>
           <wp:inline distT="0" distB="0" distL="0" distR="0" wp14:anchorId="47FDF2FA" wp14:editId="13A3D57A">
             <wp:extent cx="5943600" cy="522605"/>
@@ -2880,7 +2643,7 @@
                     <pic:cNvPicPr/>
                   </pic:nvPicPr>
                   <pic:blipFill>
-                    <a:blip r:embed="rId50"/>
+                    <a:blip r:embed="rId49"/>
                     <a:stretch>
                       <a:fillRect/>
                     </a:stretch>
@@ -2929,7 +2692,7 @@
                     <pic:cNvPicPr/>
                   </pic:nvPicPr>
                   <pic:blipFill>
-                    <a:blip r:embed="rId51"/>
+                    <a:blip r:embed="rId50"/>
                     <a:stretch>
                       <a:fillRect/>
                     </a:stretch>
@@ -2952,1686 +2715,263 @@
     </w:p>
     <w:p>
       <w:pPr>
-        <w:pStyle w:val="ListParagraph"/>
-        <w:numPr>
-          <w:ilvl w:val="0"/>
-          <w:numId w:val="2"/>
-        </w:numPr>
-      </w:pPr>
-      <w:proofErr w:type="spellStart"/>
-      <w:r>
-        <w:t>getGameList</w:t>
-      </w:r>
-      <w:proofErr w:type="spellEnd"/>
-      <w:r>
-        <w:t>() function</w:t>
-      </w:r>
-    </w:p>
-    <w:p>
-      <w:pPr>
-        <w:pStyle w:val="ListParagraph"/>
-      </w:pPr>
-    </w:p>
-    <w:p>
-      <w:pPr>
         <w:pStyle w:val="Heading2"/>
       </w:pPr>
-      <w:proofErr w:type="spellStart"/>
-      <w:r>
-        <w:t>Models.ts</w:t>
-      </w:r>
-      <w:proofErr w:type="spellEnd"/>
-      <w:r>
-        <w:t xml:space="preserve"> to create interface</w:t>
-      </w:r>
-      <w:r>
-        <w:t>s</w:t>
-      </w:r>
-    </w:p>
-    <w:p>
-      <w:pPr>
-        <w:pStyle w:val="ListParagraph"/>
-        <w:numPr>
-          <w:ilvl w:val="0"/>
-          <w:numId w:val="2"/>
-        </w:numPr>
-      </w:pPr>
-      <w:r>
-        <w:t>These interfaces are representatives of the data members which are returned back from the API endpoint, see later on for results within the console</w:t>
-      </w:r>
-    </w:p>
-    <w:p>
-      <w:pPr>
-        <w:pStyle w:val="ListParagraph"/>
-        <w:numPr>
-          <w:ilvl w:val="0"/>
-          <w:numId w:val="2"/>
-        </w:numPr>
-      </w:pPr>
-      <w:r>
-        <w:rPr>
-          <w:noProof/>
-        </w:rPr>
-        <w:lastRenderedPageBreak/>
-        <w:drawing>
-          <wp:inline distT="0" distB="0" distL="0" distR="0" wp14:anchorId="274B490B" wp14:editId="294AA0A3">
-            <wp:extent cx="3069003" cy="3676650"/>
-            <wp:effectExtent l="0" t="0" r="0" b="0"/>
-            <wp:docPr id="25" name="Picture 25" descr="Text&#10;&#10;Description automatically generated"/>
-            <wp:cNvGraphicFramePr>
-              <a:graphicFrameLocks xmlns:a="http://schemas.openxmlformats.org/drawingml/2006/main" noChangeAspect="1"/>
-            </wp:cNvGraphicFramePr>
-            <a:graphic xmlns:a="http://schemas.openxmlformats.org/drawingml/2006/main">
-              <a:graphicData uri="http://schemas.openxmlformats.org/drawingml/2006/picture">
-                <pic:pic xmlns:pic="http://schemas.openxmlformats.org/drawingml/2006/picture">
-                  <pic:nvPicPr>
-                    <pic:cNvPr id="25" name="Picture 25" descr="Text&#10;&#10;Description automatically generated"/>
-                    <pic:cNvPicPr/>
-                  </pic:nvPicPr>
-                  <pic:blipFill>
-                    <a:blip r:embed="rId52"/>
-                    <a:stretch>
-                      <a:fillRect/>
-                    </a:stretch>
-                  </pic:blipFill>
-                  <pic:spPr>
-                    <a:xfrm>
-                      <a:off x="0" y="0"/>
-                      <a:ext cx="3070132" cy="3678003"/>
-                    </a:xfrm>
-                    <a:prstGeom prst="rect">
-                      <a:avLst/>
-                    </a:prstGeom>
-                  </pic:spPr>
-                </pic:pic>
-              </a:graphicData>
-            </a:graphic>
-          </wp:inline>
-        </w:drawing>
-      </w:r>
-    </w:p>
-    <w:p>
-      <w:pPr>
-        <w:pStyle w:val="ListParagraph"/>
-        <w:numPr>
-          <w:ilvl w:val="0"/>
-          <w:numId w:val="2"/>
-        </w:numPr>
-      </w:pPr>
-      <w:r>
-        <w:rPr>
-          <w:noProof/>
-        </w:rPr>
-        <w:drawing>
-          <wp:inline distT="0" distB="0" distL="0" distR="0" wp14:anchorId="18B84854" wp14:editId="1CF49777">
-            <wp:extent cx="3086100" cy="3876675"/>
-            <wp:effectExtent l="0" t="0" r="0" b="9525"/>
-            <wp:docPr id="44" name="Picture 44" descr="A screenshot of a computer&#10;&#10;Description automatically generated with medium confidence"/>
-            <wp:cNvGraphicFramePr>
-              <a:graphicFrameLocks xmlns:a="http://schemas.openxmlformats.org/drawingml/2006/main" noChangeAspect="1"/>
-            </wp:cNvGraphicFramePr>
-            <a:graphic xmlns:a="http://schemas.openxmlformats.org/drawingml/2006/main">
-              <a:graphicData uri="http://schemas.openxmlformats.org/drawingml/2006/picture">
-                <pic:pic xmlns:pic="http://schemas.openxmlformats.org/drawingml/2006/picture">
-                  <pic:nvPicPr>
-                    <pic:cNvPr id="44" name="Picture 44" descr="A screenshot of a computer&#10;&#10;Description automatically generated with medium confidence"/>
-                    <pic:cNvPicPr/>
-                  </pic:nvPicPr>
-                  <pic:blipFill rotWithShape="1">
-                    <a:blip r:embed="rId53"/>
-                    <a:srcRect t="1" b="21579"/>
-                    <a:stretch/>
-                  </pic:blipFill>
-                  <pic:spPr bwMode="auto">
-                    <a:xfrm>
-                      <a:off x="0" y="0"/>
-                      <a:ext cx="3086100" cy="3876675"/>
-                    </a:xfrm>
-                    <a:prstGeom prst="rect">
-                      <a:avLst/>
-                    </a:prstGeom>
-                    <a:ln>
-                      <a:noFill/>
-                    </a:ln>
-                    <a:extLst>
-                      <a:ext uri="{53640926-AAD7-44D8-BBD7-CCE9431645EC}">
-                        <a14:shadowObscured xmlns:a14="http://schemas.microsoft.com/office/drawing/2010/main"/>
-                      </a:ext>
-                    </a:extLst>
-                  </pic:spPr>
-                </pic:pic>
-              </a:graphicData>
-            </a:graphic>
-          </wp:inline>
-        </w:drawing>
-      </w:r>
-    </w:p>
-    <w:p>
-      <w:pPr>
-        <w:pStyle w:val="ListParagraph"/>
-        <w:numPr>
-          <w:ilvl w:val="1"/>
-          <w:numId w:val="2"/>
-        </w:numPr>
-      </w:pPr>
-      <w:r>
-        <w:t>Slug of type string is added so that when we are displaying the image for the platforms the games are on, the formatting of the assets/images/platforms matches the spelling</w:t>
-      </w:r>
-    </w:p>
-    <w:p>
-      <w:pPr>
-        <w:pStyle w:val="ListParagraph"/>
-        <w:numPr>
-          <w:ilvl w:val="0"/>
-          <w:numId w:val="2"/>
-        </w:numPr>
-      </w:pPr>
-      <w:r>
-        <w:rPr>
-          <w:noProof/>
-        </w:rPr>
-        <w:lastRenderedPageBreak/>
-        <w:drawing>
-          <wp:inline distT="0" distB="0" distL="0" distR="0" wp14:anchorId="3AE0941C" wp14:editId="6AE75F8D">
-            <wp:extent cx="3086100" cy="1057275"/>
-            <wp:effectExtent l="0" t="0" r="0" b="9525"/>
-            <wp:docPr id="45" name="Picture 45" descr="A screenshot of a computer&#10;&#10;Description automatically generated with medium confidence"/>
-            <wp:cNvGraphicFramePr>
-              <a:graphicFrameLocks xmlns:a="http://schemas.openxmlformats.org/drawingml/2006/main" noChangeAspect="1"/>
-            </wp:cNvGraphicFramePr>
-            <a:graphic xmlns:a="http://schemas.openxmlformats.org/drawingml/2006/main">
-              <a:graphicData uri="http://schemas.openxmlformats.org/drawingml/2006/picture">
-                <pic:pic xmlns:pic="http://schemas.openxmlformats.org/drawingml/2006/picture">
-                  <pic:nvPicPr>
-                    <pic:cNvPr id="44" name="Picture 44" descr="A screenshot of a computer&#10;&#10;Description automatically generated with medium confidence"/>
-                    <pic:cNvPicPr/>
-                  </pic:nvPicPr>
-                  <pic:blipFill rotWithShape="1">
-                    <a:blip r:embed="rId53"/>
-                    <a:srcRect t="78613"/>
-                    <a:stretch/>
-                  </pic:blipFill>
-                  <pic:spPr bwMode="auto">
-                    <a:xfrm>
-                      <a:off x="0" y="0"/>
-                      <a:ext cx="3086100" cy="1057275"/>
-                    </a:xfrm>
-                    <a:prstGeom prst="rect">
-                      <a:avLst/>
-                    </a:prstGeom>
-                    <a:ln>
-                      <a:noFill/>
-                    </a:ln>
-                    <a:extLst>
-                      <a:ext uri="{53640926-AAD7-44D8-BBD7-CCE9431645EC}">
-                        <a14:shadowObscured xmlns:a14="http://schemas.microsoft.com/office/drawing/2010/main"/>
-                      </a:ext>
-                    </a:extLst>
-                  </pic:spPr>
-                </pic:pic>
-              </a:graphicData>
-            </a:graphic>
-          </wp:inline>
-        </w:drawing>
-      </w:r>
-    </w:p>
-    <w:p>
-      <w:pPr>
-        <w:pStyle w:val="Heading1"/>
-      </w:pPr>
-      <w:r>
-        <w:t>Http Interceptors</w:t>
-      </w:r>
-    </w:p>
-    <w:p>
-      <w:pPr>
-        <w:pStyle w:val="Heading2"/>
-      </w:pPr>
-      <w:r>
-        <w:t>Errors interceptor</w:t>
-      </w:r>
-    </w:p>
-    <w:p>
-      <w:pPr>
-        <w:pStyle w:val="ListParagraph"/>
-        <w:numPr>
-          <w:ilvl w:val="0"/>
-          <w:numId w:val="2"/>
-        </w:numPr>
-      </w:pPr>
-      <w:r>
-        <w:rPr>
-          <w:noProof/>
-        </w:rPr>
-        <w:drawing>
-          <wp:inline distT="0" distB="0" distL="0" distR="0" wp14:anchorId="02712A54" wp14:editId="5EAB4698">
-            <wp:extent cx="4295775" cy="2447925"/>
-            <wp:effectExtent l="0" t="0" r="9525" b="9525"/>
-            <wp:docPr id="46" name="Picture 46" descr="Text&#10;&#10;Description automatically generated"/>
-            <wp:cNvGraphicFramePr>
-              <a:graphicFrameLocks xmlns:a="http://schemas.openxmlformats.org/drawingml/2006/main" noChangeAspect="1"/>
-            </wp:cNvGraphicFramePr>
-            <a:graphic xmlns:a="http://schemas.openxmlformats.org/drawingml/2006/main">
-              <a:graphicData uri="http://schemas.openxmlformats.org/drawingml/2006/picture">
-                <pic:pic xmlns:pic="http://schemas.openxmlformats.org/drawingml/2006/picture">
-                  <pic:nvPicPr>
-                    <pic:cNvPr id="46" name="Picture 46" descr="Text&#10;&#10;Description automatically generated"/>
-                    <pic:cNvPicPr/>
-                  </pic:nvPicPr>
-                  <pic:blipFill rotWithShape="1">
-                    <a:blip r:embed="rId54"/>
-                    <a:srcRect b="17165"/>
-                    <a:stretch/>
-                  </pic:blipFill>
-                  <pic:spPr bwMode="auto">
-                    <a:xfrm>
-                      <a:off x="0" y="0"/>
-                      <a:ext cx="4298822" cy="2449661"/>
-                    </a:xfrm>
-                    <a:prstGeom prst="rect">
-                      <a:avLst/>
-                    </a:prstGeom>
-                    <a:ln>
-                      <a:noFill/>
-                    </a:ln>
-                    <a:extLst>
-                      <a:ext uri="{53640926-AAD7-44D8-BBD7-CCE9431645EC}">
-                        <a14:shadowObscured xmlns:a14="http://schemas.microsoft.com/office/drawing/2010/main"/>
-                      </a:ext>
-                    </a:extLst>
-                  </pic:spPr>
-                </pic:pic>
-              </a:graphicData>
-            </a:graphic>
-          </wp:inline>
-        </w:drawing>
-      </w:r>
-    </w:p>
-    <w:p>
-      <w:pPr>
-        <w:pStyle w:val="Heading2"/>
-      </w:pPr>
-      <w:r>
-        <w:t>Headers interceptor</w:t>
-      </w:r>
-    </w:p>
-    <w:p>
-      <w:pPr>
-        <w:pStyle w:val="ListParagraph"/>
-        <w:numPr>
-          <w:ilvl w:val="0"/>
-          <w:numId w:val="2"/>
-        </w:numPr>
-      </w:pPr>
-      <w:r>
-        <w:t xml:space="preserve">Adds the </w:t>
-      </w:r>
-      <w:proofErr w:type="spellStart"/>
-      <w:r>
-        <w:t>api</w:t>
-      </w:r>
-      <w:proofErr w:type="spellEnd"/>
-      <w:r>
-        <w:t xml:space="preserve"> key and the host </w:t>
-      </w:r>
-      <w:proofErr w:type="spellStart"/>
-      <w:r>
-        <w:t>url</w:t>
-      </w:r>
-      <w:proofErr w:type="spellEnd"/>
-      <w:r>
-        <w:t xml:space="preserve"> as part of the headers for all https requests and sets the key within the params</w:t>
-      </w:r>
-    </w:p>
-    <w:p>
-      <w:pPr>
-        <w:pStyle w:val="ListParagraph"/>
-        <w:numPr>
-          <w:ilvl w:val="0"/>
-          <w:numId w:val="2"/>
-        </w:numPr>
-      </w:pPr>
-      <w:r>
-        <w:rPr>
-          <w:noProof/>
-        </w:rPr>
-        <w:drawing>
-          <wp:inline distT="0" distB="0" distL="0" distR="0" wp14:anchorId="630C3499" wp14:editId="0F1CDB7D">
-            <wp:extent cx="4905375" cy="3184825"/>
-            <wp:effectExtent l="0" t="0" r="0" b="0"/>
-            <wp:docPr id="47" name="Picture 47" descr="Text&#10;&#10;Description automatically generated"/>
-            <wp:cNvGraphicFramePr>
-              <a:graphicFrameLocks xmlns:a="http://schemas.openxmlformats.org/drawingml/2006/main" noChangeAspect="1"/>
-            </wp:cNvGraphicFramePr>
-            <a:graphic xmlns:a="http://schemas.openxmlformats.org/drawingml/2006/main">
-              <a:graphicData uri="http://schemas.openxmlformats.org/drawingml/2006/picture">
-                <pic:pic xmlns:pic="http://schemas.openxmlformats.org/drawingml/2006/picture">
-                  <pic:nvPicPr>
-                    <pic:cNvPr id="47" name="Picture 47" descr="Text&#10;&#10;Description automatically generated"/>
-                    <pic:cNvPicPr/>
-                  </pic:nvPicPr>
-                  <pic:blipFill>
-                    <a:blip r:embed="rId55"/>
-                    <a:stretch>
-                      <a:fillRect/>
-                    </a:stretch>
-                  </pic:blipFill>
-                  <pic:spPr>
-                    <a:xfrm>
-                      <a:off x="0" y="0"/>
-                      <a:ext cx="4908658" cy="3186956"/>
-                    </a:xfrm>
-                    <a:prstGeom prst="rect">
-                      <a:avLst/>
-                    </a:prstGeom>
-                  </pic:spPr>
-                </pic:pic>
-              </a:graphicData>
-            </a:graphic>
-          </wp:inline>
-        </w:drawing>
-      </w:r>
-    </w:p>
-    <w:p>
-      <w:pPr>
-        <w:pStyle w:val="ListParagraph"/>
-        <w:numPr>
-          <w:ilvl w:val="0"/>
-          <w:numId w:val="2"/>
-        </w:numPr>
-      </w:pPr>
-      <w:proofErr w:type="spellStart"/>
-      <w:r>
-        <w:lastRenderedPageBreak/>
-        <w:t>Environment.ts</w:t>
-      </w:r>
-      <w:proofErr w:type="spellEnd"/>
-      <w:r>
-        <w:t xml:space="preserve"> file</w:t>
-      </w:r>
-    </w:p>
-    <w:p>
-      <w:pPr>
-        <w:pStyle w:val="ListParagraph"/>
-        <w:numPr>
-          <w:ilvl w:val="0"/>
-          <w:numId w:val="2"/>
-        </w:numPr>
-      </w:pPr>
-      <w:r>
-        <w:rPr>
-          <w:noProof/>
-        </w:rPr>
-        <w:drawing>
-          <wp:inline distT="0" distB="0" distL="0" distR="0" wp14:anchorId="569969B9" wp14:editId="72C4A53C">
-            <wp:extent cx="5943600" cy="2286000"/>
-            <wp:effectExtent l="0" t="0" r="0" b="0"/>
-            <wp:docPr id="48" name="Picture 48" descr="Text&#10;&#10;Description automatically generated"/>
-            <wp:cNvGraphicFramePr>
-              <a:graphicFrameLocks xmlns:a="http://schemas.openxmlformats.org/drawingml/2006/main" noChangeAspect="1"/>
-            </wp:cNvGraphicFramePr>
-            <a:graphic xmlns:a="http://schemas.openxmlformats.org/drawingml/2006/main">
-              <a:graphicData uri="http://schemas.openxmlformats.org/drawingml/2006/picture">
-                <pic:pic xmlns:pic="http://schemas.openxmlformats.org/drawingml/2006/picture">
-                  <pic:nvPicPr>
-                    <pic:cNvPr id="48" name="Picture 48" descr="Text&#10;&#10;Description automatically generated"/>
-                    <pic:cNvPicPr/>
-                  </pic:nvPicPr>
-                  <pic:blipFill>
-                    <a:blip r:embed="rId56"/>
-                    <a:stretch>
-                      <a:fillRect/>
-                    </a:stretch>
-                  </pic:blipFill>
-                  <pic:spPr>
-                    <a:xfrm>
-                      <a:off x="0" y="0"/>
-                      <a:ext cx="5943600" cy="2286000"/>
-                    </a:xfrm>
-                    <a:prstGeom prst="rect">
-                      <a:avLst/>
-                    </a:prstGeom>
-                  </pic:spPr>
-                </pic:pic>
-              </a:graphicData>
-            </a:graphic>
-          </wp:inline>
-        </w:drawing>
-      </w:r>
-    </w:p>
-    <w:p>
-      <w:pPr>
-        <w:pStyle w:val="ListParagraph"/>
-        <w:numPr>
-          <w:ilvl w:val="1"/>
-          <w:numId w:val="2"/>
-        </w:numPr>
-      </w:pPr>
-      <w:r>
-        <w:t xml:space="preserve">The KEY was given from </w:t>
-      </w:r>
-      <w:hyperlink r:id="rId57" w:history="1">
-        <w:r>
-          <w:rPr>
-            <w:rStyle w:val="Hyperlink"/>
-          </w:rPr>
-          <w:t>https://rawg.io/@guitarcore/apikey</w:t>
-        </w:r>
-      </w:hyperlink>
-      <w:r>
-        <w:tab/>
-        <w:t>and this is added as a parameter to all http request</w:t>
-      </w:r>
-    </w:p>
-    <w:p>
-      <w:pPr>
-        <w:pStyle w:val="ListParagraph"/>
-        <w:numPr>
-          <w:ilvl w:val="1"/>
-          <w:numId w:val="2"/>
-        </w:numPr>
-      </w:pPr>
-      <w:r>
-        <w:t xml:space="preserve">The API_KEY was given from </w:t>
-      </w:r>
-      <w:hyperlink r:id="rId58" w:history="1">
-        <w:r>
-          <w:rPr>
-            <w:rStyle w:val="Hyperlink"/>
-          </w:rPr>
-          <w:t>https://rapidapi.com/accujazz/api/rawg-video-games-database/</w:t>
-        </w:r>
-      </w:hyperlink>
-      <w:r>
-        <w:t xml:space="preserve"> and this is added as a header to all http requests</w:t>
-      </w:r>
-    </w:p>
-    <w:p>
-      <w:pPr>
-        <w:pStyle w:val="ListParagraph"/>
-        <w:numPr>
-          <w:ilvl w:val="0"/>
-          <w:numId w:val="2"/>
-        </w:numPr>
-      </w:pPr>
-      <w:r>
-        <w:t xml:space="preserve">These interceptors have to be provided in the </w:t>
-      </w:r>
-      <w:proofErr w:type="spellStart"/>
-      <w:r>
-        <w:t>app.module.ts</w:t>
-      </w:r>
-      <w:proofErr w:type="spellEnd"/>
-    </w:p>
-    <w:p>
-      <w:pPr>
-        <w:pStyle w:val="ListParagraph"/>
-        <w:numPr>
-          <w:ilvl w:val="0"/>
-          <w:numId w:val="2"/>
-        </w:numPr>
-      </w:pPr>
-      <w:r>
-        <w:rPr>
-          <w:noProof/>
-        </w:rPr>
-        <w:drawing>
-          <wp:inline distT="0" distB="0" distL="0" distR="0" wp14:anchorId="0A02FD57" wp14:editId="2FBD9BBE">
-            <wp:extent cx="3658111" cy="2524477"/>
-            <wp:effectExtent l="0" t="0" r="0" b="0"/>
-            <wp:docPr id="49" name="Picture 49" descr="Text&#10;&#10;Description automatically generated"/>
-            <wp:cNvGraphicFramePr>
-              <a:graphicFrameLocks xmlns:a="http://schemas.openxmlformats.org/drawingml/2006/main" noChangeAspect="1"/>
-            </wp:cNvGraphicFramePr>
-            <a:graphic xmlns:a="http://schemas.openxmlformats.org/drawingml/2006/main">
-              <a:graphicData uri="http://schemas.openxmlformats.org/drawingml/2006/picture">
-                <pic:pic xmlns:pic="http://schemas.openxmlformats.org/drawingml/2006/picture">
-                  <pic:nvPicPr>
-                    <pic:cNvPr id="49" name="Picture 49" descr="Text&#10;&#10;Description automatically generated"/>
-                    <pic:cNvPicPr/>
-                  </pic:nvPicPr>
-                  <pic:blipFill>
-                    <a:blip r:embed="rId59"/>
-                    <a:stretch>
-                      <a:fillRect/>
-                    </a:stretch>
-                  </pic:blipFill>
-                  <pic:spPr>
-                    <a:xfrm>
-                      <a:off x="0" y="0"/>
-                      <a:ext cx="3658111" cy="2524477"/>
-                    </a:xfrm>
-                    <a:prstGeom prst="rect">
-                      <a:avLst/>
-                    </a:prstGeom>
-                  </pic:spPr>
-                </pic:pic>
-              </a:graphicData>
-            </a:graphic>
-          </wp:inline>
-        </w:drawing>
-      </w:r>
-    </w:p>
-    <w:p>
-      <w:pPr>
-        <w:pStyle w:val="Heading1"/>
-      </w:pPr>
-      <w:r>
-        <w:t>Implementing the home component to display list of all games</w:t>
-      </w:r>
-    </w:p>
-    <w:p>
-      <w:pPr>
-        <w:pStyle w:val="ListParagraph"/>
-        <w:numPr>
-          <w:ilvl w:val="0"/>
-          <w:numId w:val="2"/>
-        </w:numPr>
-      </w:pPr>
-      <w:hyperlink r:id="rId60" w:history="1">
-        <w:r>
-          <w:rPr>
-            <w:rStyle w:val="Hyperlink"/>
-          </w:rPr>
-          <w:t>Home.component.ts</w:t>
-        </w:r>
-      </w:hyperlink>
-    </w:p>
-    <w:p>
-      <w:pPr>
-        <w:pStyle w:val="ListParagraph"/>
-        <w:numPr>
-          <w:ilvl w:val="0"/>
-          <w:numId w:val="2"/>
-        </w:numPr>
-      </w:pPr>
-      <w:r>
-        <w:rPr>
-          <w:noProof/>
-        </w:rPr>
-        <w:lastRenderedPageBreak/>
-        <w:drawing>
-          <wp:inline distT="0" distB="0" distL="0" distR="0" wp14:anchorId="0F586F42" wp14:editId="4EB0FC5C">
-            <wp:extent cx="5782482" cy="3962953"/>
-            <wp:effectExtent l="0" t="0" r="8890" b="0"/>
-            <wp:docPr id="50" name="Picture 50" descr="Text&#10;&#10;Description automatically generated"/>
-            <wp:cNvGraphicFramePr>
-              <a:graphicFrameLocks xmlns:a="http://schemas.openxmlformats.org/drawingml/2006/main" noChangeAspect="1"/>
-            </wp:cNvGraphicFramePr>
-            <a:graphic xmlns:a="http://schemas.openxmlformats.org/drawingml/2006/main">
-              <a:graphicData uri="http://schemas.openxmlformats.org/drawingml/2006/picture">
-                <pic:pic xmlns:pic="http://schemas.openxmlformats.org/drawingml/2006/picture">
-                  <pic:nvPicPr>
-                    <pic:cNvPr id="50" name="Picture 50" descr="Text&#10;&#10;Description automatically generated"/>
-                    <pic:cNvPicPr/>
-                  </pic:nvPicPr>
-                  <pic:blipFill>
-                    <a:blip r:embed="rId61"/>
-                    <a:stretch>
-                      <a:fillRect/>
-                    </a:stretch>
-                  </pic:blipFill>
-                  <pic:spPr>
-                    <a:xfrm>
-                      <a:off x="0" y="0"/>
-                      <a:ext cx="5782482" cy="3962953"/>
-                    </a:xfrm>
-                    <a:prstGeom prst="rect">
-                      <a:avLst/>
-                    </a:prstGeom>
-                  </pic:spPr>
-                </pic:pic>
-              </a:graphicData>
-            </a:graphic>
-          </wp:inline>
-        </w:drawing>
-      </w:r>
-    </w:p>
-    <w:p>
-      <w:pPr>
-        <w:pStyle w:val="ListParagraph"/>
-        <w:numPr>
-          <w:ilvl w:val="0"/>
-          <w:numId w:val="2"/>
-        </w:numPr>
-      </w:pPr>
-      <w:r>
-        <w:rPr>
-          <w:noProof/>
-        </w:rPr>
-        <w:drawing>
-          <wp:inline distT="0" distB="0" distL="0" distR="0" wp14:anchorId="1278F2AD" wp14:editId="45029291">
-            <wp:extent cx="4010585" cy="1609950"/>
-            <wp:effectExtent l="0" t="0" r="0" b="9525"/>
-            <wp:docPr id="51" name="Picture 51" descr="Text&#10;&#10;Description automatically generated"/>
-            <wp:cNvGraphicFramePr>
-              <a:graphicFrameLocks xmlns:a="http://schemas.openxmlformats.org/drawingml/2006/main" noChangeAspect="1"/>
-            </wp:cNvGraphicFramePr>
-            <a:graphic xmlns:a="http://schemas.openxmlformats.org/drawingml/2006/main">
-              <a:graphicData uri="http://schemas.openxmlformats.org/drawingml/2006/picture">
-                <pic:pic xmlns:pic="http://schemas.openxmlformats.org/drawingml/2006/picture">
-                  <pic:nvPicPr>
-                    <pic:cNvPr id="51" name="Picture 51" descr="Text&#10;&#10;Description automatically generated"/>
-                    <pic:cNvPicPr/>
-                  </pic:nvPicPr>
-                  <pic:blipFill>
-                    <a:blip r:embed="rId62"/>
-                    <a:stretch>
-                      <a:fillRect/>
-                    </a:stretch>
-                  </pic:blipFill>
-                  <pic:spPr>
-                    <a:xfrm>
-                      <a:off x="0" y="0"/>
-                      <a:ext cx="4010585" cy="1609950"/>
-                    </a:xfrm>
-                    <a:prstGeom prst="rect">
-                      <a:avLst/>
-                    </a:prstGeom>
-                  </pic:spPr>
-                </pic:pic>
-              </a:graphicData>
-            </a:graphic>
-          </wp:inline>
-        </w:drawing>
-      </w:r>
-    </w:p>
-    <w:p>
-      <w:pPr>
-        <w:pStyle w:val="ListParagraph"/>
-        <w:numPr>
-          <w:ilvl w:val="1"/>
-          <w:numId w:val="2"/>
-        </w:numPr>
-      </w:pPr>
-      <w:proofErr w:type="spellStart"/>
-      <w:r>
-        <w:t>searchGames</w:t>
-      </w:r>
-      <w:proofErr w:type="spellEnd"/>
-      <w:r>
-        <w:t>() function</w:t>
-      </w:r>
-    </w:p>
-    <w:p>
-      <w:pPr>
-        <w:pStyle w:val="ListParagraph"/>
-        <w:numPr>
-          <w:ilvl w:val="1"/>
-          <w:numId w:val="2"/>
-        </w:numPr>
-      </w:pPr>
-      <w:r>
-        <w:t xml:space="preserve">See “Creating Http service” section or </w:t>
-      </w:r>
-      <w:proofErr w:type="spellStart"/>
-      <w:r>
-        <w:t>http.service.ts</w:t>
-      </w:r>
-      <w:proofErr w:type="spellEnd"/>
-      <w:r>
-        <w:t xml:space="preserve"> under the services folder to see the </w:t>
-      </w:r>
-      <w:proofErr w:type="spellStart"/>
-      <w:r>
-        <w:t>getGameList</w:t>
-      </w:r>
-      <w:proofErr w:type="spellEnd"/>
-      <w:r>
-        <w:t>(sort, search) method</w:t>
-      </w:r>
-    </w:p>
-    <w:p>
-      <w:pPr>
-        <w:pStyle w:val="Heading2"/>
-      </w:pPr>
-      <w:r>
-        <w:lastRenderedPageBreak/>
-        <w:t xml:space="preserve">Example of the </w:t>
-      </w:r>
-      <w:r>
-        <w:t>results from API</w:t>
-      </w:r>
-    </w:p>
-    <w:p>
-      <w:pPr>
-        <w:pStyle w:val="ListParagraph"/>
-        <w:numPr>
-          <w:ilvl w:val="0"/>
-          <w:numId w:val="2"/>
-        </w:numPr>
-      </w:pPr>
-      <w:r>
-        <w:rPr>
-          <w:noProof/>
-        </w:rPr>
-        <w:drawing>
-          <wp:inline distT="0" distB="0" distL="0" distR="0" wp14:anchorId="70938B3C" wp14:editId="5B4822B0">
-            <wp:extent cx="5162551" cy="2171700"/>
-            <wp:effectExtent l="19050" t="19050" r="19050" b="19050"/>
-            <wp:docPr id="52" name="Picture 52" descr="Text&#10;&#10;Description automatically generated"/>
-            <wp:cNvGraphicFramePr>
-              <a:graphicFrameLocks xmlns:a="http://schemas.openxmlformats.org/drawingml/2006/main" noChangeAspect="1"/>
-            </wp:cNvGraphicFramePr>
-            <a:graphic xmlns:a="http://schemas.openxmlformats.org/drawingml/2006/main">
-              <a:graphicData uri="http://schemas.openxmlformats.org/drawingml/2006/picture">
-                <pic:pic xmlns:pic="http://schemas.openxmlformats.org/drawingml/2006/picture">
-                  <pic:nvPicPr>
-                    <pic:cNvPr id="52" name="Picture 52" descr="Text&#10;&#10;Description automatically generated"/>
-                    <pic:cNvPicPr/>
-                  </pic:nvPicPr>
-                  <pic:blipFill rotWithShape="1">
-                    <a:blip r:embed="rId63"/>
-                    <a:srcRect b="24253"/>
-                    <a:stretch/>
-                  </pic:blipFill>
-                  <pic:spPr bwMode="auto">
-                    <a:xfrm>
-                      <a:off x="0" y="0"/>
-                      <a:ext cx="5163271" cy="2172003"/>
-                    </a:xfrm>
-                    <a:prstGeom prst="rect">
-                      <a:avLst/>
-                    </a:prstGeom>
-                    <a:ln w="9525" cap="flat" cmpd="sng" algn="ctr">
-                      <a:solidFill>
-                        <a:sysClr val="windowText" lastClr="000000"/>
-                      </a:solidFill>
-                      <a:prstDash val="solid"/>
-                      <a:round/>
-                      <a:headEnd type="none" w="med" len="med"/>
-                      <a:tailEnd type="none" w="med" len="med"/>
-                      <a:extLst>
-                        <a:ext uri="{C807C97D-BFC1-408E-A445-0C87EB9F89A2}">
-                          <ask:lineSketchStyleProps xmlns:ask="http://schemas.microsoft.com/office/drawing/2018/sketchyshapes" sd="0">
-                            <a:custGeom>
-                              <a:avLst/>
-                              <a:gdLst/>
-                              <a:ahLst/>
-                              <a:cxnLst/>
-                              <a:rect l="0" t="0" r="0" b="0"/>
-                              <a:pathLst/>
-                            </a:custGeom>
-                            <ask:type/>
-                          </ask:lineSketchStyleProps>
-                        </a:ext>
-                      </a:extLst>
-                    </a:ln>
-                    <a:extLst>
-                      <a:ext uri="{53640926-AAD7-44D8-BBD7-CCE9431645EC}">
-                        <a14:shadowObscured xmlns:a14="http://schemas.microsoft.com/office/drawing/2010/main"/>
-                      </a:ext>
-                    </a:extLst>
-                  </pic:spPr>
-                </pic:pic>
-              </a:graphicData>
-            </a:graphic>
-          </wp:inline>
-        </w:drawing>
-      </w:r>
-    </w:p>
-    <w:p>
-      <w:pPr>
-        <w:pStyle w:val="ListParagraph"/>
-        <w:numPr>
-          <w:ilvl w:val="0"/>
-          <w:numId w:val="2"/>
-        </w:numPr>
-      </w:pPr>
-      <w:r>
-        <w:rPr>
-          <w:noProof/>
-        </w:rPr>
-        <w:drawing>
-          <wp:inline distT="0" distB="0" distL="0" distR="0" wp14:anchorId="0814E2E1" wp14:editId="70A87ABC">
-            <wp:extent cx="4610100" cy="4671804"/>
-            <wp:effectExtent l="19050" t="19050" r="19050" b="14605"/>
-            <wp:docPr id="54" name="Picture 54" descr="Text&#10;&#10;Description automatically generated"/>
-            <wp:cNvGraphicFramePr>
-              <a:graphicFrameLocks xmlns:a="http://schemas.openxmlformats.org/drawingml/2006/main" noChangeAspect="1"/>
-            </wp:cNvGraphicFramePr>
-            <a:graphic xmlns:a="http://schemas.openxmlformats.org/drawingml/2006/main">
-              <a:graphicData uri="http://schemas.openxmlformats.org/drawingml/2006/picture">
-                <pic:pic xmlns:pic="http://schemas.openxmlformats.org/drawingml/2006/picture">
-                  <pic:nvPicPr>
-                    <pic:cNvPr id="54" name="Picture 54" descr="Text&#10;&#10;Description automatically generated"/>
-                    <pic:cNvPicPr/>
-                  </pic:nvPicPr>
-                  <pic:blipFill>
-                    <a:blip r:embed="rId64"/>
-                    <a:stretch>
-                      <a:fillRect/>
-                    </a:stretch>
-                  </pic:blipFill>
-                  <pic:spPr>
-                    <a:xfrm>
-                      <a:off x="0" y="0"/>
-                      <a:ext cx="4611218" cy="4672937"/>
-                    </a:xfrm>
-                    <a:prstGeom prst="rect">
-                      <a:avLst/>
-                    </a:prstGeom>
-                    <a:ln>
-                      <a:solidFill>
-                        <a:schemeClr val="tx1"/>
-                      </a:solidFill>
-                    </a:ln>
-                  </pic:spPr>
-                </pic:pic>
-              </a:graphicData>
-            </a:graphic>
-          </wp:inline>
-        </w:drawing>
-      </w:r>
-    </w:p>
-    <w:p>
-      <w:pPr>
-        <w:pStyle w:val="ListParagraph"/>
-        <w:numPr>
-          <w:ilvl w:val="0"/>
-          <w:numId w:val="2"/>
-        </w:numPr>
-      </w:pPr>
-      <w:r>
-        <w:rPr>
-          <w:noProof/>
-        </w:rPr>
-        <w:drawing>
-          <wp:inline distT="0" distB="0" distL="0" distR="0" wp14:anchorId="0D871FAD" wp14:editId="6EC77D6E">
-            <wp:extent cx="3534268" cy="819264"/>
-            <wp:effectExtent l="19050" t="19050" r="28575" b="19050"/>
-            <wp:docPr id="55" name="Picture 55" descr="Text&#10;&#10;Description automatically generated"/>
-            <wp:cNvGraphicFramePr>
-              <a:graphicFrameLocks xmlns:a="http://schemas.openxmlformats.org/drawingml/2006/main" noChangeAspect="1"/>
-            </wp:cNvGraphicFramePr>
-            <a:graphic xmlns:a="http://schemas.openxmlformats.org/drawingml/2006/main">
-              <a:graphicData uri="http://schemas.openxmlformats.org/drawingml/2006/picture">
-                <pic:pic xmlns:pic="http://schemas.openxmlformats.org/drawingml/2006/picture">
-                  <pic:nvPicPr>
-                    <pic:cNvPr id="55" name="Picture 55" descr="Text&#10;&#10;Description automatically generated"/>
-                    <pic:cNvPicPr/>
-                  </pic:nvPicPr>
-                  <pic:blipFill>
-                    <a:blip r:embed="rId65"/>
-                    <a:stretch>
-                      <a:fillRect/>
-                    </a:stretch>
-                  </pic:blipFill>
-                  <pic:spPr>
-                    <a:xfrm>
-                      <a:off x="0" y="0"/>
-                      <a:ext cx="3534268" cy="819264"/>
-                    </a:xfrm>
-                    <a:prstGeom prst="rect">
-                      <a:avLst/>
-                    </a:prstGeom>
-                    <a:ln>
-                      <a:solidFill>
-                        <a:schemeClr val="tx1"/>
-                      </a:solidFill>
-                    </a:ln>
-                  </pic:spPr>
-                </pic:pic>
-              </a:graphicData>
-            </a:graphic>
-          </wp:inline>
-        </w:drawing>
-      </w:r>
-    </w:p>
-    <w:p>
-      <w:pPr>
-        <w:pStyle w:val="ListParagraph"/>
-        <w:numPr>
-          <w:ilvl w:val="0"/>
-          <w:numId w:val="2"/>
-        </w:numPr>
-      </w:pPr>
-      <w:r>
-        <w:t>Current Website layout</w:t>
-      </w:r>
-    </w:p>
-    <w:p>
-      <w:pPr>
-        <w:pStyle w:val="ListParagraph"/>
-        <w:numPr>
-          <w:ilvl w:val="0"/>
-          <w:numId w:val="2"/>
-        </w:numPr>
-      </w:pPr>
-      <w:r>
-        <w:rPr>
-          <w:noProof/>
-        </w:rPr>
-        <w:lastRenderedPageBreak/>
-        <w:drawing>
-          <wp:inline distT="0" distB="0" distL="0" distR="0" wp14:anchorId="2C560DBB" wp14:editId="0E86C220">
-            <wp:extent cx="5943600" cy="2953385"/>
-            <wp:effectExtent l="0" t="0" r="0" b="0"/>
-            <wp:docPr id="53" name="Picture 53" descr="A screen shot of a video game&#10;&#10;Description automatically generated with medium confidence"/>
-            <wp:cNvGraphicFramePr>
-              <a:graphicFrameLocks xmlns:a="http://schemas.openxmlformats.org/drawingml/2006/main" noChangeAspect="1"/>
-            </wp:cNvGraphicFramePr>
-            <a:graphic xmlns:a="http://schemas.openxmlformats.org/drawingml/2006/main">
-              <a:graphicData uri="http://schemas.openxmlformats.org/drawingml/2006/picture">
-                <pic:pic xmlns:pic="http://schemas.openxmlformats.org/drawingml/2006/picture">
-                  <pic:nvPicPr>
-                    <pic:cNvPr id="53" name="Picture 53" descr="A screen shot of a video game&#10;&#10;Description automatically generated with medium confidence"/>
-                    <pic:cNvPicPr/>
-                  </pic:nvPicPr>
-                  <pic:blipFill>
-                    <a:blip r:embed="rId66"/>
-                    <a:stretch>
-                      <a:fillRect/>
-                    </a:stretch>
-                  </pic:blipFill>
-                  <pic:spPr>
-                    <a:xfrm>
-                      <a:off x="0" y="0"/>
-                      <a:ext cx="5943600" cy="2953385"/>
-                    </a:xfrm>
-                    <a:prstGeom prst="rect">
-                      <a:avLst/>
-                    </a:prstGeom>
-                  </pic:spPr>
-                </pic:pic>
-              </a:graphicData>
-            </a:graphic>
-          </wp:inline>
-        </w:drawing>
-      </w:r>
-    </w:p>
-    <w:p>
-      <w:pPr>
-        <w:pStyle w:val="Heading1"/>
-      </w:pPr>
-      <w:r>
-        <w:t>Implementing Sort</w:t>
-      </w:r>
-    </w:p>
-    <w:p>
-      <w:pPr>
-        <w:pStyle w:val="ListParagraph"/>
-        <w:numPr>
-          <w:ilvl w:val="0"/>
-          <w:numId w:val="2"/>
-        </w:numPr>
-      </w:pPr>
-      <w:r>
-        <w:t>Already included in the “</w:t>
-      </w:r>
-      <w:proofErr w:type="spellStart"/>
-      <w:r>
-        <w:t>getGameList</w:t>
-      </w:r>
-      <w:proofErr w:type="spellEnd"/>
-      <w:r>
-        <w:t xml:space="preserve">() method included inside </w:t>
-      </w:r>
-      <w:proofErr w:type="spellStart"/>
-      <w:r>
-        <w:t>http.service.ts</w:t>
-      </w:r>
-      <w:proofErr w:type="spellEnd"/>
-    </w:p>
-    <w:p>
-      <w:pPr>
-        <w:pStyle w:val="ListParagraph"/>
-        <w:numPr>
-          <w:ilvl w:val="0"/>
-          <w:numId w:val="2"/>
-        </w:numPr>
-      </w:pPr>
-      <w:r>
-        <w:rPr>
-          <w:noProof/>
-        </w:rPr>
-        <w:drawing>
-          <wp:inline distT="0" distB="0" distL="0" distR="0" wp14:anchorId="7AD8D0F3" wp14:editId="1AF0D297">
-            <wp:extent cx="5943600" cy="3615690"/>
-            <wp:effectExtent l="0" t="0" r="0" b="3810"/>
-            <wp:docPr id="56" name="Picture 56" descr="Text&#10;&#10;Description automatically generated"/>
-            <wp:cNvGraphicFramePr>
-              <a:graphicFrameLocks xmlns:a="http://schemas.openxmlformats.org/drawingml/2006/main" noChangeAspect="1"/>
-            </wp:cNvGraphicFramePr>
-            <a:graphic xmlns:a="http://schemas.openxmlformats.org/drawingml/2006/main">
-              <a:graphicData uri="http://schemas.openxmlformats.org/drawingml/2006/picture">
-                <pic:pic xmlns:pic="http://schemas.openxmlformats.org/drawingml/2006/picture">
-                  <pic:nvPicPr>
-                    <pic:cNvPr id="56" name="Picture 56" descr="Text&#10;&#10;Description automatically generated"/>
-                    <pic:cNvPicPr/>
-                  </pic:nvPicPr>
-                  <pic:blipFill>
-                    <a:blip r:embed="rId67"/>
-                    <a:stretch>
-                      <a:fillRect/>
-                    </a:stretch>
-                  </pic:blipFill>
-                  <pic:spPr>
-                    <a:xfrm>
-                      <a:off x="0" y="0"/>
-                      <a:ext cx="5943600" cy="3615690"/>
-                    </a:xfrm>
-                    <a:prstGeom prst="rect">
-                      <a:avLst/>
-                    </a:prstGeom>
-                  </pic:spPr>
-                </pic:pic>
-              </a:graphicData>
-            </a:graphic>
-          </wp:inline>
-        </w:drawing>
-      </w:r>
-    </w:p>
-    <w:p>
-      <w:pPr>
-        <w:pStyle w:val="ListParagraph"/>
-        <w:numPr>
-          <w:ilvl w:val="0"/>
-          <w:numId w:val="2"/>
-        </w:numPr>
-      </w:pPr>
-      <w:r>
-        <w:rPr>
-          <w:noProof/>
-        </w:rPr>
-        <w:lastRenderedPageBreak/>
-        <w:drawing>
-          <wp:inline distT="0" distB="0" distL="0" distR="0" wp14:anchorId="4A4EE21C" wp14:editId="4F4517EC">
-            <wp:extent cx="5086350" cy="4248150"/>
-            <wp:effectExtent l="0" t="0" r="0" b="0"/>
-            <wp:docPr id="57" name="Picture 57" descr="Text&#10;&#10;Description automatically generated"/>
-            <wp:cNvGraphicFramePr>
-              <a:graphicFrameLocks xmlns:a="http://schemas.openxmlformats.org/drawingml/2006/main" noChangeAspect="1"/>
-            </wp:cNvGraphicFramePr>
-            <a:graphic xmlns:a="http://schemas.openxmlformats.org/drawingml/2006/main">
-              <a:graphicData uri="http://schemas.openxmlformats.org/drawingml/2006/picture">
-                <pic:pic xmlns:pic="http://schemas.openxmlformats.org/drawingml/2006/picture">
-                  <pic:nvPicPr>
-                    <pic:cNvPr id="57" name="Picture 57" descr="Text&#10;&#10;Description automatically generated"/>
-                    <pic:cNvPicPr/>
-                  </pic:nvPicPr>
-                  <pic:blipFill>
-                    <a:blip r:embed="rId68"/>
-                    <a:stretch>
-                      <a:fillRect/>
-                    </a:stretch>
-                  </pic:blipFill>
-                  <pic:spPr>
-                    <a:xfrm>
-                      <a:off x="0" y="0"/>
-                      <a:ext cx="5086350" cy="4248150"/>
-                    </a:xfrm>
-                    <a:prstGeom prst="rect">
-                      <a:avLst/>
-                    </a:prstGeom>
-                  </pic:spPr>
-                </pic:pic>
-              </a:graphicData>
-            </a:graphic>
-          </wp:inline>
-        </w:drawing>
-      </w:r>
-    </w:p>
-    <w:p>
-      <w:pPr>
-        <w:pStyle w:val="ListParagraph"/>
-        <w:numPr>
-          <w:ilvl w:val="1"/>
-          <w:numId w:val="2"/>
-        </w:numPr>
-      </w:pPr>
-      <w:r>
-        <w:t xml:space="preserve">The search string variable can be null as defined in the function signature for </w:t>
-      </w:r>
-      <w:proofErr w:type="spellStart"/>
-      <w:r>
-        <w:t>searchGames</w:t>
-      </w:r>
-      <w:proofErr w:type="spellEnd"/>
-      <w:r>
-        <w:t xml:space="preserve">() and </w:t>
-      </w:r>
-      <w:proofErr w:type="spellStart"/>
-      <w:r>
-        <w:t>getGamesList</w:t>
-      </w:r>
-      <w:proofErr w:type="spellEnd"/>
-      <w:r>
-        <w:t>()</w:t>
-      </w:r>
-    </w:p>
-    <w:p>
-      <w:pPr>
-        <w:pStyle w:val="ListParagraph"/>
-        <w:numPr>
-          <w:ilvl w:val="0"/>
-          <w:numId w:val="2"/>
-        </w:numPr>
-      </w:pPr>
-      <w:r>
-        <w:rPr>
-          <w:noProof/>
-        </w:rPr>
-        <w:drawing>
-          <wp:inline distT="0" distB="0" distL="0" distR="0" wp14:anchorId="2ECAB57A" wp14:editId="31A0E14A">
-            <wp:extent cx="5638800" cy="1781175"/>
-            <wp:effectExtent l="0" t="0" r="0" b="9525"/>
-            <wp:docPr id="58" name="Picture 58" descr="Text&#10;&#10;Description automatically generated"/>
-            <wp:cNvGraphicFramePr>
-              <a:graphicFrameLocks xmlns:a="http://schemas.openxmlformats.org/drawingml/2006/main" noChangeAspect="1"/>
-            </wp:cNvGraphicFramePr>
-            <a:graphic xmlns:a="http://schemas.openxmlformats.org/drawingml/2006/main">
-              <a:graphicData uri="http://schemas.openxmlformats.org/drawingml/2006/picture">
-                <pic:pic xmlns:pic="http://schemas.openxmlformats.org/drawingml/2006/picture">
-                  <pic:nvPicPr>
-                    <pic:cNvPr id="58" name="Picture 58" descr="Text&#10;&#10;Description automatically generated"/>
-                    <pic:cNvPicPr/>
-                  </pic:nvPicPr>
-                  <pic:blipFill>
-                    <a:blip r:embed="rId69"/>
-                    <a:stretch>
-                      <a:fillRect/>
-                    </a:stretch>
-                  </pic:blipFill>
-                  <pic:spPr>
-                    <a:xfrm>
-                      <a:off x="0" y="0"/>
-                      <a:ext cx="5638800" cy="1781175"/>
-                    </a:xfrm>
-                    <a:prstGeom prst="rect">
-                      <a:avLst/>
-                    </a:prstGeom>
-                  </pic:spPr>
-                </pic:pic>
-              </a:graphicData>
-            </a:graphic>
-          </wp:inline>
-        </w:drawing>
-      </w:r>
-    </w:p>
-    <w:p>
-      <w:pPr>
-        <w:pStyle w:val="ListParagraph"/>
-        <w:numPr>
-          <w:ilvl w:val="1"/>
-          <w:numId w:val="2"/>
-        </w:numPr>
-      </w:pPr>
-      <w:r>
-        <w:t xml:space="preserve">Inside the </w:t>
-      </w:r>
-      <w:hyperlink r:id="rId70" w:history="1">
-        <w:r>
-          <w:rPr>
-            <w:rStyle w:val="Hyperlink"/>
-          </w:rPr>
-          <w:t>home.component.html</w:t>
-        </w:r>
-      </w:hyperlink>
-      <w:r>
-        <w:t xml:space="preserve">, </w:t>
-      </w:r>
-      <w:proofErr w:type="spellStart"/>
-      <w:r>
-        <w:t>ngModel</w:t>
-      </w:r>
-      <w:proofErr w:type="spellEnd"/>
-      <w:r>
-        <w:t xml:space="preserve"> is used to connect the sort menu html component to the “sort” variable defined inside the exported </w:t>
-      </w:r>
-      <w:proofErr w:type="spellStart"/>
-      <w:r>
-        <w:t>HomeComponent</w:t>
-      </w:r>
-      <w:proofErr w:type="spellEnd"/>
-      <w:r>
-        <w:t xml:space="preserve"> class defined in </w:t>
-      </w:r>
-      <w:hyperlink r:id="rId71" w:history="1">
-        <w:r>
-          <w:rPr>
-            <w:rStyle w:val="Hyperlink"/>
-          </w:rPr>
-          <w:t>home.component.ts</w:t>
-        </w:r>
-      </w:hyperlink>
-    </w:p>
-    <w:p>
-      <w:pPr>
-        <w:pStyle w:val="ListParagraph"/>
-        <w:numPr>
-          <w:ilvl w:val="1"/>
-          <w:numId w:val="2"/>
-        </w:numPr>
-      </w:pPr>
-      <w:proofErr w:type="spellStart"/>
-      <w:r>
-        <w:t>selectionChange</w:t>
-      </w:r>
-      <w:proofErr w:type="spellEnd"/>
-      <w:r>
-        <w:t xml:space="preserve"> means that whenever a new option from the dropdown menu is selected, the function </w:t>
-      </w:r>
-      <w:proofErr w:type="spellStart"/>
-      <w:r>
-        <w:t>searchGames</w:t>
-      </w:r>
-      <w:proofErr w:type="spellEnd"/>
-      <w:r>
-        <w:t>() is called with the updated sort parameter</w:t>
-      </w:r>
-    </w:p>
-    <w:p>
-      <w:pPr>
-        <w:pStyle w:val="Heading2"/>
-      </w:pPr>
-      <w:r>
-        <w:lastRenderedPageBreak/>
-        <w:t xml:space="preserve">Creating subscription for </w:t>
-      </w:r>
-      <w:proofErr w:type="spellStart"/>
-      <w:r>
-        <w:t>routeSub</w:t>
-      </w:r>
-      <w:proofErr w:type="spellEnd"/>
-      <w:r>
-        <w:t xml:space="preserve"> and </w:t>
-      </w:r>
-      <w:proofErr w:type="spellStart"/>
-      <w:r>
-        <w:t>gameSub</w:t>
-      </w:r>
-      <w:proofErr w:type="spellEnd"/>
-    </w:p>
-    <w:p>
-      <w:pPr>
-        <w:pStyle w:val="ListParagraph"/>
-        <w:numPr>
-          <w:ilvl w:val="0"/>
-          <w:numId w:val="2"/>
-        </w:numPr>
-      </w:pPr>
-      <w:r>
-        <w:drawing>
-          <wp:inline distT="0" distB="0" distL="0" distR="0" wp14:anchorId="3BCEC8A7" wp14:editId="06F478C7">
-            <wp:extent cx="4686954" cy="1333686"/>
-            <wp:effectExtent l="0" t="0" r="0" b="0"/>
-            <wp:docPr id="61" name="Picture 61" descr="Text&#10;&#10;Description automatically generated"/>
-            <wp:cNvGraphicFramePr>
-              <a:graphicFrameLocks xmlns:a="http://schemas.openxmlformats.org/drawingml/2006/main" noChangeAspect="1"/>
-            </wp:cNvGraphicFramePr>
-            <a:graphic xmlns:a="http://schemas.openxmlformats.org/drawingml/2006/main">
-              <a:graphicData uri="http://schemas.openxmlformats.org/drawingml/2006/picture">
-                <pic:pic xmlns:pic="http://schemas.openxmlformats.org/drawingml/2006/picture">
-                  <pic:nvPicPr>
-                    <pic:cNvPr id="61" name="Picture 61" descr="Text&#10;&#10;Description automatically generated"/>
-                    <pic:cNvPicPr/>
-                  </pic:nvPicPr>
-                  <pic:blipFill>
-                    <a:blip r:embed="rId72"/>
-                    <a:stretch>
-                      <a:fillRect/>
-                    </a:stretch>
-                  </pic:blipFill>
-                  <pic:spPr>
-                    <a:xfrm>
-                      <a:off x="0" y="0"/>
-                      <a:ext cx="4686954" cy="1333686"/>
-                    </a:xfrm>
-                    <a:prstGeom prst="rect">
-                      <a:avLst/>
-                    </a:prstGeom>
-                  </pic:spPr>
-                </pic:pic>
-              </a:graphicData>
-            </a:graphic>
-          </wp:inline>
-        </w:drawing>
-      </w:r>
-    </w:p>
-    <w:p>
-      <w:pPr>
-        <w:pStyle w:val="ListParagraph"/>
-        <w:numPr>
-          <w:ilvl w:val="0"/>
-          <w:numId w:val="2"/>
-        </w:numPr>
-      </w:pPr>
-      <w:r>
-        <w:rPr>
-          <w:noProof/>
-        </w:rPr>
-        <w:drawing>
-          <wp:inline distT="0" distB="0" distL="0" distR="0" wp14:anchorId="3824F064" wp14:editId="71CE0C96">
-            <wp:extent cx="5392855" cy="3077845"/>
-            <wp:effectExtent l="0" t="0" r="0" b="8255"/>
-            <wp:docPr id="62" name="Picture 62" descr="A screenshot of a computer&#10;&#10;Description automatically generated with medium confidence"/>
-            <wp:cNvGraphicFramePr>
-              <a:graphicFrameLocks xmlns:a="http://schemas.openxmlformats.org/drawingml/2006/main" noChangeAspect="1"/>
-            </wp:cNvGraphicFramePr>
-            <a:graphic xmlns:a="http://schemas.openxmlformats.org/drawingml/2006/main">
-              <a:graphicData uri="http://schemas.openxmlformats.org/drawingml/2006/picture">
-                <pic:pic xmlns:pic="http://schemas.openxmlformats.org/drawingml/2006/picture">
-                  <pic:nvPicPr>
-                    <pic:cNvPr id="62" name="Picture 62" descr="A screenshot of a computer&#10;&#10;Description automatically generated with medium confidence"/>
-                    <pic:cNvPicPr/>
-                  </pic:nvPicPr>
-                  <pic:blipFill>
-                    <a:blip r:embed="rId73"/>
-                    <a:stretch>
-                      <a:fillRect/>
-                    </a:stretch>
-                  </pic:blipFill>
-                  <pic:spPr>
-                    <a:xfrm>
-                      <a:off x="0" y="0"/>
-                      <a:ext cx="5394693" cy="3078894"/>
-                    </a:xfrm>
-                    <a:prstGeom prst="rect">
-                      <a:avLst/>
-                    </a:prstGeom>
-                  </pic:spPr>
-                </pic:pic>
-              </a:graphicData>
-            </a:graphic>
-          </wp:inline>
-        </w:drawing>
-      </w:r>
-    </w:p>
-    <w:p>
-      <w:pPr>
-        <w:pStyle w:val="ListParagraph"/>
-        <w:numPr>
-          <w:ilvl w:val="1"/>
-          <w:numId w:val="2"/>
-        </w:numPr>
-      </w:pPr>
-      <w:r>
-        <w:t xml:space="preserve">The </w:t>
-      </w:r>
-      <w:proofErr w:type="spellStart"/>
-      <w:r>
-        <w:t>activatedroute</w:t>
-      </w:r>
-      <w:proofErr w:type="spellEnd"/>
-      <w:r>
-        <w:t xml:space="preserve"> is assigned to the </w:t>
-      </w:r>
-      <w:proofErr w:type="spellStart"/>
-      <w:r>
-        <w:t>routeSub</w:t>
-      </w:r>
-      <w:proofErr w:type="spellEnd"/>
-      <w:r>
-        <w:t xml:space="preserve"> and the </w:t>
-      </w:r>
-      <w:proofErr w:type="spellStart"/>
-      <w:r>
-        <w:t>httpService</w:t>
-      </w:r>
-      <w:proofErr w:type="spellEnd"/>
-      <w:r>
-        <w:t xml:space="preserve"> is assigned to the </w:t>
-      </w:r>
-      <w:proofErr w:type="spellStart"/>
-      <w:r>
-        <w:t>gameSub</w:t>
-      </w:r>
-      <w:proofErr w:type="spellEnd"/>
-      <w:r>
-        <w:t xml:space="preserve"> so that new </w:t>
-      </w:r>
-      <w:proofErr w:type="spellStart"/>
-      <w:r>
-        <w:t>onDestroy</w:t>
-      </w:r>
-      <w:proofErr w:type="spellEnd"/>
-      <w:r>
-        <w:t xml:space="preserve"> lifecycle hooks can be used</w:t>
-      </w:r>
-      <w:r>
-        <w:t xml:space="preserve"> to avoid memory leaks</w:t>
-      </w:r>
-    </w:p>
-    <w:p>
-      <w:pPr>
-        <w:pStyle w:val="ListParagraph"/>
-        <w:numPr>
-          <w:ilvl w:val="0"/>
-          <w:numId w:val="2"/>
-        </w:numPr>
-      </w:pPr>
-      <w:r>
-        <w:drawing>
-          <wp:inline distT="0" distB="0" distL="0" distR="0" wp14:anchorId="55A894B6" wp14:editId="3F5DF21F">
-            <wp:extent cx="2953162" cy="1543265"/>
-            <wp:effectExtent l="0" t="0" r="0" b="0"/>
-            <wp:docPr id="63" name="Picture 63" descr="Text&#10;&#10;Description automatically generated"/>
-            <wp:cNvGraphicFramePr>
-              <a:graphicFrameLocks xmlns:a="http://schemas.openxmlformats.org/drawingml/2006/main" noChangeAspect="1"/>
-            </wp:cNvGraphicFramePr>
-            <a:graphic xmlns:a="http://schemas.openxmlformats.org/drawingml/2006/main">
-              <a:graphicData uri="http://schemas.openxmlformats.org/drawingml/2006/picture">
-                <pic:pic xmlns:pic="http://schemas.openxmlformats.org/drawingml/2006/picture">
-                  <pic:nvPicPr>
-                    <pic:cNvPr id="63" name="Picture 63" descr="Text&#10;&#10;Description automatically generated"/>
-                    <pic:cNvPicPr/>
-                  </pic:nvPicPr>
-                  <pic:blipFill>
-                    <a:blip r:embed="rId74"/>
-                    <a:stretch>
-                      <a:fillRect/>
-                    </a:stretch>
-                  </pic:blipFill>
-                  <pic:spPr>
-                    <a:xfrm>
-                      <a:off x="0" y="0"/>
-                      <a:ext cx="2953162" cy="1543265"/>
-                    </a:xfrm>
-                    <a:prstGeom prst="rect">
-                      <a:avLst/>
-                    </a:prstGeom>
-                  </pic:spPr>
-                </pic:pic>
-              </a:graphicData>
-            </a:graphic>
-          </wp:inline>
-        </w:drawing>
-      </w:r>
-    </w:p>
-    <w:p>
-      <w:pPr>
-        <w:pStyle w:val="ListParagraph"/>
-        <w:numPr>
-          <w:ilvl w:val="0"/>
-          <w:numId w:val="2"/>
-        </w:numPr>
-      </w:pPr>
-      <w:r>
-        <w:rPr>
-          <w:noProof/>
-        </w:rPr>
-        <w:drawing>
-          <wp:inline distT="0" distB="0" distL="0" distR="0" wp14:anchorId="6368D1F9" wp14:editId="474C1FD6">
-            <wp:extent cx="5143500" cy="419100"/>
-            <wp:effectExtent l="0" t="0" r="0" b="0"/>
-            <wp:docPr id="64" name="Picture 64"/>
-            <wp:cNvGraphicFramePr>
-              <a:graphicFrameLocks xmlns:a="http://schemas.openxmlformats.org/drawingml/2006/main" noChangeAspect="1"/>
-            </wp:cNvGraphicFramePr>
-            <a:graphic xmlns:a="http://schemas.openxmlformats.org/drawingml/2006/main">
-              <a:graphicData uri="http://schemas.openxmlformats.org/drawingml/2006/picture">
-                <pic:pic xmlns:pic="http://schemas.openxmlformats.org/drawingml/2006/picture">
-                  <pic:nvPicPr>
-                    <pic:cNvPr id="1" name=""/>
-                    <pic:cNvPicPr/>
-                  </pic:nvPicPr>
-                  <pic:blipFill>
-                    <a:blip r:embed="rId75"/>
-                    <a:stretch>
-                      <a:fillRect/>
-                    </a:stretch>
-                  </pic:blipFill>
-                  <pic:spPr>
-                    <a:xfrm>
-                      <a:off x="0" y="0"/>
-                      <a:ext cx="5143500" cy="419100"/>
-                    </a:xfrm>
-                    <a:prstGeom prst="rect">
-                      <a:avLst/>
-                    </a:prstGeom>
-                  </pic:spPr>
-                </pic:pic>
-              </a:graphicData>
-            </a:graphic>
-          </wp:inline>
-        </w:drawing>
-      </w:r>
-    </w:p>
-    <w:p>
-      <w:pPr>
-        <w:pStyle w:val="ListParagraph"/>
-        <w:numPr>
-          <w:ilvl w:val="1"/>
-          <w:numId w:val="2"/>
-        </w:numPr>
-      </w:pPr>
-      <w:r>
-        <w:t xml:space="preserve">Finally, include the </w:t>
-      </w:r>
-      <w:proofErr w:type="spellStart"/>
-      <w:r>
-        <w:t>onDestroy</w:t>
-      </w:r>
-      <w:proofErr w:type="spellEnd"/>
-      <w:r>
-        <w:t xml:space="preserve"> interface in the class</w:t>
-      </w:r>
-    </w:p>
-    <w:p>
-      <w:pPr>
-        <w:pStyle w:val="Heading2"/>
-      </w:pPr>
-      <w:r>
-        <w:lastRenderedPageBreak/>
-        <w:t>Show details for one game</w:t>
-      </w:r>
-    </w:p>
-    <w:p>
-      <w:pPr>
-        <w:pStyle w:val="Heading3"/>
-      </w:pPr>
-      <w:r>
-        <w:t>Router for details page</w:t>
-      </w:r>
-    </w:p>
-    <w:p>
-      <w:pPr>
-        <w:pStyle w:val="ListParagraph"/>
-        <w:numPr>
-          <w:ilvl w:val="0"/>
-          <w:numId w:val="2"/>
-        </w:numPr>
-      </w:pPr>
-      <w:r>
-        <w:rPr>
-          <w:noProof/>
-        </w:rPr>
-        <w:drawing>
-          <wp:inline distT="0" distB="0" distL="0" distR="0" wp14:anchorId="09CE07A7" wp14:editId="40084837">
-            <wp:extent cx="4876800" cy="1371600"/>
-            <wp:effectExtent l="0" t="0" r="0" b="0"/>
-            <wp:docPr id="59" name="Picture 59" descr="Text&#10;&#10;Description automatically generated"/>
-            <wp:cNvGraphicFramePr>
-              <a:graphicFrameLocks xmlns:a="http://schemas.openxmlformats.org/drawingml/2006/main" noChangeAspect="1"/>
-            </wp:cNvGraphicFramePr>
-            <a:graphic xmlns:a="http://schemas.openxmlformats.org/drawingml/2006/main">
-              <a:graphicData uri="http://schemas.openxmlformats.org/drawingml/2006/picture">
-                <pic:pic xmlns:pic="http://schemas.openxmlformats.org/drawingml/2006/picture">
-                  <pic:nvPicPr>
-                    <pic:cNvPr id="59" name="Picture 59" descr="Text&#10;&#10;Description automatically generated"/>
-                    <pic:cNvPicPr/>
-                  </pic:nvPicPr>
-                  <pic:blipFill>
-                    <a:blip r:embed="rId76"/>
-                    <a:stretch>
-                      <a:fillRect/>
-                    </a:stretch>
-                  </pic:blipFill>
-                  <pic:spPr>
-                    <a:xfrm>
-                      <a:off x="0" y="0"/>
-                      <a:ext cx="4876800" cy="1371600"/>
-                    </a:xfrm>
-                    <a:prstGeom prst="rect">
-                      <a:avLst/>
-                    </a:prstGeom>
-                  </pic:spPr>
-                </pic:pic>
-              </a:graphicData>
-            </a:graphic>
-          </wp:inline>
-        </w:drawing>
-      </w:r>
-    </w:p>
-    <w:p>
-      <w:pPr>
-        <w:pStyle w:val="ListParagraph"/>
-        <w:numPr>
-          <w:ilvl w:val="0"/>
-          <w:numId w:val="2"/>
-        </w:numPr>
-      </w:pPr>
-      <w:r>
-        <w:drawing>
-          <wp:inline distT="0" distB="0" distL="0" distR="0" wp14:anchorId="18C748D0" wp14:editId="30411D71">
-            <wp:extent cx="3667637" cy="714475"/>
-            <wp:effectExtent l="0" t="0" r="0" b="9525"/>
-            <wp:docPr id="60" name="Picture 60" descr="Text&#10;&#10;Description automatically generated"/>
-            <wp:cNvGraphicFramePr>
-              <a:graphicFrameLocks xmlns:a="http://schemas.openxmlformats.org/drawingml/2006/main" noChangeAspect="1"/>
-            </wp:cNvGraphicFramePr>
-            <a:graphic xmlns:a="http://schemas.openxmlformats.org/drawingml/2006/main">
-              <a:graphicData uri="http://schemas.openxmlformats.org/drawingml/2006/picture">
-                <pic:pic xmlns:pic="http://schemas.openxmlformats.org/drawingml/2006/picture">
-                  <pic:nvPicPr>
-                    <pic:cNvPr id="60" name="Picture 60" descr="Text&#10;&#10;Description automatically generated"/>
-                    <pic:cNvPicPr/>
-                  </pic:nvPicPr>
-                  <pic:blipFill>
-                    <a:blip r:embed="rId77"/>
-                    <a:stretch>
-                      <a:fillRect/>
-                    </a:stretch>
-                  </pic:blipFill>
-                  <pic:spPr>
-                    <a:xfrm>
-                      <a:off x="0" y="0"/>
-                      <a:ext cx="3667637" cy="714475"/>
-                    </a:xfrm>
-                    <a:prstGeom prst="rect">
-                      <a:avLst/>
-                    </a:prstGeom>
-                  </pic:spPr>
-                </pic:pic>
-              </a:graphicData>
-            </a:graphic>
-          </wp:inline>
-        </w:drawing>
-      </w:r>
-    </w:p>
-    <w:p>
-      <w:pPr>
-        <w:pStyle w:val="ListParagraph"/>
-      </w:pPr>
-    </w:p>
-    <w:p>
-      <w:pPr>
-        <w:pStyle w:val="Heading1"/>
-      </w:pPr>
-      <w:r>
-        <w:t>Create Details Component</w:t>
-      </w:r>
+      <w:r>
+        <w:t>Models.ts to create interface</w:t>
+      </w:r>
+    </w:p>
+    <w:p>
+      <w:pPr>
+        <w:pStyle w:val="ListParagraph"/>
+        <w:numPr>
+          <w:ilvl w:val="0"/>
+          <w:numId w:val="2"/>
+        </w:numPr>
+      </w:pPr>
+    </w:p>
+    <w:p>
+      <w:pPr>
+        <w:pStyle w:val="ListParagraph"/>
+        <w:numPr>
+          <w:ilvl w:val="0"/>
+          <w:numId w:val="2"/>
+        </w:numPr>
+      </w:pPr>
+    </w:p>
+    <w:p>
+      <w:pPr>
+        <w:pStyle w:val="ListParagraph"/>
+        <w:numPr>
+          <w:ilvl w:val="0"/>
+          <w:numId w:val="2"/>
+        </w:numPr>
+      </w:pPr>
+    </w:p>
+    <w:p>
+      <w:pPr>
+        <w:pStyle w:val="ListParagraph"/>
+        <w:numPr>
+          <w:ilvl w:val="0"/>
+          <w:numId w:val="2"/>
+        </w:numPr>
+      </w:pPr>
+    </w:p>
+    <w:p>
+      <w:pPr>
+        <w:pStyle w:val="ListParagraph"/>
+        <w:numPr>
+          <w:ilvl w:val="0"/>
+          <w:numId w:val="2"/>
+        </w:numPr>
+      </w:pPr>
+    </w:p>
+    <w:p>
+      <w:pPr>
+        <w:pStyle w:val="ListParagraph"/>
+        <w:numPr>
+          <w:ilvl w:val="0"/>
+          <w:numId w:val="2"/>
+        </w:numPr>
+      </w:pPr>
+    </w:p>
+    <w:p>
+      <w:pPr>
+        <w:pStyle w:val="ListParagraph"/>
+        <w:numPr>
+          <w:ilvl w:val="0"/>
+          <w:numId w:val="2"/>
+        </w:numPr>
+      </w:pPr>
+    </w:p>
+    <w:p>
+      <w:pPr>
+        <w:pStyle w:val="ListParagraph"/>
+        <w:numPr>
+          <w:ilvl w:val="0"/>
+          <w:numId w:val="2"/>
+        </w:numPr>
+      </w:pPr>
+    </w:p>
+    <w:p>
+      <w:pPr>
+        <w:pStyle w:val="ListParagraph"/>
+        <w:numPr>
+          <w:ilvl w:val="0"/>
+          <w:numId w:val="2"/>
+        </w:numPr>
+      </w:pPr>
+    </w:p>
+    <w:p>
+      <w:pPr>
+        <w:pStyle w:val="ListParagraph"/>
+        <w:numPr>
+          <w:ilvl w:val="0"/>
+          <w:numId w:val="2"/>
+        </w:numPr>
+      </w:pPr>
+    </w:p>
+    <w:p>
+      <w:pPr>
+        <w:pStyle w:val="ListParagraph"/>
+        <w:numPr>
+          <w:ilvl w:val="0"/>
+          <w:numId w:val="2"/>
+        </w:numPr>
+      </w:pPr>
+    </w:p>
+    <w:p>
+      <w:pPr>
+        <w:pStyle w:val="ListParagraph"/>
+        <w:numPr>
+          <w:ilvl w:val="0"/>
+          <w:numId w:val="2"/>
+        </w:numPr>
+      </w:pPr>
+    </w:p>
+    <w:p>
+      <w:pPr>
+        <w:pStyle w:val="ListParagraph"/>
+        <w:numPr>
+          <w:ilvl w:val="0"/>
+          <w:numId w:val="2"/>
+        </w:numPr>
+      </w:pPr>
+    </w:p>
+    <w:p>
+      <w:pPr>
+        <w:pStyle w:val="ListParagraph"/>
+        <w:numPr>
+          <w:ilvl w:val="0"/>
+          <w:numId w:val="2"/>
+        </w:numPr>
+      </w:pPr>
+    </w:p>
+    <w:p>
+      <w:pPr>
+        <w:pStyle w:val="ListParagraph"/>
+        <w:numPr>
+          <w:ilvl w:val="0"/>
+          <w:numId w:val="2"/>
+        </w:numPr>
+      </w:pPr>
+    </w:p>
+    <w:p>
+      <w:pPr>
+        <w:pStyle w:val="ListParagraph"/>
+        <w:numPr>
+          <w:ilvl w:val="0"/>
+          <w:numId w:val="2"/>
+        </w:numPr>
+      </w:pPr>
+    </w:p>
+    <w:p>
+      <w:pPr>
+        <w:pStyle w:val="ListParagraph"/>
+        <w:numPr>
+          <w:ilvl w:val="0"/>
+          <w:numId w:val="2"/>
+        </w:numPr>
+      </w:pPr>
+    </w:p>
+    <w:p>
+      <w:pPr>
+        <w:pStyle w:val="ListParagraph"/>
+        <w:numPr>
+          <w:ilvl w:val="0"/>
+          <w:numId w:val="2"/>
+        </w:numPr>
+      </w:pPr>
+    </w:p>
+    <w:p>
+      <w:pPr>
+        <w:pStyle w:val="ListParagraph"/>
+        <w:numPr>
+          <w:ilvl w:val="0"/>
+          <w:numId w:val="2"/>
+        </w:numPr>
+      </w:pPr>
+    </w:p>
+    <w:p>
+      <w:pPr>
+        <w:pStyle w:val="ListParagraph"/>
+        <w:numPr>
+          <w:ilvl w:val="0"/>
+          <w:numId w:val="2"/>
+        </w:numPr>
+      </w:pPr>
+    </w:p>
+    <w:p>
+      <w:pPr>
+        <w:pStyle w:val="ListParagraph"/>
+        <w:numPr>
+          <w:ilvl w:val="0"/>
+          <w:numId w:val="2"/>
+        </w:numPr>
+      </w:pPr>
+    </w:p>
+    <w:p>
+      <w:pPr>
+        <w:pStyle w:val="ListParagraph"/>
+        <w:numPr>
+          <w:ilvl w:val="0"/>
+          <w:numId w:val="2"/>
+        </w:numPr>
+      </w:pPr>
+    </w:p>
+    <w:p>
+      <w:pPr>
+        <w:pStyle w:val="ListParagraph"/>
+        <w:numPr>
+          <w:ilvl w:val="0"/>
+          <w:numId w:val="2"/>
+        </w:numPr>
+      </w:pPr>
+    </w:p>
+    <w:p>
+      <w:pPr>
+        <w:pStyle w:val="ListParagraph"/>
+        <w:numPr>
+          <w:ilvl w:val="0"/>
+          <w:numId w:val="2"/>
+        </w:numPr>
+      </w:pPr>
+    </w:p>
+    <w:p>
+      <w:pPr>
+        <w:pStyle w:val="ListParagraph"/>
+        <w:numPr>
+          <w:ilvl w:val="0"/>
+          <w:numId w:val="2"/>
+        </w:numPr>
+      </w:pPr>
+    </w:p>
+    <w:p>
+      <w:pPr>
+        <w:pStyle w:val="ListParagraph"/>
+        <w:numPr>
+          <w:ilvl w:val="0"/>
+          <w:numId w:val="2"/>
+        </w:numPr>
+      </w:pPr>
+    </w:p>
+    <w:p>
+      <w:pPr>
+        <w:pStyle w:val="ListParagraph"/>
+        <w:numPr>
+          <w:ilvl w:val="0"/>
+          <w:numId w:val="2"/>
+        </w:numPr>
+      </w:pPr>
+    </w:p>
+    <w:p>
+      <w:pPr>
+        <w:pStyle w:val="ListParagraph"/>
+        <w:numPr>
+          <w:ilvl w:val="0"/>
+          <w:numId w:val="2"/>
+        </w:numPr>
+      </w:pPr>
     </w:p>
     <w:p>
       <w:pPr>

</xml_diff>